<commit_message>
Avances al 15 de dic
Se agrego un párrafo para explicar como se monitorea los reclamos en
sector salud en Peru.
</commit_message>
<xml_diff>
--- a/Trabajo Final.docx
+++ b/Trabajo Final.docx
@@ -32,6 +32,104 @@
     <w:p>
       <w:pPr>
         <w:spacing w:line="360" w:lineRule="auto"/>
+        <w:jc w:val="both"/>
+        <w:rPr>
+          <w:rFonts w:ascii="Times New Roman" w:hAnsi="Times New Roman" w:cs="Times New Roman"/>
+          <w:lang w:val="es-ES"/>
+        </w:rPr>
+      </w:pPr>
+      <w:r>
+        <w:rPr>
+          <w:rFonts w:ascii="Times New Roman" w:hAnsi="Times New Roman" w:cs="Times New Roman"/>
+          <w:lang w:val="es-ES"/>
+        </w:rPr>
+        <w:t xml:space="preserve">El uso de sistemas para un manejo adecuado de reclamos es necesario para mejorar la calidad de atención en centros de salud, ya que con ellos podemos encontrar posibles fallas en los procesos internos o en la capacitación del personal. Lo importante no es solo contar con un sistema para el manejo de reclamos; sino también, saber utilizar la información que los usuarios y derechohabientes presentan. Resulta en vano contar con un sistema sofisticado de manejo de reclamos si la información no está siendo utilizando para promover e incentivar mejoras dentro de la institución. </w:t>
+      </w:r>
+    </w:p>
+    <w:p>
+      <w:pPr>
+        <w:spacing w:line="360" w:lineRule="auto"/>
+        <w:jc w:val="both"/>
+        <w:rPr>
+          <w:rFonts w:ascii="Times New Roman" w:hAnsi="Times New Roman" w:cs="Times New Roman"/>
+          <w:lang w:val="es-ES"/>
+        </w:rPr>
+      </w:pPr>
+      <w:r>
+        <w:rPr>
+          <w:rFonts w:ascii="Times New Roman" w:hAnsi="Times New Roman" w:cs="Times New Roman"/>
+          <w:lang w:val="es-ES"/>
+        </w:rPr>
+        <w:t>El diseño centrado en el usuario es un enfoque que ha comenzado a ganar relevancia a nivel mundial en el desarrollo de sistemas informáticos, especialmente en aplicativos web y móviles. Este enfoque tiene como característica principal la de colocar al usuario final en el centro de la metodología de implementación del sistema, para que el producto final satisfaga sus necesidades, requerimientos y objetivos con el fin de garantizar la usabilidad, satisfacción y uso.</w:t>
+      </w:r>
+    </w:p>
+    <w:p>
+      <w:pPr>
+        <w:spacing w:line="360" w:lineRule="auto"/>
+        <w:jc w:val="both"/>
+        <w:rPr>
+          <w:rFonts w:ascii="Times New Roman" w:hAnsi="Times New Roman" w:cs="Times New Roman"/>
+          <w:lang w:val="es-ES"/>
+        </w:rPr>
+      </w:pPr>
+      <w:r>
+        <w:rPr>
+          <w:rFonts w:ascii="Times New Roman" w:hAnsi="Times New Roman" w:cs="Times New Roman"/>
+          <w:lang w:val="es-ES"/>
+        </w:rPr>
+        <w:t>La Superintendencia Nacional de Salud (SUSALUD), como entidad fiscalizadora del sector Salud en el Perú, cuenta con un sistema informático básico para el manejo de reclamos. Sin embargo, al ser este un sistema descentralizado y sin una clasificación aprobada por tipo de reclamo, impide que se concentren todos los reclamos presentados a distintas Instituciones Prestadoras de Salud (IPRESS) y que se pueda identificar las falencias de cada una de ellas dentro del sistema nacional de salud, lo cual es aprovechado por las IPRESS para evitar posibles amonestaciones.</w:t>
+      </w:r>
+    </w:p>
+    <w:p>
+      <w:pPr>
+        <w:spacing w:line="360" w:lineRule="auto"/>
+        <w:jc w:val="both"/>
+        <w:rPr>
+          <w:rFonts w:ascii="Times New Roman" w:hAnsi="Times New Roman" w:cs="Times New Roman"/>
+          <w:lang w:val="es-ES"/>
+        </w:rPr>
+      </w:pPr>
+    </w:p>
+    <w:p>
+      <w:pPr>
+        <w:spacing w:line="360" w:lineRule="auto"/>
+        <w:jc w:val="both"/>
+        <w:rPr>
+          <w:rFonts w:ascii="Times New Roman" w:hAnsi="Times New Roman" w:cs="Times New Roman"/>
+          <w:lang w:val="es-ES"/>
+        </w:rPr>
+      </w:pPr>
+      <w:proofErr w:type="spellStart"/>
+      <w:r>
+        <w:rPr>
+          <w:rFonts w:ascii="Times New Roman" w:hAnsi="Times New Roman" w:cs="Times New Roman"/>
+          <w:highlight w:val="yellow"/>
+          <w:lang w:val="es-ES"/>
+        </w:rPr>
+        <w:t>Parrafo</w:t>
+      </w:r>
+      <w:proofErr w:type="spellEnd"/>
+      <w:r>
+        <w:rPr>
+          <w:rFonts w:ascii="Times New Roman" w:hAnsi="Times New Roman" w:cs="Times New Roman"/>
+          <w:highlight w:val="yellow"/>
+          <w:lang w:val="es-ES"/>
+        </w:rPr>
+        <w:t xml:space="preserve"> con resumen de resultados</w:t>
+      </w:r>
+    </w:p>
+    <w:p>
+      <w:pPr>
+        <w:spacing w:line="360" w:lineRule="auto"/>
+        <w:rPr>
+          <w:rFonts w:ascii="Times New Roman" w:hAnsi="Times New Roman" w:cs="Times New Roman"/>
+          <w:lang w:val="es-ES"/>
+        </w:rPr>
+      </w:pPr>
+    </w:p>
+    <w:p>
+      <w:pPr>
+        <w:spacing w:line="360" w:lineRule="auto"/>
         <w:rPr>
           <w:rFonts w:ascii="Times New Roman" w:hAnsi="Times New Roman" w:cs="Times New Roman"/>
           <w:b/>
@@ -61,6 +159,40 @@
         <w:spacing w:line="360" w:lineRule="auto"/>
         <w:rPr>
           <w:rFonts w:ascii="Times New Roman" w:hAnsi="Times New Roman" w:cs="Times New Roman"/>
+          <w:lang w:val="es-ES"/>
+        </w:rPr>
+      </w:pPr>
+      <w:r>
+        <w:rPr>
+          <w:rFonts w:ascii="Times New Roman" w:hAnsi="Times New Roman" w:cs="Times New Roman"/>
+          <w:lang w:val="es-ES"/>
+        </w:rPr>
+        <w:t xml:space="preserve">Reclamos; Quejas; Diseño Centrado en el Usuario; Usabilidad; Sistema de Información; Salud; </w:t>
+      </w:r>
+      <w:proofErr w:type="spellStart"/>
+      <w:r>
+        <w:rPr>
+          <w:rFonts w:ascii="Times New Roman" w:hAnsi="Times New Roman" w:cs="Times New Roman"/>
+          <w:lang w:val="es-ES"/>
+        </w:rPr>
+        <w:t>Peru</w:t>
+      </w:r>
+      <w:proofErr w:type="spellEnd"/>
+    </w:p>
+    <w:p>
+      <w:pPr>
+        <w:spacing w:line="360" w:lineRule="auto"/>
+        <w:rPr>
+          <w:rFonts w:ascii="Times New Roman" w:hAnsi="Times New Roman" w:cs="Times New Roman"/>
+          <w:lang w:val="es-ES"/>
+        </w:rPr>
+      </w:pPr>
+    </w:p>
+    <w:p>
+      <w:pPr>
+        <w:spacing w:line="360" w:lineRule="auto"/>
+        <w:rPr>
+          <w:rFonts w:ascii="Times New Roman" w:hAnsi="Times New Roman" w:cs="Times New Roman"/>
           <w:b/>
           <w:lang w:val="es-ES"/>
         </w:rPr>
@@ -125,6 +257,7 @@
           <w:b/>
           <w:lang w:val="es-ES"/>
         </w:rPr>
+        <w:lastRenderedPageBreak/>
         <w:t>Planteamiento del Problema</w:t>
       </w:r>
     </w:p>
@@ -701,630 +834,867 @@
         </w:rPr>
         <w:t xml:space="preserve">Formas de monitoreo en </w:t>
       </w:r>
-      <w:r>
-        <w:rPr>
-          <w:rFonts w:ascii="Times New Roman" w:hAnsi="Times New Roman" w:cs="Times New Roman"/>
-          <w:highlight w:val="yellow"/>
-          <w:lang w:val="es-ES"/>
-        </w:rPr>
-        <w:t>Perú</w:t>
-      </w:r>
-      <w:r>
-        <w:rPr>
-          <w:rFonts w:ascii="Times New Roman" w:hAnsi="Times New Roman" w:cs="Times New Roman"/>
-          <w:lang w:val="es-ES"/>
-        </w:rPr>
-        <w:t xml:space="preserve"> y el Mundo</w:t>
-      </w:r>
-    </w:p>
-    <w:p>
-      <w:pPr>
-        <w:spacing w:line="360" w:lineRule="auto"/>
-        <w:rPr>
-          <w:rFonts w:ascii="Times New Roman" w:hAnsi="Times New Roman" w:cs="Times New Roman"/>
-          <w:lang w:val="es-ES"/>
-        </w:rPr>
-      </w:pPr>
-    </w:p>
-    <w:p>
-      <w:pPr>
-        <w:spacing w:line="360" w:lineRule="auto"/>
-        <w:jc w:val="both"/>
-        <w:rPr>
-          <w:rFonts w:ascii="Times New Roman" w:hAnsi="Times New Roman" w:cs="Times New Roman"/>
-          <w:lang w:val="es-ES"/>
-        </w:rPr>
-      </w:pPr>
-      <w:r>
-        <w:rPr>
-          <w:rFonts w:ascii="Times New Roman" w:hAnsi="Times New Roman" w:cs="Times New Roman"/>
-          <w:lang w:val="es-ES"/>
-        </w:rPr>
-        <w:t xml:space="preserve">Ante la necesidad de colectar datos sobre la calidad de atención en salud, en Estados Unidos se creó el Hospital </w:t>
-      </w:r>
-      <w:proofErr w:type="spellStart"/>
-      <w:r>
-        <w:rPr>
-          <w:rFonts w:ascii="Times New Roman" w:hAnsi="Times New Roman" w:cs="Times New Roman"/>
-          <w:lang w:val="es-ES"/>
-        </w:rPr>
-        <w:t>Consumer</w:t>
-      </w:r>
-      <w:proofErr w:type="spellEnd"/>
-      <w:r>
-        <w:rPr>
-          <w:rFonts w:ascii="Times New Roman" w:hAnsi="Times New Roman" w:cs="Times New Roman"/>
-          <w:lang w:val="es-ES"/>
-        </w:rPr>
-        <w:t xml:space="preserve"> </w:t>
-      </w:r>
-      <w:proofErr w:type="spellStart"/>
-      <w:r>
-        <w:rPr>
-          <w:rFonts w:ascii="Times New Roman" w:hAnsi="Times New Roman" w:cs="Times New Roman"/>
-          <w:lang w:val="es-ES"/>
-        </w:rPr>
-        <w:t>Assesment</w:t>
-      </w:r>
-      <w:proofErr w:type="spellEnd"/>
-      <w:r>
-        <w:rPr>
-          <w:rFonts w:ascii="Times New Roman" w:hAnsi="Times New Roman" w:cs="Times New Roman"/>
-          <w:lang w:val="es-ES"/>
-        </w:rPr>
-        <w:t xml:space="preserve"> of </w:t>
-      </w:r>
-      <w:proofErr w:type="spellStart"/>
-      <w:r>
-        <w:rPr>
-          <w:rFonts w:ascii="Times New Roman" w:hAnsi="Times New Roman" w:cs="Times New Roman"/>
-          <w:lang w:val="es-ES"/>
-        </w:rPr>
-        <w:t>Healthcare</w:t>
-      </w:r>
-      <w:proofErr w:type="spellEnd"/>
-      <w:r>
-        <w:rPr>
-          <w:rFonts w:ascii="Times New Roman" w:hAnsi="Times New Roman" w:cs="Times New Roman"/>
-          <w:lang w:val="es-ES"/>
-        </w:rPr>
-        <w:t xml:space="preserve"> </w:t>
-      </w:r>
-      <w:proofErr w:type="spellStart"/>
-      <w:r>
-        <w:rPr>
-          <w:rFonts w:ascii="Times New Roman" w:hAnsi="Times New Roman" w:cs="Times New Roman"/>
-          <w:lang w:val="es-ES"/>
-        </w:rPr>
-        <w:t>Providers</w:t>
-      </w:r>
-      <w:proofErr w:type="spellEnd"/>
-      <w:r>
-        <w:rPr>
-          <w:rFonts w:ascii="Times New Roman" w:hAnsi="Times New Roman" w:cs="Times New Roman"/>
-          <w:lang w:val="es-ES"/>
-        </w:rPr>
-        <w:t xml:space="preserve"> and </w:t>
-      </w:r>
-      <w:proofErr w:type="spellStart"/>
-      <w:r>
-        <w:rPr>
-          <w:rFonts w:ascii="Times New Roman" w:hAnsi="Times New Roman" w:cs="Times New Roman"/>
-          <w:lang w:val="es-ES"/>
-        </w:rPr>
-        <w:t>Systems</w:t>
-      </w:r>
-      <w:proofErr w:type="spellEnd"/>
-      <w:r>
-        <w:rPr>
-          <w:rFonts w:ascii="Times New Roman" w:hAnsi="Times New Roman" w:cs="Times New Roman"/>
-          <w:lang w:val="es-ES"/>
-        </w:rPr>
-        <w:t xml:space="preserve"> (HCAHPS) en el año 2006, con el fin de medir las perspectivas de los pacientes sobre la atención recibida en los hospitales</w:t>
-      </w:r>
-      <w:r>
-        <w:rPr>
-          <w:rFonts w:ascii="Times New Roman" w:hAnsi="Times New Roman" w:cs="Times New Roman"/>
-          <w:lang w:val="es-ES"/>
-        </w:rPr>
-        <w:t>.</w:t>
-      </w:r>
-      <w:r>
-        <w:rPr>
-          <w:rFonts w:ascii="Times New Roman" w:hAnsi="Times New Roman" w:cs="Times New Roman"/>
-          <w:lang w:val="es-ES"/>
-        </w:rPr>
-        <w:t xml:space="preserve"> Esta encuesta se divide en 3 temas (individuales, combinados y globales) donde se tratan puntos desde Comunicación con el médico, Comunicación con el personal de enfermería hasta Limpieza y Tranquilidad del entorno hospitalario </w:t>
-      </w:r>
-      <w:r>
-        <w:rPr>
-          <w:rFonts w:ascii="Times New Roman" w:hAnsi="Times New Roman" w:cs="Times New Roman"/>
-          <w:lang w:val="es-ES"/>
-        </w:rPr>
-        <w:fldChar w:fldCharType="begin" w:fldLock="1"/>
-      </w:r>
-      <w:r>
-        <w:rPr>
-          <w:rFonts w:ascii="Times New Roman" w:hAnsi="Times New Roman" w:cs="Times New Roman"/>
-          <w:lang w:val="es-ES"/>
-        </w:rPr>
-        <w:instrText>ADDIN CSL_CITATION { "citationItems" : [ { "id" : "ITEM-1", "itemData" : { "abstract" : "What is the purpose of the HCAHPS Survey? The HCAHPS (Hospital Consumer Assessment of Healthcare Providers and Systems) Survey, also known as the CAHPS\u00ae Hospital Survey or Hospital CAHPS\u00ae, is a standardized survey instrument and data collection methodology that has been in use since 2006 to measure patients' perspectives of hospital care. While many hospitals collect information on patient satisfaction, HCAHPS (pronounced \" H-caps \") created a national standard for collecting and public reporting information that enables valid comparisons to be made across all hospitals to support consumer choice. The HCAHPS sampling protocol is designed to capture uniform information on hospital care from the patient's perspective. Three broad goals shape the HCAHPS Survey. First, the survey is designed to produce comparable data on patients' perspectives of care that allows objective and meaningful comparisons among hospitals on topics that are important to consumers. Second, public reporting of the survey results is designed to create incentives for hospitals to improve quality of care. Third, public reporting serves to enhance public accountability in health care by increasing transparency. With these goals in mind, the HCAHPS project has taken substantial steps to assure that the survey is credible, useful, and practical. This methodology and the information it generates are available to the public. More information about the HCAHPS Survey can be found at", "id" : "ITEM-1", "issued" : { "date-parts" : [ [ "0" ] ] }, "title" : "The HCAHPS Survey -Frequently Asked Questions The HCAHPS Survey \u2013 Frequently Asked Questions", "type" : "article-journal" }, "uris" : [ "http://www.mendeley.com/documents/?uuid=f9ce1a64-6657-3d6c-a525-7c77a58d35c7" ] } ], "mendeley" : { "formattedCitation" : "(7)", "plainTextFormattedCitation" : "(7)", "previouslyFormattedCitation" : "(7)" }, "properties" : {  }, "schema" : "https://github.com/citation-style-language/schema/raw/master/csl-citation.json" }</w:instrText>
-      </w:r>
-      <w:r>
-        <w:rPr>
-          <w:rFonts w:ascii="Times New Roman" w:hAnsi="Times New Roman" w:cs="Times New Roman"/>
-          <w:lang w:val="es-ES"/>
-        </w:rPr>
-        <w:fldChar w:fldCharType="separate"/>
-      </w:r>
-      <w:r>
-        <w:rPr>
-          <w:rFonts w:ascii="Times New Roman" w:hAnsi="Times New Roman" w:cs="Times New Roman"/>
-          <w:noProof/>
-          <w:lang w:val="es-ES"/>
-        </w:rPr>
-        <w:t>(7)</w:t>
-      </w:r>
-      <w:r>
-        <w:rPr>
-          <w:rFonts w:ascii="Times New Roman" w:hAnsi="Times New Roman" w:cs="Times New Roman"/>
-          <w:lang w:val="es-ES"/>
-        </w:rPr>
-        <w:fldChar w:fldCharType="end"/>
-      </w:r>
-      <w:r>
-        <w:rPr>
-          <w:rFonts w:ascii="Times New Roman" w:hAnsi="Times New Roman" w:cs="Times New Roman"/>
-          <w:lang w:val="es-ES"/>
-        </w:rPr>
-        <w:t>.</w:t>
-      </w:r>
-      <w:r>
-        <w:rPr>
-          <w:rFonts w:ascii="Times New Roman" w:hAnsi="Times New Roman" w:cs="Times New Roman"/>
-          <w:lang w:val="es-ES"/>
-        </w:rPr>
-        <w:t xml:space="preserve"> En Francia, desde el año 1996 es obligatoria una evaluación a los pacientes sobre su satisfacción </w:t>
-      </w:r>
-      <w:r>
-        <w:rPr>
-          <w:rFonts w:ascii="Times New Roman" w:hAnsi="Times New Roman" w:cs="Times New Roman"/>
-          <w:lang w:val="es-ES"/>
-        </w:rPr>
-        <w:fldChar w:fldCharType="begin" w:fldLock="1"/>
-      </w:r>
-      <w:r>
-        <w:rPr>
-          <w:rFonts w:ascii="Times New Roman" w:hAnsi="Times New Roman" w:cs="Times New Roman"/>
-          <w:lang w:val="es-ES"/>
-        </w:rPr>
-        <w:instrText>ADDIN CSL_CITATION { "citationItems" : [ { "id" : "ITEM-1", "itemData" : { "URL" : "https://www.legifrance.gouv.fr/affichTexte.do?cidTexte=JORFTEXT000000742206", "id" : "ITEM-1", "issued" : { "date-parts" : [ [ "0" ] ] }, "title" : "Ordonnance n\u00b0 96-346 du 24 avril 1996 portant r\u00e9forme de l'hospitalisation publique et priv\u00e9e | Legifrance", "type" : "webpage" }, "uris" : [ "http://www.mendeley.com/documents/?uuid=20180b31-cba1-3d21-8e05-d56d0addd868" ] } ], "mendeley" : { "formattedCitation" : "(8)", "plainTextFormattedCitation" : "(8)", "previouslyFormattedCitation" : "(8)" }, "properties" : {  }, "schema" : "https://github.com/citation-style-language/schema/raw/master/csl-citation.json" }</w:instrText>
-      </w:r>
-      <w:r>
-        <w:rPr>
-          <w:rFonts w:ascii="Times New Roman" w:hAnsi="Times New Roman" w:cs="Times New Roman"/>
-          <w:lang w:val="es-ES"/>
-        </w:rPr>
-        <w:fldChar w:fldCharType="separate"/>
-      </w:r>
-      <w:r>
-        <w:rPr>
-          <w:rFonts w:ascii="Times New Roman" w:hAnsi="Times New Roman" w:cs="Times New Roman"/>
-          <w:noProof/>
-          <w:lang w:val="es-ES"/>
-        </w:rPr>
-        <w:t>(8)</w:t>
-      </w:r>
-      <w:r>
-        <w:rPr>
-          <w:rFonts w:ascii="Times New Roman" w:hAnsi="Times New Roman" w:cs="Times New Roman"/>
-          <w:lang w:val="es-ES"/>
-        </w:rPr>
-        <w:fldChar w:fldCharType="end"/>
-      </w:r>
-      <w:r>
-        <w:rPr>
-          <w:rFonts w:ascii="Times New Roman" w:hAnsi="Times New Roman" w:cs="Times New Roman"/>
-          <w:lang w:val="es-ES"/>
-        </w:rPr>
-        <w:t xml:space="preserve">; en Alemania se agregó el indicador de satisfacción del paciente a sus reportes de manejo de la calidad desde el 2005 </w:t>
-      </w:r>
-      <w:r>
-        <w:rPr>
-          <w:rFonts w:ascii="Times New Roman" w:hAnsi="Times New Roman" w:cs="Times New Roman"/>
-          <w:lang w:val="es-ES"/>
-        </w:rPr>
-        <w:fldChar w:fldCharType="begin" w:fldLock="1"/>
-      </w:r>
-      <w:r>
-        <w:rPr>
-          <w:rFonts w:ascii="Times New Roman" w:hAnsi="Times New Roman" w:cs="Times New Roman"/>
-          <w:lang w:val="es-ES"/>
-        </w:rPr>
-        <w:instrText>ADDIN CSL_CITATION { "citationItems" : [ { "id" : "ITEM-1", "itemData" : { "DOI" : "10.1093/intqhc/mzr038", "ISSN" : "1464-3677", "PMID" : "21715557", "abstract" : "OBJECTIVE To identify key determinants of patient satisfaction. DESIGN Data used were obtained through a self-administered, post-visit questionnaire by random sampling during the period of January 2009 to September 2009. SETTING Thirty-nine hospitals in Germany. PARTICIPANTS A total of 8,428 patients. MAIN OUTCOME MEASURE Global patient satisfaction was measured by a single item question. Attributes of medical aspects of care were measured using 12 items, performance of service using 3 items and different dimensions of patient expectations using 12 items. Medical aspects of care and performance of service items were entered into logistic regression analysis to identify determinants of patient satisfaction. RESULTS The results of the analysis showed that there are 10 determinants of global patient satisfaction. The outcome of treatment was overall, the most salient predictor followed by nursing kindness as the second most important component. Items reflecting information receiving about the undergoing treatment do not have a major influence on patient satisfaction. CONCLUSION The analysis identified key determinants that should be altered first in order to improve global patient satisfaction. The results also indicate that some aspects of the hospital stay are not seen as relevant by patients and therefore are unrelated to satisfaction ratings. The findings suggest that variables measuring patients' perceptions of care are more important determinants of global patient satisfaction in comparison to demographics and visit characteristics. Results of the present study have implications for health providers aiming at improving the service quality and quality of care.", "author" : [ { "dropping-particle" : "", "family" : "Schoenfelder", "given" : "Tonio", "non-dropping-particle" : "", "parse-names" : false, "suffix" : "" }, { "dropping-particle" : "", "family" : "Klewer", "given" : "Joerg", "non-dropping-particle" : "", "parse-names" : false, "suffix" : "" }, { "dropping-particle" : "", "family" : "Kugler", "given" : "Joachim", "non-dropping-particle" : "", "parse-names" : false, "suffix" : "" } ], "container-title" : "International journal for quality in health care : journal of the International Society for Quality in Health Care / ISQua", "id" : "ITEM-1", "issue" : "5", "issued" : { "date-parts" : [ [ "2011", "10" ] ] }, "page" : "503-9", "publisher" : "The Oxford University Press", "title" : "Determinants of patient satisfaction: a study among 39 hospitals in an in-patient setting in Germany.", "type" : "article-journal", "volume" : "23" }, "uris" : [ "http://www.mendeley.com/documents/?uuid=b42d5393-96ea-3527-af29-c703cf415e6f" ] } ], "mendeley" : { "formattedCitation" : "(9)", "plainTextFormattedCitation" : "(9)", "previouslyFormattedCitation" : "(9)" }, "properties" : {  }, "schema" : "https://github.com/citation-style-language/schema/raw/master/csl-citation.json" }</w:instrText>
-      </w:r>
-      <w:r>
-        <w:rPr>
-          <w:rFonts w:ascii="Times New Roman" w:hAnsi="Times New Roman" w:cs="Times New Roman"/>
-          <w:lang w:val="es-ES"/>
-        </w:rPr>
-        <w:fldChar w:fldCharType="separate"/>
-      </w:r>
-      <w:r>
-        <w:rPr>
-          <w:rFonts w:ascii="Times New Roman" w:hAnsi="Times New Roman" w:cs="Times New Roman"/>
-          <w:noProof/>
-          <w:lang w:val="es-ES"/>
-        </w:rPr>
-        <w:t>(9)</w:t>
-      </w:r>
-      <w:r>
-        <w:rPr>
-          <w:rFonts w:ascii="Times New Roman" w:hAnsi="Times New Roman" w:cs="Times New Roman"/>
-          <w:lang w:val="es-ES"/>
-        </w:rPr>
-        <w:fldChar w:fldCharType="end"/>
-      </w:r>
-      <w:r>
-        <w:rPr>
-          <w:rFonts w:ascii="Times New Roman" w:hAnsi="Times New Roman" w:cs="Times New Roman"/>
-          <w:lang w:val="es-ES"/>
-        </w:rPr>
-        <w:t>.</w:t>
-      </w:r>
-      <w:r>
-        <w:rPr>
-          <w:rFonts w:ascii="Times New Roman" w:hAnsi="Times New Roman" w:cs="Times New Roman"/>
-          <w:lang w:val="es-ES"/>
-        </w:rPr>
-        <w:t xml:space="preserve"> En Inglaterra, desde el 2002, el Departamento de Salud lanzó un programa nacional de encuestas en el que cada centro de salud (llamados NHS Trust) debe encuestar a sus pacientes una vez al año </w:t>
-      </w:r>
-      <w:r>
-        <w:rPr>
-          <w:rFonts w:ascii="Times New Roman" w:hAnsi="Times New Roman" w:cs="Times New Roman"/>
-          <w:lang w:val="es-ES"/>
-        </w:rPr>
-        <w:fldChar w:fldCharType="begin" w:fldLock="1"/>
-      </w:r>
-      <w:r>
-        <w:rPr>
-          <w:rFonts w:ascii="Times New Roman" w:hAnsi="Times New Roman" w:cs="Times New Roman"/>
-          <w:lang w:val="es-ES"/>
-        </w:rPr>
-        <w:instrText>ADDIN CSL_CITATION { "citationItems" : [ { "id" : "ITEM-1", "itemData" : { "id" : "ITEM-1", "issued" : { "date-parts" : [ [ "2000" ] ] }, "title" : "The NHS Plan A plan for investment A plan for reform", "type" : "article-journal" }, "uris" : [ "http://www.mendeley.com/documents/?uuid=19e7ac09-d329-3798-bf26-74792c55e308" ] } ], "mendeley" : { "formattedCitation" : "(10)", "plainTextFormattedCitation" : "(10)", "previouslyFormattedCitation" : "(10)" }, "properties" : {  }, "schema" : "https://github.com/citation-style-language/schema/raw/master/csl-citation.json" }</w:instrText>
-      </w:r>
-      <w:r>
-        <w:rPr>
-          <w:rFonts w:ascii="Times New Roman" w:hAnsi="Times New Roman" w:cs="Times New Roman"/>
-          <w:lang w:val="es-ES"/>
-        </w:rPr>
-        <w:fldChar w:fldCharType="separate"/>
-      </w:r>
-      <w:r>
-        <w:rPr>
-          <w:rFonts w:ascii="Times New Roman" w:hAnsi="Times New Roman" w:cs="Times New Roman"/>
-          <w:noProof/>
-          <w:lang w:val="es-ES"/>
-        </w:rPr>
-        <w:t>(10)</w:t>
-      </w:r>
-      <w:r>
-        <w:rPr>
-          <w:rFonts w:ascii="Times New Roman" w:hAnsi="Times New Roman" w:cs="Times New Roman"/>
-          <w:lang w:val="es-ES"/>
-        </w:rPr>
-        <w:fldChar w:fldCharType="end"/>
-      </w:r>
-      <w:r>
-        <w:rPr>
-          <w:rFonts w:ascii="Times New Roman" w:hAnsi="Times New Roman" w:cs="Times New Roman"/>
-          <w:lang w:val="es-ES"/>
-        </w:rPr>
-        <w:t>.</w:t>
-      </w:r>
-    </w:p>
-    <w:p>
-      <w:pPr>
-        <w:spacing w:line="360" w:lineRule="auto"/>
-        <w:jc w:val="both"/>
-        <w:rPr>
-          <w:rFonts w:ascii="Times New Roman" w:hAnsi="Times New Roman" w:cs="Times New Roman"/>
-          <w:lang w:val="es-ES"/>
-        </w:rPr>
-      </w:pPr>
-    </w:p>
-    <w:p>
-      <w:pPr>
-        <w:spacing w:line="360" w:lineRule="auto"/>
-        <w:jc w:val="both"/>
-        <w:rPr>
-          <w:rFonts w:ascii="Times New Roman" w:hAnsi="Times New Roman" w:cs="Times New Roman"/>
-          <w:lang w:val="es-ES"/>
-        </w:rPr>
-      </w:pPr>
-      <w:r>
-        <w:rPr>
-          <w:rFonts w:ascii="Times New Roman" w:hAnsi="Times New Roman" w:cs="Times New Roman"/>
-          <w:lang w:val="es-ES"/>
-        </w:rPr>
-        <w:t>En el caso del Perú</w:t>
-      </w:r>
-      <w:r>
-        <w:rPr>
-          <w:rFonts w:ascii="Times New Roman" w:hAnsi="Times New Roman" w:cs="Times New Roman"/>
-          <w:lang w:val="es-ES"/>
-        </w:rPr>
-        <w:t xml:space="preserve">, existen pocas Instituciones Prestadoras </w:t>
-      </w:r>
-      <w:r>
-        <w:rPr>
-          <w:rFonts w:ascii="Times New Roman" w:hAnsi="Times New Roman" w:cs="Times New Roman"/>
-          <w:lang w:val="es-ES"/>
-        </w:rPr>
-        <w:t>de Salud (IPRESS) que monitoreen sus reclamos</w:t>
-      </w:r>
-      <w:r>
-        <w:rPr>
-          <w:rFonts w:ascii="Times New Roman" w:hAnsi="Times New Roman" w:cs="Times New Roman"/>
-          <w:lang w:val="es-ES"/>
-        </w:rPr>
-        <w:t xml:space="preserve"> mediante aplicativos dedicados</w:t>
-      </w:r>
-      <w:r>
-        <w:rPr>
-          <w:rFonts w:ascii="Times New Roman" w:hAnsi="Times New Roman" w:cs="Times New Roman"/>
-          <w:lang w:val="es-ES"/>
-        </w:rPr>
-        <w:t>. Actualmente, se encuentran normadas por el Decreto Supremo Nº 030-2016-SA</w:t>
-      </w:r>
-      <w:r>
-        <w:rPr>
-          <w:rFonts w:ascii="Times New Roman" w:hAnsi="Times New Roman" w:cs="Times New Roman"/>
-          <w:lang w:val="es-ES"/>
-        </w:rPr>
-        <w:fldChar w:fldCharType="begin" w:fldLock="1"/>
-      </w:r>
-      <w:r>
-        <w:rPr>
-          <w:rFonts w:ascii="Times New Roman" w:hAnsi="Times New Roman" w:cs="Times New Roman"/>
-          <w:lang w:val="es-ES"/>
-        </w:rPr>
-        <w:instrText>ADDIN CSL_CITATION { "citationItems" : [ { "id" : "ITEM-1", "itemData" : { "URL" : "http://busquedas.elperuano.pe/normaslegales/aprueban-reglamento-para-la-atencion-de-reclamos-y-quejas-de-decreto-supremo-n-030-2016-sa-1409580-7/", "accessed" : { "date-parts" : [ [ "2017", "12", "5" ] ] }, "id" : "ITEM-1", "issued" : { "date-parts" : [ [ "0" ] ] }, "title" : "El Peruano - Aprueban Reglamento para la Atenci\u00f3n de Reclamos y Quejas de los Usuarios de las Instituciones Administradoras de Fondos de Aseguramiento en Salud - IAFAS, Instituciones Prestadoras de Servicios de Salud - IPRESS y Unidades de Gesti\u00f3n de Instituciones Prestadoras de Servicios de Salud -UGIPRESS, p\u00fablicas, privadas y mixtas - DECRETO SUPREMO - N\u00b0 030-2016-SA - PODER EJECUTIVO - SALUD", "type" : "webpage" }, "uris" : [ "http://www.mendeley.com/documents/?uuid=fd97b63e-9008-3394-b342-1de05df3106b" ] } ], "mendeley" : { "formattedCitation" : "(11)", "plainTextFormattedCitation" : "(11)", "previouslyFormattedCitation" : "(11)" }, "properties" : {  }, "schema" : "https://github.com/citation-style-language/schema/raw/master/csl-citation.json" }</w:instrText>
-      </w:r>
-      <w:r>
-        <w:rPr>
-          <w:rFonts w:ascii="Times New Roman" w:hAnsi="Times New Roman" w:cs="Times New Roman"/>
-          <w:lang w:val="es-ES"/>
-        </w:rPr>
-        <w:fldChar w:fldCharType="separate"/>
-      </w:r>
-      <w:r>
-        <w:rPr>
-          <w:rFonts w:ascii="Times New Roman" w:hAnsi="Times New Roman" w:cs="Times New Roman"/>
-          <w:noProof/>
-          <w:lang w:val="es-ES"/>
-        </w:rPr>
-        <w:t>(11)</w:t>
-      </w:r>
-      <w:r>
-        <w:rPr>
-          <w:rFonts w:ascii="Times New Roman" w:hAnsi="Times New Roman" w:cs="Times New Roman"/>
-          <w:lang w:val="es-ES"/>
-        </w:rPr>
-        <w:fldChar w:fldCharType="end"/>
-      </w:r>
-      <w:r>
-        <w:rPr>
-          <w:rFonts w:ascii="Times New Roman" w:hAnsi="Times New Roman" w:cs="Times New Roman"/>
-          <w:lang w:val="es-ES"/>
-        </w:rPr>
-        <w:t xml:space="preserve"> de</w:t>
-      </w:r>
-      <w:r>
-        <w:rPr>
-          <w:rFonts w:ascii="Times New Roman" w:hAnsi="Times New Roman" w:cs="Times New Roman"/>
-          <w:lang w:val="es-ES"/>
-        </w:rPr>
-        <w:t xml:space="preserve"> que toda entidad, sea una Institución Prestadora de Servicios de Salud (IPRESS) o una Institución Administradora de Fondos de Aseguramiento en Salud (IAFAS) deben tener el formato del Libro de Reclamaciones en Salud que es establecido y supervisado por la Superintendencia Nacional de Salud (SUSALUD). En los establecimientos públicos, dicho Libro se encuentra mayoritariamente de forma física </w:t>
-      </w:r>
-      <w:r>
-        <w:rPr>
-          <w:rFonts w:ascii="Times New Roman" w:hAnsi="Times New Roman" w:cs="Times New Roman"/>
-          <w:lang w:val="es-ES"/>
-        </w:rPr>
-        <w:t xml:space="preserve">en el establecimiento y se entrega a pedido del usuario. </w:t>
-      </w:r>
-    </w:p>
-    <w:p>
-      <w:pPr>
-        <w:spacing w:line="360" w:lineRule="auto"/>
-        <w:jc w:val="both"/>
-        <w:rPr>
-          <w:rFonts w:ascii="Times New Roman" w:hAnsi="Times New Roman" w:cs="Times New Roman"/>
-          <w:lang w:val="es-ES"/>
-        </w:rPr>
-      </w:pPr>
-    </w:p>
-    <w:p>
-      <w:pPr>
-        <w:spacing w:line="360" w:lineRule="auto"/>
-        <w:jc w:val="both"/>
-        <w:rPr>
-          <w:rFonts w:ascii="Times New Roman" w:hAnsi="Times New Roman" w:cs="Times New Roman"/>
-          <w:lang w:val="es-ES"/>
-        </w:rPr>
-      </w:pPr>
-      <w:r>
-        <w:rPr>
-          <w:rFonts w:ascii="Times New Roman" w:hAnsi="Times New Roman" w:cs="Times New Roman"/>
-          <w:lang w:val="es-ES"/>
-        </w:rPr>
-        <w:t>E</w:t>
-      </w:r>
-      <w:r>
-        <w:rPr>
-          <w:rFonts w:ascii="Times New Roman" w:hAnsi="Times New Roman" w:cs="Times New Roman"/>
-          <w:lang w:val="es-ES"/>
-        </w:rPr>
-        <w:t xml:space="preserve">l monitoreo de los reclamos, este se hace individualmente en las diversas IPRESS </w:t>
-      </w:r>
-      <w:r>
-        <w:rPr>
-          <w:rFonts w:ascii="Times New Roman" w:hAnsi="Times New Roman" w:cs="Times New Roman"/>
-          <w:lang w:val="es-ES"/>
-        </w:rPr>
-        <w:t xml:space="preserve">de manera interna con los reclamos </w:t>
-      </w:r>
-      <w:r>
-        <w:rPr>
-          <w:rFonts w:ascii="Times New Roman" w:hAnsi="Times New Roman" w:cs="Times New Roman"/>
-          <w:lang w:val="es-ES"/>
-        </w:rPr>
-        <w:t xml:space="preserve">que los ciudadanos presentan en sus oficinas de Gestión </w:t>
-      </w:r>
-      <w:r>
-        <w:rPr>
-          <w:rFonts w:ascii="Times New Roman" w:hAnsi="Times New Roman" w:cs="Times New Roman"/>
-          <w:lang w:val="es-ES"/>
-        </w:rPr>
-        <w:lastRenderedPageBreak/>
-        <w:t xml:space="preserve">de Calidad </w:t>
-      </w:r>
-      <w:r>
-        <w:rPr>
-          <w:rFonts w:ascii="Times New Roman" w:hAnsi="Times New Roman" w:cs="Times New Roman"/>
-          <w:lang w:val="es-ES"/>
-        </w:rPr>
-        <w:t>de forma física con el Libro de Reclamaciones</w:t>
-      </w:r>
-      <w:r>
-        <w:rPr>
-          <w:rFonts w:ascii="Times New Roman" w:hAnsi="Times New Roman" w:cs="Times New Roman"/>
-          <w:lang w:val="es-ES"/>
-        </w:rPr>
-        <w:t xml:space="preserve"> o utilizando algún sistema </w:t>
-      </w:r>
-      <w:r>
-        <w:rPr>
-          <w:rFonts w:ascii="Times New Roman" w:hAnsi="Times New Roman" w:cs="Times New Roman"/>
-          <w:lang w:val="es-ES"/>
-        </w:rPr>
-        <w:t xml:space="preserve">digital </w:t>
-      </w:r>
-      <w:r>
-        <w:rPr>
-          <w:rFonts w:ascii="Times New Roman" w:hAnsi="Times New Roman" w:cs="Times New Roman"/>
-          <w:lang w:val="es-ES"/>
-        </w:rPr>
-        <w:t xml:space="preserve">propio para el manejo de reclamos, como el sistema Registro Informático de Atención al Asegurado de </w:t>
-      </w:r>
-      <w:proofErr w:type="spellStart"/>
-      <w:r>
-        <w:rPr>
-          <w:rFonts w:ascii="Times New Roman" w:hAnsi="Times New Roman" w:cs="Times New Roman"/>
-          <w:lang w:val="es-ES"/>
-        </w:rPr>
-        <w:t>EsSalud</w:t>
-      </w:r>
-      <w:proofErr w:type="spellEnd"/>
-      <w:r>
-        <w:rPr>
-          <w:rFonts w:ascii="Times New Roman" w:hAnsi="Times New Roman" w:cs="Times New Roman"/>
-          <w:lang w:val="es-ES"/>
-        </w:rPr>
-        <w:t xml:space="preserve"> </w:t>
-      </w:r>
-      <w:r>
-        <w:rPr>
-          <w:rFonts w:ascii="Times New Roman" w:hAnsi="Times New Roman" w:cs="Times New Roman"/>
-          <w:lang w:val="es-ES"/>
-        </w:rPr>
-        <w:fldChar w:fldCharType="begin" w:fldLock="1"/>
-      </w:r>
-      <w:r>
-        <w:rPr>
-          <w:rFonts w:ascii="Times New Roman" w:hAnsi="Times New Roman" w:cs="Times New Roman"/>
-          <w:lang w:val="es-ES"/>
-        </w:rPr>
-        <w:instrText>ADDIN CSL_CITATION { "citationItems" : [ { "id" : "ITEM-1", "itemData" : { "URL" : "http://ww3.essalud.gob.pe:8080/riid/portal.html", "accessed" : { "date-parts" : [ [ "2016", "8", "16" ] ] }, "author" : [ { "dropping-particle" : "", "family" : "EsSalud", "given" : "", "non-dropping-particle" : "", "parse-names" : false, "suffix" : "" } ], "id" : "ITEM-1", "issued" : { "date-parts" : [ [ "0" ] ] }, "title" : "Registro Inform\u00e1tico de Atenci\u00f3n al Asegurado", "type" : "webpage" }, "uris" : [ "http://www.mendeley.com/documents/?uuid=fc650485-39f9-4297-ae5f-ab01c88c4bc8" ] } ], "mendeley" : { "formattedCitation" : "(12)", "plainTextFormattedCitation" : "(12)" }, "properties" : {  }, "schema" : "https://github.com/citation-style-language/schema/raw/master/csl-citation.json" }</w:instrText>
-      </w:r>
-      <w:r>
-        <w:rPr>
-          <w:rFonts w:ascii="Times New Roman" w:hAnsi="Times New Roman" w:cs="Times New Roman"/>
-          <w:lang w:val="es-ES"/>
-        </w:rPr>
-        <w:fldChar w:fldCharType="separate"/>
-      </w:r>
-      <w:r>
-        <w:rPr>
-          <w:rFonts w:ascii="Times New Roman" w:hAnsi="Times New Roman" w:cs="Times New Roman"/>
-          <w:noProof/>
-          <w:lang w:val="es-ES"/>
-        </w:rPr>
-        <w:t>(12)</w:t>
-      </w:r>
-      <w:r>
-        <w:rPr>
-          <w:rFonts w:ascii="Times New Roman" w:hAnsi="Times New Roman" w:cs="Times New Roman"/>
-          <w:lang w:val="es-ES"/>
-        </w:rPr>
-        <w:fldChar w:fldCharType="end"/>
-      </w:r>
-      <w:r>
-        <w:rPr>
-          <w:rFonts w:ascii="Times New Roman" w:hAnsi="Times New Roman" w:cs="Times New Roman"/>
-          <w:lang w:val="es-ES"/>
-        </w:rPr>
-        <w:t xml:space="preserve">. De esta manera, cada IPRESS maneja de una forma diferente </w:t>
-      </w:r>
-      <w:r>
-        <w:rPr>
-          <w:rFonts w:ascii="Times New Roman" w:hAnsi="Times New Roman" w:cs="Times New Roman"/>
-          <w:lang w:val="es-ES"/>
-        </w:rPr>
-        <w:t xml:space="preserve">la información que llega en los distintos reclamos con el fin de darles una solución </w:t>
-      </w:r>
-      <w:r>
-        <w:rPr>
-          <w:rFonts w:ascii="Times New Roman" w:hAnsi="Times New Roman" w:cs="Times New Roman"/>
-          <w:lang w:val="es-ES"/>
-        </w:rPr>
-        <w:t>y mantener a los ciudadanos satisfechos con la atención brindada.</w:t>
-      </w:r>
-      <w:r>
-        <w:rPr>
-          <w:rFonts w:ascii="Times New Roman" w:hAnsi="Times New Roman" w:cs="Times New Roman"/>
-          <w:lang w:val="es-ES"/>
-        </w:rPr>
-        <w:t xml:space="preserve"> Cabe destacar que la forma de manejo de estos reclamos, es de manera interna y no se hace pública esta información, por lo tanto, los ciudadanos no tienen conocimiento de esta información y tampoco se comparte entre diversas IPRESS para poder llegar a un acuerdo sobre cómo</w:t>
-      </w:r>
       <w:bookmarkStart w:id="0" w:name="_GoBack"/>
       <w:bookmarkEnd w:id="0"/>
       <w:r>
         <w:rPr>
           <w:rFonts w:ascii="Times New Roman" w:hAnsi="Times New Roman" w:cs="Times New Roman"/>
-          <w:lang w:val="es-ES"/>
-        </w:rPr>
-        <w:t xml:space="preserve"> solucionar ciertos reclamos que pueden ser repetitivos entre IPRESS.</w:t>
-      </w:r>
-    </w:p>
-    <w:p>
-      <w:pPr>
-        <w:spacing w:line="360" w:lineRule="auto"/>
-        <w:rPr>
-          <w:rFonts w:ascii="Times New Roman" w:hAnsi="Times New Roman" w:cs="Times New Roman"/>
-          <w:lang w:val="es-ES"/>
-        </w:rPr>
-      </w:pPr>
-    </w:p>
-    <w:p>
-      <w:pPr>
-        <w:spacing w:line="360" w:lineRule="auto"/>
-        <w:rPr>
-          <w:rFonts w:ascii="Times New Roman" w:hAnsi="Times New Roman" w:cs="Times New Roman"/>
-          <w:lang w:val="es-ES"/>
-        </w:rPr>
-      </w:pPr>
+          <w:highlight w:val="green"/>
+          <w:lang w:val="es-ES"/>
+        </w:rPr>
+        <w:t>Perú</w:t>
+      </w:r>
+      <w:r>
+        <w:rPr>
+          <w:rFonts w:ascii="Times New Roman" w:hAnsi="Times New Roman" w:cs="Times New Roman"/>
+          <w:lang w:val="es-ES"/>
+        </w:rPr>
+        <w:t xml:space="preserve"> y el Mundo</w:t>
+      </w:r>
+    </w:p>
+    <w:p>
+      <w:pPr>
+        <w:spacing w:line="360" w:lineRule="auto"/>
+        <w:rPr>
+          <w:rFonts w:ascii="Times New Roman" w:hAnsi="Times New Roman" w:cs="Times New Roman"/>
+          <w:lang w:val="es-ES"/>
+        </w:rPr>
+      </w:pPr>
+    </w:p>
+    <w:p>
+      <w:pPr>
+        <w:spacing w:line="360" w:lineRule="auto"/>
+        <w:jc w:val="both"/>
+        <w:rPr>
+          <w:rFonts w:ascii="Times New Roman" w:hAnsi="Times New Roman" w:cs="Times New Roman"/>
+          <w:lang w:val="es-ES"/>
+        </w:rPr>
+      </w:pPr>
+      <w:r>
+        <w:rPr>
+          <w:rFonts w:ascii="Times New Roman" w:hAnsi="Times New Roman" w:cs="Times New Roman"/>
+          <w:lang w:val="es-ES"/>
+        </w:rPr>
+        <w:t xml:space="preserve">Ante la necesidad de colectar datos sobre la calidad de atención en salud, en Estados Unidos se creó el Hospital </w:t>
+      </w:r>
+      <w:proofErr w:type="spellStart"/>
+      <w:r>
+        <w:rPr>
+          <w:rFonts w:ascii="Times New Roman" w:hAnsi="Times New Roman" w:cs="Times New Roman"/>
+          <w:lang w:val="es-ES"/>
+        </w:rPr>
+        <w:t>Consumer</w:t>
+      </w:r>
+      <w:proofErr w:type="spellEnd"/>
+      <w:r>
+        <w:rPr>
+          <w:rFonts w:ascii="Times New Roman" w:hAnsi="Times New Roman" w:cs="Times New Roman"/>
+          <w:lang w:val="es-ES"/>
+        </w:rPr>
+        <w:t xml:space="preserve"> </w:t>
+      </w:r>
+      <w:proofErr w:type="spellStart"/>
+      <w:r>
+        <w:rPr>
+          <w:rFonts w:ascii="Times New Roman" w:hAnsi="Times New Roman" w:cs="Times New Roman"/>
+          <w:lang w:val="es-ES"/>
+        </w:rPr>
+        <w:t>Assesment</w:t>
+      </w:r>
+      <w:proofErr w:type="spellEnd"/>
+      <w:r>
+        <w:rPr>
+          <w:rFonts w:ascii="Times New Roman" w:hAnsi="Times New Roman" w:cs="Times New Roman"/>
+          <w:lang w:val="es-ES"/>
+        </w:rPr>
+        <w:t xml:space="preserve"> of </w:t>
+      </w:r>
+      <w:proofErr w:type="spellStart"/>
+      <w:r>
+        <w:rPr>
+          <w:rFonts w:ascii="Times New Roman" w:hAnsi="Times New Roman" w:cs="Times New Roman"/>
+          <w:lang w:val="es-ES"/>
+        </w:rPr>
+        <w:t>Healthcare</w:t>
+      </w:r>
+      <w:proofErr w:type="spellEnd"/>
+      <w:r>
+        <w:rPr>
+          <w:rFonts w:ascii="Times New Roman" w:hAnsi="Times New Roman" w:cs="Times New Roman"/>
+          <w:lang w:val="es-ES"/>
+        </w:rPr>
+        <w:t xml:space="preserve"> </w:t>
+      </w:r>
+      <w:proofErr w:type="spellStart"/>
+      <w:r>
+        <w:rPr>
+          <w:rFonts w:ascii="Times New Roman" w:hAnsi="Times New Roman" w:cs="Times New Roman"/>
+          <w:lang w:val="es-ES"/>
+        </w:rPr>
+        <w:t>Providers</w:t>
+      </w:r>
+      <w:proofErr w:type="spellEnd"/>
+      <w:r>
+        <w:rPr>
+          <w:rFonts w:ascii="Times New Roman" w:hAnsi="Times New Roman" w:cs="Times New Roman"/>
+          <w:lang w:val="es-ES"/>
+        </w:rPr>
+        <w:t xml:space="preserve"> and </w:t>
+      </w:r>
+      <w:proofErr w:type="spellStart"/>
+      <w:r>
+        <w:rPr>
+          <w:rFonts w:ascii="Times New Roman" w:hAnsi="Times New Roman" w:cs="Times New Roman"/>
+          <w:lang w:val="es-ES"/>
+        </w:rPr>
+        <w:t>Systems</w:t>
+      </w:r>
+      <w:proofErr w:type="spellEnd"/>
+      <w:r>
+        <w:rPr>
+          <w:rFonts w:ascii="Times New Roman" w:hAnsi="Times New Roman" w:cs="Times New Roman"/>
+          <w:lang w:val="es-ES"/>
+        </w:rPr>
+        <w:t xml:space="preserve"> (HCAHPS) en el año 2006, con el fin de medir las perspectivas de los pacientes sobre la atención recibida en los hospitales</w:t>
+      </w:r>
+      <w:r>
+        <w:rPr>
+          <w:rFonts w:ascii="Times New Roman" w:hAnsi="Times New Roman" w:cs="Times New Roman"/>
+          <w:lang w:val="es-ES"/>
+        </w:rPr>
+        <w:t>.</w:t>
+      </w:r>
+      <w:r>
+        <w:rPr>
+          <w:rFonts w:ascii="Times New Roman" w:hAnsi="Times New Roman" w:cs="Times New Roman"/>
+          <w:lang w:val="es-ES"/>
+        </w:rPr>
+        <w:t xml:space="preserve"> Esta encuesta se divide en 3 temas (individuales, combinados y globales) donde se tratan puntos desde Comunicación con el médico, Comunicación con el personal de enfermería hasta Limpieza y Tranquilidad del entorno hospitalario </w:t>
+      </w:r>
+      <w:r>
+        <w:rPr>
+          <w:rFonts w:ascii="Times New Roman" w:hAnsi="Times New Roman" w:cs="Times New Roman"/>
+          <w:lang w:val="es-ES"/>
+        </w:rPr>
+        <w:fldChar w:fldCharType="begin" w:fldLock="1"/>
+      </w:r>
+      <w:r>
+        <w:rPr>
+          <w:rFonts w:ascii="Times New Roman" w:hAnsi="Times New Roman" w:cs="Times New Roman"/>
+          <w:lang w:val="es-ES"/>
+        </w:rPr>
+        <w:instrText>ADDIN CSL_CITATION { "citationItems" : [ { "id" : "ITEM-1", "itemData" : { "abstract" : "What is the purpose of the HCAHPS Survey? The HCAHPS (Hospital Consumer Assessment of Healthcare Providers and Systems) Survey, also known as the CAHPS\u00ae Hospital Survey or Hospital CAHPS\u00ae, is a standardized survey instrument and data collection methodology that has been in use since 2006 to measure patients' perspectives of hospital care. While many hospitals collect information on patient satisfaction, HCAHPS (pronounced \" H-caps \") created a national standard for collecting and public reporting information that enables valid comparisons to be made across all hospitals to support consumer choice. The HCAHPS sampling protocol is designed to capture uniform information on hospital care from the patient's perspective. Three broad goals shape the HCAHPS Survey. First, the survey is designed to produce comparable data on patients' perspectives of care that allows objective and meaningful comparisons among hospitals on topics that are important to consumers. Second, public reporting of the survey results is designed to create incentives for hospitals to improve quality of care. Third, public reporting serves to enhance public accountability in health care by increasing transparency. With these goals in mind, the HCAHPS project has taken substantial steps to assure that the survey is credible, useful, and practical. This methodology and the information it generates are available to the public. More information about the HCAHPS Survey can be found at", "id" : "ITEM-1", "issued" : { "date-parts" : [ [ "0" ] ] }, "title" : "The HCAHPS Survey -Frequently Asked Questions The HCAHPS Survey \u2013 Frequently Asked Questions", "type" : "article-journal" }, "uris" : [ "http://www.mendeley.com/documents/?uuid=f9ce1a64-6657-3d6c-a525-7c77a58d35c7" ] } ], "mendeley" : { "formattedCitation" : "(7)", "plainTextFormattedCitation" : "(7)", "previouslyFormattedCitation" : "(7)" }, "properties" : {  }, "schema" : "https://github.com/citation-style-language/schema/raw/master/csl-citation.json" }</w:instrText>
+      </w:r>
+      <w:r>
+        <w:rPr>
+          <w:rFonts w:ascii="Times New Roman" w:hAnsi="Times New Roman" w:cs="Times New Roman"/>
+          <w:lang w:val="es-ES"/>
+        </w:rPr>
+        <w:fldChar w:fldCharType="separate"/>
+      </w:r>
+      <w:r>
+        <w:rPr>
+          <w:rFonts w:ascii="Times New Roman" w:hAnsi="Times New Roman" w:cs="Times New Roman"/>
+          <w:noProof/>
+          <w:lang w:val="es-ES"/>
+        </w:rPr>
+        <w:t>(7)</w:t>
+      </w:r>
+      <w:r>
+        <w:rPr>
+          <w:rFonts w:ascii="Times New Roman" w:hAnsi="Times New Roman" w:cs="Times New Roman"/>
+          <w:lang w:val="es-ES"/>
+        </w:rPr>
+        <w:fldChar w:fldCharType="end"/>
+      </w:r>
+      <w:r>
+        <w:rPr>
+          <w:rFonts w:ascii="Times New Roman" w:hAnsi="Times New Roman" w:cs="Times New Roman"/>
+          <w:lang w:val="es-ES"/>
+        </w:rPr>
+        <w:t>.</w:t>
+      </w:r>
+      <w:r>
+        <w:rPr>
+          <w:rFonts w:ascii="Times New Roman" w:hAnsi="Times New Roman" w:cs="Times New Roman"/>
+          <w:lang w:val="es-ES"/>
+        </w:rPr>
+        <w:t xml:space="preserve"> En Francia, desde el año 1996 es obligatoria una evaluación a los pacientes sobre su satisfacción </w:t>
+      </w:r>
+      <w:r>
+        <w:rPr>
+          <w:rFonts w:ascii="Times New Roman" w:hAnsi="Times New Roman" w:cs="Times New Roman"/>
+          <w:lang w:val="es-ES"/>
+        </w:rPr>
+        <w:fldChar w:fldCharType="begin" w:fldLock="1"/>
+      </w:r>
+      <w:r>
+        <w:rPr>
+          <w:rFonts w:ascii="Times New Roman" w:hAnsi="Times New Roman" w:cs="Times New Roman"/>
+          <w:lang w:val="es-ES"/>
+        </w:rPr>
+        <w:instrText>ADDIN CSL_CITATION { "citationItems" : [ { "id" : "ITEM-1", "itemData" : { "URL" : "https://www.legifrance.gouv.fr/affichTexte.do?cidTexte=JORFTEXT000000742206", "id" : "ITEM-1", "issued" : { "date-parts" : [ [ "0" ] ] }, "title" : "Ordonnance n\u00b0 96-346 du 24 avril 1996 portant r\u00e9forme de l'hospitalisation publique et priv\u00e9e | Legifrance", "type" : "webpage" }, "uris" : [ "http://www.mendeley.com/documents/?uuid=20180b31-cba1-3d21-8e05-d56d0addd868" ] } ], "mendeley" : { "formattedCitation" : "(8)", "plainTextFormattedCitation" : "(8)", "previouslyFormattedCitation" : "(8)" }, "properties" : {  }, "schema" : "https://github.com/citation-style-language/schema/raw/master/csl-citation.json" }</w:instrText>
+      </w:r>
+      <w:r>
+        <w:rPr>
+          <w:rFonts w:ascii="Times New Roman" w:hAnsi="Times New Roman" w:cs="Times New Roman"/>
+          <w:lang w:val="es-ES"/>
+        </w:rPr>
+        <w:fldChar w:fldCharType="separate"/>
+      </w:r>
+      <w:r>
+        <w:rPr>
+          <w:rFonts w:ascii="Times New Roman" w:hAnsi="Times New Roman" w:cs="Times New Roman"/>
+          <w:noProof/>
+          <w:lang w:val="es-ES"/>
+        </w:rPr>
+        <w:t>(8)</w:t>
+      </w:r>
+      <w:r>
+        <w:rPr>
+          <w:rFonts w:ascii="Times New Roman" w:hAnsi="Times New Roman" w:cs="Times New Roman"/>
+          <w:lang w:val="es-ES"/>
+        </w:rPr>
+        <w:fldChar w:fldCharType="end"/>
+      </w:r>
+      <w:r>
+        <w:rPr>
+          <w:rFonts w:ascii="Times New Roman" w:hAnsi="Times New Roman" w:cs="Times New Roman"/>
+          <w:lang w:val="es-ES"/>
+        </w:rPr>
+        <w:t xml:space="preserve">; en Alemania se agregó el indicador de satisfacción del paciente a sus reportes de manejo de la calidad desde el 2005 </w:t>
+      </w:r>
+      <w:r>
+        <w:rPr>
+          <w:rFonts w:ascii="Times New Roman" w:hAnsi="Times New Roman" w:cs="Times New Roman"/>
+          <w:lang w:val="es-ES"/>
+        </w:rPr>
+        <w:fldChar w:fldCharType="begin" w:fldLock="1"/>
+      </w:r>
+      <w:r>
+        <w:rPr>
+          <w:rFonts w:ascii="Times New Roman" w:hAnsi="Times New Roman" w:cs="Times New Roman"/>
+          <w:lang w:val="es-ES"/>
+        </w:rPr>
+        <w:instrText>ADDIN CSL_CITATION { "citationItems" : [ { "id" : "ITEM-1", "itemData" : { "DOI" : "10.1093/intqhc/mzr038", "ISSN" : "1464-3677", "PMID" : "21715557", "abstract" : "OBJECTIVE To identify key determinants of patient satisfaction. DESIGN Data used were obtained through a self-administered, post-visit questionnaire by random sampling during the period of January 2009 to September 2009. SETTING Thirty-nine hospitals in Germany. PARTICIPANTS A total of 8,428 patients. MAIN OUTCOME MEASURE Global patient satisfaction was measured by a single item question. Attributes of medical aspects of care were measured using 12 items, performance of service using 3 items and different dimensions of patient expectations using 12 items. Medical aspects of care and performance of service items were entered into logistic regression analysis to identify determinants of patient satisfaction. RESULTS The results of the analysis showed that there are 10 determinants of global patient satisfaction. The outcome of treatment was overall, the most salient predictor followed by nursing kindness as the second most important component. Items reflecting information receiving about the undergoing treatment do not have a major influence on patient satisfaction. CONCLUSION The analysis identified key determinants that should be altered first in order to improve global patient satisfaction. The results also indicate that some aspects of the hospital stay are not seen as relevant by patients and therefore are unrelated to satisfaction ratings. The findings suggest that variables measuring patients' perceptions of care are more important determinants of global patient satisfaction in comparison to demographics and visit characteristics. Results of the present study have implications for health providers aiming at improving the service quality and quality of care.", "author" : [ { "dropping-particle" : "", "family" : "Schoenfelder", "given" : "Tonio", "non-dropping-particle" : "", "parse-names" : false, "suffix" : "" }, { "dropping-particle" : "", "family" : "Klewer", "given" : "Joerg", "non-dropping-particle" : "", "parse-names" : false, "suffix" : "" }, { "dropping-particle" : "", "family" : "Kugler", "given" : "Joachim", "non-dropping-particle" : "", "parse-names" : false, "suffix" : "" } ], "container-title" : "International journal for quality in health care : journal of the International Society for Quality in Health Care / ISQua", "id" : "ITEM-1", "issue" : "5", "issued" : { "date-parts" : [ [ "2011", "10" ] ] }, "page" : "503-9", "publisher" : "The Oxford University Press", "title" : "Determinants of patient satisfaction: a study among 39 hospitals in an in-patient setting in Germany.", "type" : "article-journal", "volume" : "23" }, "uris" : [ "http://www.mendeley.com/documents/?uuid=b42d5393-96ea-3527-af29-c703cf415e6f" ] } ], "mendeley" : { "formattedCitation" : "(9)", "plainTextFormattedCitation" : "(9)", "previouslyFormattedCitation" : "(9)" }, "properties" : {  }, "schema" : "https://github.com/citation-style-language/schema/raw/master/csl-citation.json" }</w:instrText>
+      </w:r>
+      <w:r>
+        <w:rPr>
+          <w:rFonts w:ascii="Times New Roman" w:hAnsi="Times New Roman" w:cs="Times New Roman"/>
+          <w:lang w:val="es-ES"/>
+        </w:rPr>
+        <w:fldChar w:fldCharType="separate"/>
+      </w:r>
+      <w:r>
+        <w:rPr>
+          <w:rFonts w:ascii="Times New Roman" w:hAnsi="Times New Roman" w:cs="Times New Roman"/>
+          <w:noProof/>
+          <w:lang w:val="es-ES"/>
+        </w:rPr>
+        <w:t>(9)</w:t>
+      </w:r>
+      <w:r>
+        <w:rPr>
+          <w:rFonts w:ascii="Times New Roman" w:hAnsi="Times New Roman" w:cs="Times New Roman"/>
+          <w:lang w:val="es-ES"/>
+        </w:rPr>
+        <w:fldChar w:fldCharType="end"/>
+      </w:r>
+      <w:r>
+        <w:rPr>
+          <w:rFonts w:ascii="Times New Roman" w:hAnsi="Times New Roman" w:cs="Times New Roman"/>
+          <w:lang w:val="es-ES"/>
+        </w:rPr>
+        <w:t>.</w:t>
+      </w:r>
+      <w:r>
+        <w:rPr>
+          <w:rFonts w:ascii="Times New Roman" w:hAnsi="Times New Roman" w:cs="Times New Roman"/>
+          <w:lang w:val="es-ES"/>
+        </w:rPr>
+        <w:t xml:space="preserve"> En Inglaterra, desde el 2002, el Departamento de Salud lanzó un programa nacional de encuestas en el que cada centro de salud (llamados NHS Trust) debe encuestar a sus pacientes una vez al año </w:t>
+      </w:r>
+      <w:r>
+        <w:rPr>
+          <w:rFonts w:ascii="Times New Roman" w:hAnsi="Times New Roman" w:cs="Times New Roman"/>
+          <w:lang w:val="es-ES"/>
+        </w:rPr>
+        <w:fldChar w:fldCharType="begin" w:fldLock="1"/>
+      </w:r>
+      <w:r>
+        <w:rPr>
+          <w:rFonts w:ascii="Times New Roman" w:hAnsi="Times New Roman" w:cs="Times New Roman"/>
+          <w:lang w:val="es-ES"/>
+        </w:rPr>
+        <w:instrText>ADDIN CSL_CITATION { "citationItems" : [ { "id" : "ITEM-1", "itemData" : { "id" : "ITEM-1", "issued" : { "date-parts" : [ [ "2000" ] ] }, "title" : "The NHS Plan A plan for investment A plan for reform", "type" : "article-journal" }, "uris" : [ "http://www.mendeley.com/documents/?uuid=19e7ac09-d329-3798-bf26-74792c55e308" ] } ], "mendeley" : { "formattedCitation" : "(10)", "plainTextFormattedCitation" : "(10)", "previouslyFormattedCitation" : "(10)" }, "properties" : {  }, "schema" : "https://github.com/citation-style-language/schema/raw/master/csl-citation.json" }</w:instrText>
+      </w:r>
+      <w:r>
+        <w:rPr>
+          <w:rFonts w:ascii="Times New Roman" w:hAnsi="Times New Roman" w:cs="Times New Roman"/>
+          <w:lang w:val="es-ES"/>
+        </w:rPr>
+        <w:fldChar w:fldCharType="separate"/>
+      </w:r>
+      <w:r>
+        <w:rPr>
+          <w:rFonts w:ascii="Times New Roman" w:hAnsi="Times New Roman" w:cs="Times New Roman"/>
+          <w:noProof/>
+          <w:lang w:val="es-ES"/>
+        </w:rPr>
+        <w:t>(10)</w:t>
+      </w:r>
+      <w:r>
+        <w:rPr>
+          <w:rFonts w:ascii="Times New Roman" w:hAnsi="Times New Roman" w:cs="Times New Roman"/>
+          <w:lang w:val="es-ES"/>
+        </w:rPr>
+        <w:fldChar w:fldCharType="end"/>
+      </w:r>
+      <w:r>
+        <w:rPr>
+          <w:rFonts w:ascii="Times New Roman" w:hAnsi="Times New Roman" w:cs="Times New Roman"/>
+          <w:lang w:val="es-ES"/>
+        </w:rPr>
+        <w:t>.</w:t>
+      </w:r>
+    </w:p>
+    <w:p>
+      <w:pPr>
+        <w:spacing w:line="360" w:lineRule="auto"/>
+        <w:jc w:val="both"/>
+        <w:rPr>
+          <w:rFonts w:ascii="Times New Roman" w:hAnsi="Times New Roman" w:cs="Times New Roman"/>
+          <w:lang w:val="es-ES"/>
+        </w:rPr>
+      </w:pPr>
+    </w:p>
+    <w:p>
+      <w:pPr>
+        <w:spacing w:line="360" w:lineRule="auto"/>
+        <w:jc w:val="both"/>
+        <w:rPr>
+          <w:rFonts w:ascii="Times New Roman" w:hAnsi="Times New Roman" w:cs="Times New Roman"/>
+          <w:highlight w:val="green"/>
+          <w:lang w:val="es-ES"/>
+        </w:rPr>
+      </w:pPr>
+      <w:r>
+        <w:rPr>
+          <w:rFonts w:ascii="Times New Roman" w:hAnsi="Times New Roman" w:cs="Times New Roman"/>
+          <w:highlight w:val="green"/>
+          <w:lang w:val="es-ES"/>
+        </w:rPr>
+        <w:t>En el caso del Perú</w:t>
+      </w:r>
+      <w:r>
+        <w:rPr>
+          <w:rFonts w:ascii="Times New Roman" w:hAnsi="Times New Roman" w:cs="Times New Roman"/>
+          <w:highlight w:val="green"/>
+          <w:lang w:val="es-ES"/>
+        </w:rPr>
+        <w:t xml:space="preserve">, existen pocas Instituciones Prestadoras </w:t>
+      </w:r>
+      <w:r>
+        <w:rPr>
+          <w:rFonts w:ascii="Times New Roman" w:hAnsi="Times New Roman" w:cs="Times New Roman"/>
+          <w:highlight w:val="green"/>
+          <w:lang w:val="es-ES"/>
+        </w:rPr>
+        <w:t>de Salud (IPRESS) que monitoreen sus reclamos</w:t>
+      </w:r>
+      <w:r>
+        <w:rPr>
+          <w:rFonts w:ascii="Times New Roman" w:hAnsi="Times New Roman" w:cs="Times New Roman"/>
+          <w:highlight w:val="green"/>
+          <w:lang w:val="es-ES"/>
+        </w:rPr>
+        <w:t xml:space="preserve"> mediante aplicativos dedicados</w:t>
+      </w:r>
+      <w:r>
+        <w:rPr>
+          <w:rFonts w:ascii="Times New Roman" w:hAnsi="Times New Roman" w:cs="Times New Roman"/>
+          <w:highlight w:val="green"/>
+          <w:lang w:val="es-ES"/>
+        </w:rPr>
+        <w:t>. Actualmente, se encuentran normadas por el Decreto Supremo Nº 030-2016-SA</w:t>
+      </w:r>
+      <w:r>
+        <w:rPr>
+          <w:rFonts w:ascii="Times New Roman" w:hAnsi="Times New Roman" w:cs="Times New Roman"/>
+          <w:highlight w:val="green"/>
+          <w:lang w:val="es-ES"/>
+        </w:rPr>
+        <w:fldChar w:fldCharType="begin" w:fldLock="1"/>
+      </w:r>
+      <w:r>
+        <w:rPr>
+          <w:rFonts w:ascii="Times New Roman" w:hAnsi="Times New Roman" w:cs="Times New Roman"/>
+          <w:highlight w:val="green"/>
+          <w:lang w:val="es-ES"/>
+        </w:rPr>
+        <w:instrText>ADDIN CSL_CITATION { "citationItems" : [ { "id" : "ITEM-1", "itemData" : { "URL" : "http://busquedas.elperuano.pe/normaslegales/aprueban-reglamento-para-la-atencion-de-reclamos-y-quejas-de-decreto-supremo-n-030-2016-sa-1409580-7/", "accessed" : { "date-parts" : [ [ "2017", "12", "5" ] ] }, "id" : "ITEM-1", "issued" : { "date-parts" : [ [ "0" ] ] }, "title" : "El Peruano - Aprueban Reglamento para la Atenci\u00f3n de Reclamos y Quejas de los Usuarios de las Instituciones Administradoras de Fondos de Aseguramiento en Salud - IAFAS, Instituciones Prestadoras de Servicios de Salud - IPRESS y Unidades de Gesti\u00f3n de Instituciones Prestadoras de Servicios de Salud -UGIPRESS, p\u00fablicas, privadas y mixtas - DECRETO SUPREMO - N\u00b0 030-2016-SA - PODER EJECUTIVO - SALUD", "type" : "webpage" }, "uris" : [ "http://www.mendeley.com/documents/?uuid=fd97b63e-9008-3394-b342-1de05df3106b" ] } ], "mendeley" : { "formattedCitation" : "(11)", "plainTextFormattedCitation" : "(11)", "previouslyFormattedCitation" : "(11)" }, "properties" : {  }, "schema" : "https://github.com/citation-style-language/schema/raw/master/csl-citation.json" }</w:instrText>
+      </w:r>
+      <w:r>
+        <w:rPr>
+          <w:rFonts w:ascii="Times New Roman" w:hAnsi="Times New Roman" w:cs="Times New Roman"/>
+          <w:highlight w:val="green"/>
+          <w:lang w:val="es-ES"/>
+        </w:rPr>
+        <w:fldChar w:fldCharType="separate"/>
+      </w:r>
+      <w:r>
+        <w:rPr>
+          <w:rFonts w:ascii="Times New Roman" w:hAnsi="Times New Roman" w:cs="Times New Roman"/>
+          <w:noProof/>
+          <w:highlight w:val="green"/>
+          <w:lang w:val="es-ES"/>
+        </w:rPr>
+        <w:t>(11)</w:t>
+      </w:r>
+      <w:r>
+        <w:rPr>
+          <w:rFonts w:ascii="Times New Roman" w:hAnsi="Times New Roman" w:cs="Times New Roman"/>
+          <w:highlight w:val="green"/>
+          <w:lang w:val="es-ES"/>
+        </w:rPr>
+        <w:fldChar w:fldCharType="end"/>
+      </w:r>
+      <w:r>
+        <w:rPr>
+          <w:rFonts w:ascii="Times New Roman" w:hAnsi="Times New Roman" w:cs="Times New Roman"/>
+          <w:highlight w:val="green"/>
+          <w:lang w:val="es-ES"/>
+        </w:rPr>
+        <w:t xml:space="preserve"> de</w:t>
+      </w:r>
+      <w:r>
+        <w:rPr>
+          <w:rFonts w:ascii="Times New Roman" w:hAnsi="Times New Roman" w:cs="Times New Roman"/>
+          <w:highlight w:val="green"/>
+          <w:lang w:val="es-ES"/>
+        </w:rPr>
+        <w:t xml:space="preserve"> que toda entidad, sea una Institución Prestadora de Servicios de Salud (IPRESS) o una Institución Administradora de Fondos de Aseguramiento en Salud (IAFAS) deben tener el formato del Libro de Reclamaciones en Salud que es establecido y supervisado por la Superintendencia Nacional de Salud (SUSALUD). En los establecimientos públicos, dicho Libro se encuentra mayoritariamente de forma física </w:t>
+      </w:r>
+      <w:r>
+        <w:rPr>
+          <w:rFonts w:ascii="Times New Roman" w:hAnsi="Times New Roman" w:cs="Times New Roman"/>
+          <w:highlight w:val="green"/>
+          <w:lang w:val="es-ES"/>
+        </w:rPr>
+        <w:t xml:space="preserve">en el establecimiento y se entrega a pedido del usuario. </w:t>
+      </w:r>
+      <w:r>
+        <w:rPr>
+          <w:rFonts w:ascii="Times New Roman" w:hAnsi="Times New Roman" w:cs="Times New Roman"/>
+          <w:highlight w:val="green"/>
+          <w:lang w:val="es-ES"/>
+        </w:rPr>
+        <w:t xml:space="preserve">En </w:t>
+      </w:r>
+      <w:r>
+        <w:rPr>
+          <w:rFonts w:ascii="Times New Roman" w:hAnsi="Times New Roman" w:cs="Times New Roman"/>
+          <w:highlight w:val="green"/>
+          <w:lang w:val="es-ES"/>
+        </w:rPr>
+        <w:t>los principales hospitales de Lima</w:t>
+      </w:r>
+      <w:r>
+        <w:rPr>
+          <w:rFonts w:ascii="Times New Roman" w:hAnsi="Times New Roman" w:cs="Times New Roman"/>
+          <w:highlight w:val="green"/>
+          <w:lang w:val="es-ES"/>
+        </w:rPr>
+        <w:t xml:space="preserve">, SUSALUD ha implementado un canal digital </w:t>
+      </w:r>
+      <w:r>
+        <w:rPr>
+          <w:rFonts w:ascii="Times New Roman" w:hAnsi="Times New Roman" w:cs="Times New Roman"/>
+          <w:highlight w:val="green"/>
+          <w:lang w:val="es-ES"/>
+        </w:rPr>
+        <w:t xml:space="preserve">para la formulación de quejas y acceso a información </w:t>
+      </w:r>
+      <w:r>
+        <w:rPr>
+          <w:rFonts w:ascii="Times New Roman" w:hAnsi="Times New Roman" w:cs="Times New Roman"/>
+          <w:highlight w:val="green"/>
+          <w:lang w:val="es-ES"/>
+        </w:rPr>
+        <w:t xml:space="preserve">llamada </w:t>
+      </w:r>
+      <w:proofErr w:type="spellStart"/>
+      <w:r>
+        <w:rPr>
+          <w:rFonts w:ascii="Times New Roman" w:hAnsi="Times New Roman" w:cs="Times New Roman"/>
+          <w:highlight w:val="green"/>
+          <w:lang w:val="es-ES"/>
+        </w:rPr>
+        <w:t>Totem</w:t>
+      </w:r>
+      <w:proofErr w:type="spellEnd"/>
+      <w:r>
+        <w:rPr>
+          <w:rFonts w:ascii="Times New Roman" w:hAnsi="Times New Roman" w:cs="Times New Roman"/>
+          <w:highlight w:val="green"/>
+          <w:lang w:val="es-ES"/>
+        </w:rPr>
+        <w:t xml:space="preserve"> Digital Multimedia</w:t>
+      </w:r>
+      <w:r>
+        <w:rPr>
+          <w:rFonts w:ascii="Times New Roman" w:hAnsi="Times New Roman" w:cs="Times New Roman"/>
+          <w:highlight w:val="green"/>
+          <w:lang w:val="es-ES"/>
+        </w:rPr>
+        <w:t xml:space="preserve"> </w:t>
+      </w:r>
+      <w:r>
+        <w:rPr>
+          <w:rFonts w:ascii="Times New Roman" w:hAnsi="Times New Roman" w:cs="Times New Roman"/>
+          <w:highlight w:val="green"/>
+          <w:lang w:val="es-ES"/>
+        </w:rPr>
+        <w:fldChar w:fldCharType="begin" w:fldLock="1"/>
+      </w:r>
+      <w:r>
+        <w:rPr>
+          <w:rFonts w:ascii="Times New Roman" w:hAnsi="Times New Roman" w:cs="Times New Roman"/>
+          <w:highlight w:val="green"/>
+          <w:lang w:val="es-ES"/>
+        </w:rPr>
+        <w:instrText>ADDIN CSL_CITATION { "citationItems" : [ { "id" : "ITEM-1", "itemData" : { "URL" : "https://gestion.pe/panelg/susalud-tecnologia-digital-al-servicio-ciudadanos-y-gestores-2197181", "accessed" : { "date-parts" : [ [ "2017", "12", "16" ] ] }, "id" : "ITEM-1", "issued" : { "date-parts" : [ [ "0" ] ] }, "title" : "Susalud: la tecnolog\u00eda digital al servicio de ciudadanos y gestores | Gestion.pe", "type" : "webpage" }, "uris" : [ "http://www.mendeley.com/documents/?uuid=7df3fce8-4b68-3aa9-8de2-22508522268a" ] } ], "mendeley" : { "formattedCitation" : "(12)", "plainTextFormattedCitation" : "(12)" }, "properties" : {  }, "schema" : "https://github.com/citation-style-language/schema/raw/master/csl-citation.json" }</w:instrText>
+      </w:r>
+      <w:r>
+        <w:rPr>
+          <w:rFonts w:ascii="Times New Roman" w:hAnsi="Times New Roman" w:cs="Times New Roman"/>
+          <w:highlight w:val="green"/>
+          <w:lang w:val="es-ES"/>
+        </w:rPr>
+        <w:fldChar w:fldCharType="separate"/>
+      </w:r>
+      <w:r>
+        <w:rPr>
+          <w:rFonts w:ascii="Times New Roman" w:hAnsi="Times New Roman" w:cs="Times New Roman"/>
+          <w:noProof/>
+          <w:highlight w:val="green"/>
+          <w:lang w:val="es-ES"/>
+        </w:rPr>
+        <w:t>(12)</w:t>
+      </w:r>
+      <w:r>
+        <w:rPr>
+          <w:rFonts w:ascii="Times New Roman" w:hAnsi="Times New Roman" w:cs="Times New Roman"/>
+          <w:highlight w:val="green"/>
+          <w:lang w:val="es-ES"/>
+        </w:rPr>
+        <w:fldChar w:fldCharType="end"/>
+      </w:r>
+      <w:r>
+        <w:rPr>
+          <w:rFonts w:ascii="Times New Roman" w:hAnsi="Times New Roman" w:cs="Times New Roman"/>
+          <w:highlight w:val="green"/>
+          <w:lang w:val="es-ES"/>
+        </w:rPr>
+        <w:t>, la cual permite a los usuarios que se encuentren dentro de las instalaciones de la IPRESS, ingresar sus reclamos por un medio digital</w:t>
+      </w:r>
+      <w:r>
+        <w:rPr>
+          <w:rFonts w:ascii="Times New Roman" w:hAnsi="Times New Roman" w:cs="Times New Roman"/>
+          <w:highlight w:val="green"/>
+          <w:lang w:val="es-ES"/>
+        </w:rPr>
+        <w:t xml:space="preserve"> en una pantalla táctil interactiva. Se tiene planeado hacer disponible esta herramienta a nivel nacional en el futuro.</w:t>
+      </w:r>
+    </w:p>
+    <w:p>
+      <w:pPr>
+        <w:spacing w:line="360" w:lineRule="auto"/>
+        <w:jc w:val="both"/>
+        <w:rPr>
+          <w:rFonts w:ascii="Times New Roman" w:hAnsi="Times New Roman" w:cs="Times New Roman"/>
+          <w:highlight w:val="green"/>
+          <w:lang w:val="es-ES"/>
+        </w:rPr>
+      </w:pPr>
+    </w:p>
+    <w:p>
+      <w:pPr>
+        <w:spacing w:line="360" w:lineRule="auto"/>
+        <w:jc w:val="both"/>
+        <w:rPr>
+          <w:rFonts w:ascii="Times New Roman" w:hAnsi="Times New Roman" w:cs="Times New Roman"/>
+          <w:lang w:val="es-ES"/>
+        </w:rPr>
+      </w:pPr>
+      <w:r>
+        <w:rPr>
+          <w:rFonts w:ascii="Times New Roman" w:hAnsi="Times New Roman" w:cs="Times New Roman"/>
+          <w:highlight w:val="green"/>
+          <w:lang w:val="es-ES"/>
+        </w:rPr>
+        <w:t>E</w:t>
+      </w:r>
+      <w:r>
+        <w:rPr>
+          <w:rFonts w:ascii="Times New Roman" w:hAnsi="Times New Roman" w:cs="Times New Roman"/>
+          <w:highlight w:val="green"/>
+          <w:lang w:val="es-ES"/>
+        </w:rPr>
+        <w:t xml:space="preserve">l monitoreo de los reclamos, este se hace </w:t>
+      </w:r>
+      <w:r>
+        <w:rPr>
+          <w:rFonts w:ascii="Times New Roman" w:hAnsi="Times New Roman" w:cs="Times New Roman"/>
+          <w:highlight w:val="green"/>
+          <w:lang w:val="es-ES"/>
+        </w:rPr>
+        <w:t>de manera individual</w:t>
+      </w:r>
+      <w:r>
+        <w:rPr>
+          <w:rFonts w:ascii="Times New Roman" w:hAnsi="Times New Roman" w:cs="Times New Roman"/>
+          <w:highlight w:val="green"/>
+          <w:lang w:val="es-ES"/>
+        </w:rPr>
+        <w:t xml:space="preserve"> en </w:t>
+      </w:r>
+      <w:r>
+        <w:rPr>
+          <w:rFonts w:ascii="Times New Roman" w:hAnsi="Times New Roman" w:cs="Times New Roman"/>
+          <w:highlight w:val="green"/>
+          <w:lang w:val="es-ES"/>
+        </w:rPr>
+        <w:t>cada</w:t>
+      </w:r>
+      <w:r>
+        <w:rPr>
+          <w:rFonts w:ascii="Times New Roman" w:hAnsi="Times New Roman" w:cs="Times New Roman"/>
+          <w:highlight w:val="green"/>
+          <w:lang w:val="es-ES"/>
+        </w:rPr>
+        <w:t xml:space="preserve"> IPRESS </w:t>
+      </w:r>
+      <w:r>
+        <w:rPr>
+          <w:rFonts w:ascii="Times New Roman" w:hAnsi="Times New Roman" w:cs="Times New Roman"/>
+          <w:highlight w:val="green"/>
+          <w:lang w:val="es-ES"/>
+        </w:rPr>
+        <w:t xml:space="preserve">de manera interna con los reclamos </w:t>
+      </w:r>
+      <w:r>
+        <w:rPr>
+          <w:rFonts w:ascii="Times New Roman" w:hAnsi="Times New Roman" w:cs="Times New Roman"/>
+          <w:highlight w:val="green"/>
+          <w:lang w:val="es-ES"/>
+        </w:rPr>
+        <w:t xml:space="preserve">que los ciudadanos presentan en sus oficinas de Gestión de Calidad </w:t>
+      </w:r>
+      <w:r>
+        <w:rPr>
+          <w:rFonts w:ascii="Times New Roman" w:hAnsi="Times New Roman" w:cs="Times New Roman"/>
+          <w:highlight w:val="green"/>
+          <w:lang w:val="es-ES"/>
+        </w:rPr>
+        <w:t>tanto en</w:t>
+      </w:r>
+      <w:r>
+        <w:rPr>
+          <w:rFonts w:ascii="Times New Roman" w:hAnsi="Times New Roman" w:cs="Times New Roman"/>
+          <w:highlight w:val="green"/>
+          <w:lang w:val="es-ES"/>
+        </w:rPr>
+        <w:t xml:space="preserve"> forma</w:t>
+      </w:r>
+      <w:r>
+        <w:rPr>
+          <w:rFonts w:ascii="Times New Roman" w:hAnsi="Times New Roman" w:cs="Times New Roman"/>
+          <w:highlight w:val="green"/>
+          <w:lang w:val="es-ES"/>
+        </w:rPr>
+        <w:t>to</w:t>
+      </w:r>
+      <w:r>
+        <w:rPr>
+          <w:rFonts w:ascii="Times New Roman" w:hAnsi="Times New Roman" w:cs="Times New Roman"/>
+          <w:highlight w:val="green"/>
+          <w:lang w:val="es-ES"/>
+        </w:rPr>
+        <w:t xml:space="preserve"> </w:t>
+      </w:r>
+      <w:r>
+        <w:rPr>
+          <w:rFonts w:ascii="Times New Roman" w:hAnsi="Times New Roman" w:cs="Times New Roman"/>
+          <w:highlight w:val="green"/>
+          <w:lang w:val="es-ES"/>
+        </w:rPr>
+        <w:t>físico</w:t>
+      </w:r>
+      <w:r>
+        <w:rPr>
+          <w:rFonts w:ascii="Times New Roman" w:hAnsi="Times New Roman" w:cs="Times New Roman"/>
+          <w:highlight w:val="green"/>
+          <w:lang w:val="es-ES"/>
+        </w:rPr>
+        <w:t xml:space="preserve"> </w:t>
+      </w:r>
+      <w:r>
+        <w:rPr>
+          <w:rFonts w:ascii="Times New Roman" w:hAnsi="Times New Roman" w:cs="Times New Roman"/>
+          <w:highlight w:val="green"/>
+          <w:lang w:val="es-ES"/>
+        </w:rPr>
+        <w:t>por medio del</w:t>
+      </w:r>
+      <w:r>
+        <w:rPr>
+          <w:rFonts w:ascii="Times New Roman" w:hAnsi="Times New Roman" w:cs="Times New Roman"/>
+          <w:highlight w:val="green"/>
+          <w:lang w:val="es-ES"/>
+        </w:rPr>
+        <w:t xml:space="preserve"> Libro de Reclamaciones</w:t>
+      </w:r>
+      <w:r>
+        <w:rPr>
+          <w:rFonts w:ascii="Times New Roman" w:hAnsi="Times New Roman" w:cs="Times New Roman"/>
+          <w:highlight w:val="green"/>
+          <w:lang w:val="es-ES"/>
+        </w:rPr>
+        <w:t xml:space="preserve"> o utilizando algún sistema </w:t>
+      </w:r>
+      <w:r>
+        <w:rPr>
+          <w:rFonts w:ascii="Times New Roman" w:hAnsi="Times New Roman" w:cs="Times New Roman"/>
+          <w:highlight w:val="green"/>
+          <w:lang w:val="es-ES"/>
+        </w:rPr>
+        <w:t xml:space="preserve">digital </w:t>
+      </w:r>
+      <w:r>
+        <w:rPr>
+          <w:rFonts w:ascii="Times New Roman" w:hAnsi="Times New Roman" w:cs="Times New Roman"/>
+          <w:highlight w:val="green"/>
+          <w:lang w:val="es-ES"/>
+        </w:rPr>
+        <w:t xml:space="preserve">propio para el manejo de reclamos, como el sistema Registro Informático de Atención al Asegurado de </w:t>
+      </w:r>
+      <w:proofErr w:type="spellStart"/>
+      <w:r>
+        <w:rPr>
+          <w:rFonts w:ascii="Times New Roman" w:hAnsi="Times New Roman" w:cs="Times New Roman"/>
+          <w:highlight w:val="green"/>
+          <w:lang w:val="es-ES"/>
+        </w:rPr>
+        <w:t>EsSalud</w:t>
+      </w:r>
+      <w:proofErr w:type="spellEnd"/>
+      <w:r>
+        <w:rPr>
+          <w:rFonts w:ascii="Times New Roman" w:hAnsi="Times New Roman" w:cs="Times New Roman"/>
+          <w:highlight w:val="green"/>
+          <w:lang w:val="es-ES"/>
+        </w:rPr>
+        <w:t xml:space="preserve"> </w:t>
+      </w:r>
+      <w:r>
+        <w:rPr>
+          <w:rFonts w:ascii="Times New Roman" w:hAnsi="Times New Roman" w:cs="Times New Roman"/>
+          <w:highlight w:val="green"/>
+          <w:lang w:val="es-ES"/>
+        </w:rPr>
+        <w:fldChar w:fldCharType="begin" w:fldLock="1"/>
+      </w:r>
+      <w:r>
+        <w:rPr>
+          <w:rFonts w:ascii="Times New Roman" w:hAnsi="Times New Roman" w:cs="Times New Roman"/>
+          <w:highlight w:val="green"/>
+          <w:lang w:val="es-ES"/>
+        </w:rPr>
+        <w:instrText>ADDIN CSL_CITATION { "citationItems" : [ { "id" : "ITEM-1", "itemData" : { "URL" : "http://ww3.essalud.gob.pe:8080/riid/portal.html", "accessed" : { "date-parts" : [ [ "2016", "8", "16" ] ] }, "author" : [ { "dropping-particle" : "", "family" : "EsSalud", "given" : "", "non-dropping-particle" : "", "parse-names" : false, "suffix" : "" } ], "id" : "ITEM-1", "issued" : { "date-parts" : [ [ "0" ] ] }, "title" : "Registro Inform\u00e1tico de Atenci\u00f3n al Asegurado", "type" : "webpage" }, "uris" : [ "http://www.mendeley.com/documents/?uuid=fc650485-39f9-4297-ae5f-ab01c88c4bc8" ] } ], "mendeley" : { "formattedCitation" : "(13)", "plainTextFormattedCitation" : "(13)", "previouslyFormattedCitation" : "(12)" }, "properties" : {  }, "schema" : "https://github.com/citation-style-language/schema/raw/master/csl-citation.json" }</w:instrText>
+      </w:r>
+      <w:r>
+        <w:rPr>
+          <w:rFonts w:ascii="Times New Roman" w:hAnsi="Times New Roman" w:cs="Times New Roman"/>
+          <w:highlight w:val="green"/>
+          <w:lang w:val="es-ES"/>
+        </w:rPr>
+        <w:fldChar w:fldCharType="separate"/>
+      </w:r>
+      <w:r>
+        <w:rPr>
+          <w:rFonts w:ascii="Times New Roman" w:hAnsi="Times New Roman" w:cs="Times New Roman"/>
+          <w:noProof/>
+          <w:highlight w:val="green"/>
+          <w:lang w:val="es-ES"/>
+        </w:rPr>
+        <w:t>(13)</w:t>
+      </w:r>
+      <w:r>
+        <w:rPr>
+          <w:rFonts w:ascii="Times New Roman" w:hAnsi="Times New Roman" w:cs="Times New Roman"/>
+          <w:highlight w:val="green"/>
+          <w:lang w:val="es-ES"/>
+        </w:rPr>
+        <w:fldChar w:fldCharType="end"/>
+      </w:r>
+      <w:r>
+        <w:rPr>
+          <w:rFonts w:ascii="Times New Roman" w:hAnsi="Times New Roman" w:cs="Times New Roman"/>
+          <w:highlight w:val="green"/>
+          <w:lang w:val="es-ES"/>
+        </w:rPr>
+        <w:t xml:space="preserve">. De esta manera, cada IPRESS </w:t>
+      </w:r>
+      <w:r>
+        <w:rPr>
+          <w:rFonts w:ascii="Times New Roman" w:hAnsi="Times New Roman" w:cs="Times New Roman"/>
+          <w:highlight w:val="green"/>
+          <w:lang w:val="es-ES"/>
+        </w:rPr>
+        <w:lastRenderedPageBreak/>
+        <w:t xml:space="preserve">maneja de una forma diferente </w:t>
+      </w:r>
+      <w:r>
+        <w:rPr>
+          <w:rFonts w:ascii="Times New Roman" w:hAnsi="Times New Roman" w:cs="Times New Roman"/>
+          <w:highlight w:val="green"/>
+          <w:lang w:val="es-ES"/>
+        </w:rPr>
+        <w:t>la inform</w:t>
+      </w:r>
+      <w:r>
+        <w:rPr>
+          <w:rFonts w:ascii="Times New Roman" w:hAnsi="Times New Roman" w:cs="Times New Roman"/>
+          <w:highlight w:val="green"/>
+          <w:lang w:val="es-ES"/>
+        </w:rPr>
+        <w:t>ación que llega en los</w:t>
+      </w:r>
+      <w:r>
+        <w:rPr>
+          <w:rFonts w:ascii="Times New Roman" w:hAnsi="Times New Roman" w:cs="Times New Roman"/>
+          <w:highlight w:val="green"/>
+          <w:lang w:val="es-ES"/>
+        </w:rPr>
+        <w:t xml:space="preserve"> reclamos con el fin de darles una solución </w:t>
+      </w:r>
+      <w:r>
+        <w:rPr>
+          <w:rFonts w:ascii="Times New Roman" w:hAnsi="Times New Roman" w:cs="Times New Roman"/>
+          <w:highlight w:val="green"/>
+          <w:lang w:val="es-ES"/>
+        </w:rPr>
+        <w:t>y mantener a los ciudadanos satisfechos con la atención brindada.</w:t>
+      </w:r>
+      <w:r>
+        <w:rPr>
+          <w:rFonts w:ascii="Times New Roman" w:hAnsi="Times New Roman" w:cs="Times New Roman"/>
+          <w:highlight w:val="green"/>
+          <w:lang w:val="es-ES"/>
+        </w:rPr>
+        <w:t xml:space="preserve"> Cabe destacar que la forma de manejo de estos reclamos, es de manera interna y no se hace pública esta información, por lo tanto, los ciudadanos no tienen conocimiento de esta información y tampoco se comparte entre diversas IPRESS para poder llegar a un acuerdo sobre cómo solucionar ciertos reclamos que pueden ser repetitivos entre IPRESS.</w:t>
+      </w:r>
     </w:p>
     <w:p>
       <w:pPr>
@@ -1359,154 +1729,8 @@
     <w:p>
       <w:pPr>
         <w:pStyle w:val="Prrafodelista"/>
-        <w:numPr>
-          <w:ilvl w:val="2"/>
-          <w:numId w:val="1"/>
-        </w:numPr>
-        <w:spacing w:line="360" w:lineRule="auto"/>
-        <w:rPr>
-          <w:rFonts w:ascii="Times New Roman" w:hAnsi="Times New Roman" w:cs="Times New Roman"/>
-          <w:lang w:val="es-ES"/>
-        </w:rPr>
-      </w:pPr>
-      <w:r>
-        <w:rPr>
-          <w:rFonts w:ascii="Times New Roman" w:hAnsi="Times New Roman" w:cs="Times New Roman"/>
-          <w:lang w:val="es-ES"/>
-        </w:rPr>
-        <w:t>Importancia</w:t>
-      </w:r>
-    </w:p>
-    <w:p>
-      <w:pPr>
-        <w:spacing w:line="360" w:lineRule="auto"/>
-        <w:rPr>
-          <w:rFonts w:ascii="Times New Roman" w:hAnsi="Times New Roman" w:cs="Times New Roman"/>
-          <w:lang w:val="es-ES"/>
-        </w:rPr>
-      </w:pPr>
-    </w:p>
-    <w:p>
-      <w:pPr>
-        <w:spacing w:line="360" w:lineRule="auto"/>
-        <w:jc w:val="both"/>
-        <w:rPr>
-          <w:rFonts w:ascii="Times New Roman" w:hAnsi="Times New Roman" w:cs="Times New Roman"/>
-          <w:lang w:val="es-ES"/>
-        </w:rPr>
-      </w:pPr>
-      <w:r>
-        <w:rPr>
-          <w:rFonts w:ascii="Times New Roman" w:hAnsi="Times New Roman" w:cs="Times New Roman"/>
-          <w:lang w:val="es-ES"/>
-        </w:rPr>
-        <w:t>El manejo correcto de los reclamos es una de las estrategias que debe utilizarse para la mejora de calidad en atención al usuario</w:t>
-      </w:r>
-      <w:r>
-        <w:rPr>
-          <w:rFonts w:ascii="Times New Roman" w:hAnsi="Times New Roman" w:cs="Times New Roman"/>
-          <w:lang w:val="es-ES"/>
-        </w:rPr>
-        <w:t>.</w:t>
-      </w:r>
-      <w:r>
-        <w:rPr>
-          <w:rFonts w:ascii="Times New Roman" w:hAnsi="Times New Roman" w:cs="Times New Roman"/>
-          <w:lang w:val="es-ES"/>
-        </w:rPr>
-        <w:t xml:space="preserve"> Es usual ver los reclamos de forma </w:t>
-      </w:r>
-      <w:proofErr w:type="gramStart"/>
-      <w:r>
-        <w:rPr>
-          <w:rFonts w:ascii="Times New Roman" w:hAnsi="Times New Roman" w:cs="Times New Roman"/>
-          <w:lang w:val="es-ES"/>
-        </w:rPr>
-        <w:t>negativa</w:t>
-      </w:r>
-      <w:proofErr w:type="gramEnd"/>
-      <w:r>
-        <w:rPr>
-          <w:rFonts w:ascii="Times New Roman" w:hAnsi="Times New Roman" w:cs="Times New Roman"/>
-          <w:lang w:val="es-ES"/>
-        </w:rPr>
-        <w:t xml:space="preserve"> pero éstos deben ser vistos como oportunidades de mejora y sirven mucho para identificar los problemas que ocurren en procesos internos que antes no se tenían en consideración</w:t>
-      </w:r>
-      <w:r>
-        <w:rPr>
-          <w:rFonts w:ascii="Times New Roman" w:hAnsi="Times New Roman" w:cs="Times New Roman"/>
-          <w:lang w:val="es-ES"/>
-        </w:rPr>
-        <w:t>.</w:t>
-      </w:r>
-      <w:r>
-        <w:rPr>
-          <w:rFonts w:ascii="Times New Roman" w:hAnsi="Times New Roman" w:cs="Times New Roman"/>
-          <w:lang w:val="es-ES"/>
-        </w:rPr>
-        <w:t xml:space="preserve"> En el caso de salud, ocurre exactamente lo mismo, ya que los reclamos presentados por los pacientes y familiares pueden proveer información importante sobre cómo mejorar la atención al paciente y sirven para que los centros de salud puedan detectar problemas sistemáticos en la atención que brindan</w:t>
-      </w:r>
-      <w:r>
-        <w:rPr>
-          <w:rFonts w:ascii="Times New Roman" w:hAnsi="Times New Roman" w:cs="Times New Roman"/>
-          <w:lang w:val="es-ES"/>
-        </w:rPr>
-        <w:t>.</w:t>
-      </w:r>
-      <w:r>
-        <w:rPr>
-          <w:rFonts w:ascii="Times New Roman" w:hAnsi="Times New Roman" w:cs="Times New Roman"/>
-          <w:lang w:val="es-ES"/>
-        </w:rPr>
-        <w:t xml:space="preserve"> Es por eso que las deficiencias en el manejo de reclamos significa que las señales de advertencia están siendo pasadas por alto y resalta los procesos en los que se necesitan mejoras </w:t>
-      </w:r>
-      <w:r>
-        <w:rPr>
-          <w:rFonts w:ascii="Times New Roman" w:hAnsi="Times New Roman" w:cs="Times New Roman"/>
-          <w:lang w:val="es-ES"/>
-        </w:rPr>
-        <w:fldChar w:fldCharType="begin" w:fldLock="1"/>
-      </w:r>
-      <w:r>
-        <w:rPr>
-          <w:rFonts w:ascii="Times New Roman" w:hAnsi="Times New Roman" w:cs="Times New Roman"/>
-          <w:lang w:val="es-ES"/>
-        </w:rPr>
-        <w:instrText>ADDIN CSL_CITATION { "citationItems" : [ { "id" : "ITEM-1", "itemData" : { "DOI" : "10.1136/bmjqs-2013-002437", "ISBN" : "2044-5423 (Electronic)\\n2044-5415 (Linking)", "ISSN" : "2044-5423", "PMID" : "24876289", "abstract" : "BACKGROUND: Patient complaints have been identified as a valuable resource for monitoring and improving patient safety. This article critically reviews the literature on patient complaints, and synthesises the research findings to develop a coding taxonomy for analysing patient complaints. METHODS: The PubMed, Science Direct and Medline databases were systematically investigated to identify patient complaint research studies. Publications were included if they reported primary quantitative data on the content of patient-initiated complaints. Data were extracted and synthesised on (1) basic study characteristics; (2) methodological details; and (3) the issues patients complained about. RESULTS: 59 studies, reporting 88 069 patient complaints, were included. Patient complaint coding methodologies varied considerably (eg, in attributing single or multiple causes to complaints). In total, 113 551 issues were found to underlie the patient complaints. These were analysed using 205 different analytical codes which when combined represented 29 subcategories of complaint issue. The most common issues complained about were 'treatment' (15.6%) and 'communication' (13.7%). To develop a patient complaint coding taxonomy, the subcategories were thematically grouped into seven categories, and then three conceptually distinct domains. The first domain related to complaints on the safety and quality of clinical care (representing 33.7% of complaint issues), the second to the management of healthcare organisations (35.1%) and the third to problems in healthcare staff-patient relationships (29.1%). CONCLUSIONS: Rigorous analyses of patient complaints will help to identify problems in patient safety. To achieve this, it is necessary to standardise how patient complaints are analysed and interpreted. Through synthesising data from 59 patient complaint studies, we propose a coding taxonomy for supporting future research and practice in the analysis of patient complaint data.", "author" : [ { "dropping-particle" : "", "family" : "Reader", "given" : "Tom W", "non-dropping-particle" : "", "parse-names" : false, "suffix" : "" }, { "dropping-particle" : "", "family" : "Gillespie", "given" : "Alex", "non-dropping-particle" : "", "parse-names" : false, "suffix" : "" }, { "dropping-particle" : "", "family" : "Roberts", "given" : "Jane", "non-dropping-particle" : "", "parse-names" : false, "suffix" : "" } ], "container-title" : "BMJ quality &amp; safety", "id" : "ITEM-1", "issue" : "May", "issued" : { "date-parts" : [ [ "2014" ] ] }, "page" : "6781. Reader TW, Gillespie A, Roberts J. Patient c", "title" : "Patient complaints in healthcare systems: a systematic review and coding taxonomy.", "type" : "article-journal", "volume" : "23" }, "uris" : [ "http://www.mendeley.com/documents/?uuid=65654707-b4b8-467c-8010-341286cf2028" ] } ], "mendeley" : { "formattedCitation" : "(13)", "plainTextFormattedCitation" : "(13)", "previouslyFormattedCitation" : "(12)" }, "properties" : {  }, "schema" : "https://github.com/citation-style-language/schema/raw/master/csl-citation.json" }</w:instrText>
-      </w:r>
-      <w:r>
-        <w:rPr>
-          <w:rFonts w:ascii="Times New Roman" w:hAnsi="Times New Roman" w:cs="Times New Roman"/>
-          <w:lang w:val="es-ES"/>
-        </w:rPr>
-        <w:fldChar w:fldCharType="separate"/>
-      </w:r>
-      <w:r>
-        <w:rPr>
-          <w:rFonts w:ascii="Times New Roman" w:hAnsi="Times New Roman" w:cs="Times New Roman"/>
-          <w:noProof/>
-          <w:lang w:val="es-ES"/>
-        </w:rPr>
-        <w:t>(13)</w:t>
-      </w:r>
-      <w:r>
-        <w:rPr>
-          <w:rFonts w:ascii="Times New Roman" w:hAnsi="Times New Roman" w:cs="Times New Roman"/>
-          <w:lang w:val="es-ES"/>
-        </w:rPr>
-        <w:fldChar w:fldCharType="end"/>
-      </w:r>
-      <w:r>
-        <w:rPr>
-          <w:rFonts w:ascii="Times New Roman" w:hAnsi="Times New Roman" w:cs="Times New Roman"/>
-          <w:lang w:val="es-ES"/>
-        </w:rPr>
-        <w:t>.</w:t>
-      </w:r>
-    </w:p>
-    <w:p>
-      <w:pPr>
-        <w:spacing w:line="360" w:lineRule="auto"/>
+        <w:spacing w:line="360" w:lineRule="auto"/>
+        <w:ind w:left="1440"/>
         <w:rPr>
           <w:rFonts w:ascii="Times New Roman" w:hAnsi="Times New Roman" w:cs="Times New Roman"/>
           <w:lang w:val="es-ES"/>
@@ -1531,33 +1755,33 @@
           <w:rFonts w:ascii="Times New Roman" w:hAnsi="Times New Roman" w:cs="Times New Roman"/>
           <w:lang w:val="es-ES"/>
         </w:rPr>
-        <w:t>Utilidad</w:t>
-      </w:r>
-    </w:p>
-    <w:p>
-      <w:pPr>
-        <w:spacing w:line="360" w:lineRule="auto"/>
-        <w:rPr>
-          <w:rFonts w:ascii="Times New Roman" w:hAnsi="Times New Roman" w:cs="Times New Roman"/>
-          <w:lang w:val="es-ES"/>
-        </w:rPr>
-      </w:pPr>
-    </w:p>
-    <w:p>
-      <w:pPr>
-        <w:spacing w:line="360" w:lineRule="auto"/>
-        <w:jc w:val="both"/>
-        <w:rPr>
-          <w:rFonts w:ascii="Times New Roman" w:hAnsi="Times New Roman" w:cs="Times New Roman"/>
-          <w:lang w:val="es-ES"/>
-        </w:rPr>
-      </w:pPr>
-      <w:r>
-        <w:rPr>
-          <w:rFonts w:ascii="Times New Roman" w:hAnsi="Times New Roman" w:cs="Times New Roman"/>
-          <w:lang w:val="es-ES"/>
-        </w:rPr>
-        <w:t>El análisis de los reclamos de los pacientes tiene 2 funciones principales dentro de un centro de salud</w:t>
+        <w:t>Importancia</w:t>
+      </w:r>
+    </w:p>
+    <w:p>
+      <w:pPr>
+        <w:spacing w:line="360" w:lineRule="auto"/>
+        <w:rPr>
+          <w:rFonts w:ascii="Times New Roman" w:hAnsi="Times New Roman" w:cs="Times New Roman"/>
+          <w:lang w:val="es-ES"/>
+        </w:rPr>
+      </w:pPr>
+    </w:p>
+    <w:p>
+      <w:pPr>
+        <w:spacing w:line="360" w:lineRule="auto"/>
+        <w:jc w:val="both"/>
+        <w:rPr>
+          <w:rFonts w:ascii="Times New Roman" w:hAnsi="Times New Roman" w:cs="Times New Roman"/>
+          <w:lang w:val="es-ES"/>
+        </w:rPr>
+      </w:pPr>
+      <w:r>
+        <w:rPr>
+          <w:rFonts w:ascii="Times New Roman" w:hAnsi="Times New Roman" w:cs="Times New Roman"/>
+          <w:lang w:val="es-ES"/>
+        </w:rPr>
+        <w:t>El manejo correcto de los reclamos es una de las estrategias que debe utilizarse para la mejora de calidad en atención al usuario</w:t>
       </w:r>
       <w:r>
         <w:rPr>
@@ -1571,34 +1795,23 @@
           <w:rFonts w:ascii="Times New Roman" w:hAnsi="Times New Roman" w:cs="Times New Roman"/>
           <w:lang w:val="es-ES"/>
         </w:rPr>
-        <w:t xml:space="preserve"> </w:t>
-      </w:r>
-    </w:p>
-    <w:p>
-      <w:pPr>
-        <w:spacing w:line="360" w:lineRule="auto"/>
-        <w:jc w:val="both"/>
-        <w:rPr>
-          <w:rFonts w:ascii="Times New Roman" w:hAnsi="Times New Roman" w:cs="Times New Roman"/>
-          <w:lang w:val="es-ES"/>
-        </w:rPr>
-      </w:pPr>
-    </w:p>
-    <w:p>
-      <w:pPr>
-        <w:spacing w:line="360" w:lineRule="auto"/>
-        <w:jc w:val="both"/>
-        <w:rPr>
-          <w:rFonts w:ascii="Times New Roman" w:hAnsi="Times New Roman" w:cs="Times New Roman"/>
-          <w:lang w:val="es-ES"/>
-        </w:rPr>
-      </w:pPr>
-      <w:r>
-        <w:rPr>
-          <w:rFonts w:ascii="Times New Roman" w:hAnsi="Times New Roman" w:cs="Times New Roman"/>
-          <w:lang w:val="es-ES"/>
-        </w:rPr>
-        <w:t>Primero, permite que las inquietudes específicas de pacientes se cumplan, y con esto se creen soluciones para enfrentar los futuros problemas específicos que puedan surgir</w:t>
+        <w:t xml:space="preserve"> Es usual ver los reclamos de forma </w:t>
+      </w:r>
+      <w:proofErr w:type="gramStart"/>
+      <w:r>
+        <w:rPr>
+          <w:rFonts w:ascii="Times New Roman" w:hAnsi="Times New Roman" w:cs="Times New Roman"/>
+          <w:lang w:val="es-ES"/>
+        </w:rPr>
+        <w:t>negativa</w:t>
+      </w:r>
+      <w:proofErr w:type="gramEnd"/>
+      <w:r>
+        <w:rPr>
+          <w:rFonts w:ascii="Times New Roman" w:hAnsi="Times New Roman" w:cs="Times New Roman"/>
+          <w:lang w:val="es-ES"/>
+        </w:rPr>
+        <w:t xml:space="preserve"> pero éstos deben ser vistos como oportunidades de mejora y sirven mucho para identificar los problemas que ocurren en procesos internos que antes no se tenían en consideración</w:t>
       </w:r>
       <w:r>
         <w:rPr>
@@ -1612,15 +1825,21 @@
           <w:rFonts w:ascii="Times New Roman" w:hAnsi="Times New Roman" w:cs="Times New Roman"/>
           <w:lang w:val="es-ES"/>
         </w:rPr>
-        <w:t xml:space="preserve"> Segundo, puede proveer una idea de los problemas que ocurren en todo el sistema de </w:t>
-      </w:r>
-      <w:r>
-        <w:rPr>
-          <w:rFonts w:ascii="Times New Roman" w:hAnsi="Times New Roman" w:cs="Times New Roman"/>
-          <w:lang w:val="es-ES"/>
-        </w:rPr>
-        <w:lastRenderedPageBreak/>
-        <w:t xml:space="preserve">atención al paciente y permite que se puedan hacer comparaciones entre centros de salud </w:t>
+        <w:t xml:space="preserve"> En el caso de salud, ocurre exactamente lo mismo, ya que los reclamos presentados por los pacientes y familiares pueden proveer información importante sobre cómo mejorar la atención al paciente y sirven para que los centros de salud puedan detectar problemas sistemáticos en la atención que brindan</w:t>
+      </w:r>
+      <w:r>
+        <w:rPr>
+          <w:rFonts w:ascii="Times New Roman" w:hAnsi="Times New Roman" w:cs="Times New Roman"/>
+          <w:lang w:val="es-ES"/>
+        </w:rPr>
+        <w:t>.</w:t>
+      </w:r>
+      <w:r>
+        <w:rPr>
+          <w:rFonts w:ascii="Times New Roman" w:hAnsi="Times New Roman" w:cs="Times New Roman"/>
+          <w:lang w:val="es-ES"/>
+        </w:rPr>
+        <w:t xml:space="preserve"> Es por eso que las deficiencias en el manejo de reclamos significa que las señales de advertencia están siendo pasadas por alto y resalta los procesos en los que se necesitan mejoras </w:t>
       </w:r>
       <w:r>
         <w:rPr>
@@ -1634,57 +1853,7 @@
           <w:rFonts w:ascii="Times New Roman" w:hAnsi="Times New Roman" w:cs="Times New Roman"/>
           <w:lang w:val="es-ES"/>
         </w:rPr>
-        <w:instrText>ADDIN CSL_CITATION { "citationItems" : [ { "id" : "ITEM-1", "itemData" : { "DOI" : "10.1136/bmjqs-2013-002437", "ISBN" : "2044-5423 (Electronic)\\n2044-5415 (Linking)", "ISSN" : "2044-5423", "PMID" : "24876289", "abstract" : "BACKGROUND: Patient complaints have been identified as a valuable resource for monitoring and improving patient safety. This article critically reviews the literature on patient complaints, and synthesises the research findings to develop a coding taxonomy for analysing patient complaints. METHODS: The PubMed, Science Direct and Medline databases were systematically investigated to identify patient complaint research studies. Publications were included if they reported primary quantitative data on the content of patient-initiated complaints. Data were extracted and synthesised on (1) basic study characteristics; (2) methodological details; and (3) the issues patients complained about. RESULTS: 59 studies, reporting 88 069 patient complaints, were included. Patient complaint coding methodologies varied considerably (eg, in attributing single or multiple causes to complaints). In total, 113 551 issues were found to underlie the patient complaints. These were analysed using 205 different analytical codes which when combined represented 29 subcategories of complaint issue. The most common issues complained about were 'treatment' (15.6%) and 'communication' (13.7%). To develop a patient complaint coding taxonomy, the subcategories were thematically grouped into seven categories, and then three conceptually distinct domains. The first domain related to complaints on the safety and quality of clinical care (representing 33.7% of complaint issues), the second to the management of healthcare organisations (35.1%) and the third to problems in healthcare staff-patient relationships (29.1%). CONCLUSIONS: Rigorous analyses of patient complaints will help to identify problems in patient safety. To achieve this, it is necessary to standardise how patient complaints are analysed and interpreted. Through synthesising data from 59 patient complaint studies, we propose a coding taxonomy for supporting future research and practice in the analysis of patient complaint data.", "author" : [ { "dropping-particle" : "", "family" : "Reader", "given" : "Tom W", "non-dropping-particle" : "", "parse-names" : false, "suffix" : "" }, { "dropping-particle" : "", "family" : "Gillespie", "given" : "Alex", "non-dropping-particle" : "", "parse-names" : false, "suffix" : "" }, { "dropping-particle" : "", "family" : "Roberts", "given" : "Jane", "non-dropping-particle" : "", "parse-names" : false, "suffix" : "" } ], "container-title" : "BMJ quality &amp; safety", "id" : "ITEM-1", "issue" : "May", "issued" : { "date-parts" : [ [ "2014" ] ] }, "page" : "6781. Reader TW, Gillespie A, Roberts J. Patient c", "title" : "Patient complaints in healthcare systems: a systematic review and coding taxonomy.", "type" : "article-journal", "volume" : "23" }, "uris" : [ "http://www.mendeley.com/documents/?uuid=65654707-b4b8-467c-8010-341286cf2028" ] } ], "mendeley" : { "formattedCitation" : "(13)", "plainTextFormattedCitation" : "(13)", "previouslyFormattedCitation" : "(12)" }, "properties" : {  }, "schema" : "https://github.com/citation-style-language/schema/raw/master/csl-citation.json" }</w:instrText>
-      </w:r>
-      <w:r>
-        <w:rPr>
-          <w:rFonts w:ascii="Times New Roman" w:hAnsi="Times New Roman" w:cs="Times New Roman"/>
-          <w:lang w:val="es-ES"/>
-        </w:rPr>
-        <w:fldChar w:fldCharType="separate"/>
-      </w:r>
-      <w:r>
-        <w:rPr>
-          <w:rFonts w:ascii="Times New Roman" w:hAnsi="Times New Roman" w:cs="Times New Roman"/>
-          <w:noProof/>
-          <w:lang w:val="es-ES"/>
-        </w:rPr>
-        <w:t>(13)</w:t>
-      </w:r>
-      <w:r>
-        <w:rPr>
-          <w:rFonts w:ascii="Times New Roman" w:hAnsi="Times New Roman" w:cs="Times New Roman"/>
-          <w:lang w:val="es-ES"/>
-        </w:rPr>
-        <w:fldChar w:fldCharType="end"/>
-      </w:r>
-      <w:r>
-        <w:rPr>
-          <w:rFonts w:ascii="Times New Roman" w:hAnsi="Times New Roman" w:cs="Times New Roman"/>
-          <w:lang w:val="es-ES"/>
-        </w:rPr>
-        <w:t>.</w:t>
-      </w:r>
-      <w:r>
-        <w:rPr>
-          <w:rFonts w:ascii="Times New Roman" w:hAnsi="Times New Roman" w:cs="Times New Roman"/>
-          <w:lang w:val="es-ES"/>
-        </w:rPr>
-        <w:t xml:space="preserve"> Además, debería encontrarse integrado con el trabajo que se realiza en toda la organización, ya que la información tiene que ser compartida entre diferentes equipos administrativos porque servirá para identificar posibles brechas existentes en el servicio brindado </w:t>
-      </w:r>
-      <w:r>
-        <w:rPr>
-          <w:rFonts w:ascii="Times New Roman" w:hAnsi="Times New Roman" w:cs="Times New Roman"/>
-          <w:lang w:val="es-ES"/>
-        </w:rPr>
-        <w:fldChar w:fldCharType="begin" w:fldLock="1"/>
-      </w:r>
-      <w:r>
-        <w:rPr>
-          <w:rFonts w:ascii="Times New Roman" w:hAnsi="Times New Roman" w:cs="Times New Roman"/>
-          <w:lang w:val="es-ES"/>
-        </w:rPr>
-        <w:instrText>ADDIN CSL_CITATION { "citationItems" : [ { "id" : "ITEM-1", "itemData" : { "ISBN" : "9781742419091", "author" : [ { "dropping-particle" : "", "family" : "Health Services Review Council", "given" : "", "non-dropping-particle" : "", "parse-names" : false, "suffix" : "" } ], "id" : "ITEM-1", "issued" : { "date-parts" : [ [ "2005" ] ] }, "title" : "Guide to Complaint Handling in Health Care Services", "type" : "article-journal" }, "uris" : [ "http://www.mendeley.com/documents/?uuid=104d1b4a-6559-4b08-9bdc-581100b8b3ce" ] } ], "mendeley" : { "formattedCitation" : "(14)", "plainTextFormattedCitation" : "(14)", "previouslyFormattedCitation" : "(13)" }, "properties" : {  }, "schema" : "https://github.com/citation-style-language/schema/raw/master/csl-citation.json" }</w:instrText>
+        <w:instrText>ADDIN CSL_CITATION { "citationItems" : [ { "id" : "ITEM-1", "itemData" : { "DOI" : "10.1136/bmjqs-2013-002437", "ISBN" : "2044-5423 (Electronic)\\n2044-5415 (Linking)", "ISSN" : "2044-5423", "PMID" : "24876289", "abstract" : "BACKGROUND: Patient complaints have been identified as a valuable resource for monitoring and improving patient safety. This article critically reviews the literature on patient complaints, and synthesises the research findings to develop a coding taxonomy for analysing patient complaints. METHODS: The PubMed, Science Direct and Medline databases were systematically investigated to identify patient complaint research studies. Publications were included if they reported primary quantitative data on the content of patient-initiated complaints. Data were extracted and synthesised on (1) basic study characteristics; (2) methodological details; and (3) the issues patients complained about. RESULTS: 59 studies, reporting 88 069 patient complaints, were included. Patient complaint coding methodologies varied considerably (eg, in attributing single or multiple causes to complaints). In total, 113 551 issues were found to underlie the patient complaints. These were analysed using 205 different analytical codes which when combined represented 29 subcategories of complaint issue. The most common issues complained about were 'treatment' (15.6%) and 'communication' (13.7%). To develop a patient complaint coding taxonomy, the subcategories were thematically grouped into seven categories, and then three conceptually distinct domains. The first domain related to complaints on the safety and quality of clinical care (representing 33.7% of complaint issues), the second to the management of healthcare organisations (35.1%) and the third to problems in healthcare staff-patient relationships (29.1%). CONCLUSIONS: Rigorous analyses of patient complaints will help to identify problems in patient safety. To achieve this, it is necessary to standardise how patient complaints are analysed and interpreted. Through synthesising data from 59 patient complaint studies, we propose a coding taxonomy for supporting future research and practice in the analysis of patient complaint data.", "author" : [ { "dropping-particle" : "", "family" : "Reader", "given" : "Tom W", "non-dropping-particle" : "", "parse-names" : false, "suffix" : "" }, { "dropping-particle" : "", "family" : "Gillespie", "given" : "Alex", "non-dropping-particle" : "", "parse-names" : false, "suffix" : "" }, { "dropping-particle" : "", "family" : "Roberts", "given" : "Jane", "non-dropping-particle" : "", "parse-names" : false, "suffix" : "" } ], "container-title" : "BMJ quality &amp; safety", "id" : "ITEM-1", "issue" : "May", "issued" : { "date-parts" : [ [ "2014" ] ] }, "page" : "6781. Reader TW, Gillespie A, Roberts J. Patient c", "title" : "Patient complaints in healthcare systems: a systematic review and coding taxonomy.", "type" : "article-journal", "volume" : "23" }, "uris" : [ "http://www.mendeley.com/documents/?uuid=65654707-b4b8-467c-8010-341286cf2028" ] } ], "mendeley" : { "formattedCitation" : "(14)", "plainTextFormattedCitation" : "(14)", "previouslyFormattedCitation" : "(13)" }, "properties" : {  }, "schema" : "https://github.com/citation-style-language/schema/raw/master/csl-citation.json" }</w:instrText>
       </w:r>
       <w:r>
         <w:rPr>
@@ -1743,6 +1912,218 @@
           <w:rFonts w:ascii="Times New Roman" w:hAnsi="Times New Roman" w:cs="Times New Roman"/>
           <w:lang w:val="es-ES"/>
         </w:rPr>
+        <w:t>Utilidad</w:t>
+      </w:r>
+    </w:p>
+    <w:p>
+      <w:pPr>
+        <w:spacing w:line="360" w:lineRule="auto"/>
+        <w:rPr>
+          <w:rFonts w:ascii="Times New Roman" w:hAnsi="Times New Roman" w:cs="Times New Roman"/>
+          <w:lang w:val="es-ES"/>
+        </w:rPr>
+      </w:pPr>
+    </w:p>
+    <w:p>
+      <w:pPr>
+        <w:spacing w:line="360" w:lineRule="auto"/>
+        <w:jc w:val="both"/>
+        <w:rPr>
+          <w:rFonts w:ascii="Times New Roman" w:hAnsi="Times New Roman" w:cs="Times New Roman"/>
+          <w:lang w:val="es-ES"/>
+        </w:rPr>
+      </w:pPr>
+      <w:r>
+        <w:rPr>
+          <w:rFonts w:ascii="Times New Roman" w:hAnsi="Times New Roman" w:cs="Times New Roman"/>
+          <w:lang w:val="es-ES"/>
+        </w:rPr>
+        <w:t>El análisis de los reclamos de los pacientes tiene 2 funciones principales dentro de un centro de salud</w:t>
+      </w:r>
+      <w:r>
+        <w:rPr>
+          <w:rFonts w:ascii="Times New Roman" w:hAnsi="Times New Roman" w:cs="Times New Roman"/>
+          <w:lang w:val="es-ES"/>
+        </w:rPr>
+        <w:t>.</w:t>
+      </w:r>
+      <w:r>
+        <w:rPr>
+          <w:rFonts w:ascii="Times New Roman" w:hAnsi="Times New Roman" w:cs="Times New Roman"/>
+          <w:lang w:val="es-ES"/>
+        </w:rPr>
+        <w:t xml:space="preserve"> </w:t>
+      </w:r>
+    </w:p>
+    <w:p>
+      <w:pPr>
+        <w:spacing w:line="360" w:lineRule="auto"/>
+        <w:jc w:val="both"/>
+        <w:rPr>
+          <w:rFonts w:ascii="Times New Roman" w:hAnsi="Times New Roman" w:cs="Times New Roman"/>
+          <w:lang w:val="es-ES"/>
+        </w:rPr>
+      </w:pPr>
+    </w:p>
+    <w:p>
+      <w:pPr>
+        <w:spacing w:line="360" w:lineRule="auto"/>
+        <w:jc w:val="both"/>
+        <w:rPr>
+          <w:rFonts w:ascii="Times New Roman" w:hAnsi="Times New Roman" w:cs="Times New Roman"/>
+          <w:lang w:val="es-ES"/>
+        </w:rPr>
+      </w:pPr>
+      <w:r>
+        <w:rPr>
+          <w:rFonts w:ascii="Times New Roman" w:hAnsi="Times New Roman" w:cs="Times New Roman"/>
+          <w:lang w:val="es-ES"/>
+        </w:rPr>
+        <w:t>Primero, permite que las inquietudes específicas de pacientes se cumplan, y con esto se creen soluciones para enfrentar los futuros problemas específicos que puedan surgir</w:t>
+      </w:r>
+      <w:r>
+        <w:rPr>
+          <w:rFonts w:ascii="Times New Roman" w:hAnsi="Times New Roman" w:cs="Times New Roman"/>
+          <w:lang w:val="es-ES"/>
+        </w:rPr>
+        <w:t>.</w:t>
+      </w:r>
+      <w:r>
+        <w:rPr>
+          <w:rFonts w:ascii="Times New Roman" w:hAnsi="Times New Roman" w:cs="Times New Roman"/>
+          <w:lang w:val="es-ES"/>
+        </w:rPr>
+        <w:t xml:space="preserve"> Segundo, puede proveer una idea de los problemas que ocurren en todo el sistema de atención al paciente y permite que se puedan hacer comparaciones entre centros de salud </w:t>
+      </w:r>
+      <w:r>
+        <w:rPr>
+          <w:rFonts w:ascii="Times New Roman" w:hAnsi="Times New Roman" w:cs="Times New Roman"/>
+          <w:lang w:val="es-ES"/>
+        </w:rPr>
+        <w:fldChar w:fldCharType="begin" w:fldLock="1"/>
+      </w:r>
+      <w:r>
+        <w:rPr>
+          <w:rFonts w:ascii="Times New Roman" w:hAnsi="Times New Roman" w:cs="Times New Roman"/>
+          <w:lang w:val="es-ES"/>
+        </w:rPr>
+        <w:instrText>ADDIN CSL_CITATION { "citationItems" : [ { "id" : "ITEM-1", "itemData" : { "DOI" : "10.1136/bmjqs-2013-002437", "ISBN" : "2044-5423 (Electronic)\\n2044-5415 (Linking)", "ISSN" : "2044-5423", "PMID" : "24876289", "abstract" : "BACKGROUND: Patient complaints have been identified as a valuable resource for monitoring and improving patient safety. This article critically reviews the literature on patient complaints, and synthesises the research findings to develop a coding taxonomy for analysing patient complaints. METHODS: The PubMed, Science Direct and Medline databases were systematically investigated to identify patient complaint research studies. Publications were included if they reported primary quantitative data on the content of patient-initiated complaints. Data were extracted and synthesised on (1) basic study characteristics; (2) methodological details; and (3) the issues patients complained about. RESULTS: 59 studies, reporting 88 069 patient complaints, were included. Patient complaint coding methodologies varied considerably (eg, in attributing single or multiple causes to complaints). In total, 113 551 issues were found to underlie the patient complaints. These were analysed using 205 different analytical codes which when combined represented 29 subcategories of complaint issue. The most common issues complained about were 'treatment' (15.6%) and 'communication' (13.7%). To develop a patient complaint coding taxonomy, the subcategories were thematically grouped into seven categories, and then three conceptually distinct domains. The first domain related to complaints on the safety and quality of clinical care (representing 33.7% of complaint issues), the second to the management of healthcare organisations (35.1%) and the third to problems in healthcare staff-patient relationships (29.1%). CONCLUSIONS: Rigorous analyses of patient complaints will help to identify problems in patient safety. To achieve this, it is necessary to standardise how patient complaints are analysed and interpreted. Through synthesising data from 59 patient complaint studies, we propose a coding taxonomy for supporting future research and practice in the analysis of patient complaint data.", "author" : [ { "dropping-particle" : "", "family" : "Reader", "given" : "Tom W", "non-dropping-particle" : "", "parse-names" : false, "suffix" : "" }, { "dropping-particle" : "", "family" : "Gillespie", "given" : "Alex", "non-dropping-particle" : "", "parse-names" : false, "suffix" : "" }, { "dropping-particle" : "", "family" : "Roberts", "given" : "Jane", "non-dropping-particle" : "", "parse-names" : false, "suffix" : "" } ], "container-title" : "BMJ quality &amp; safety", "id" : "ITEM-1", "issue" : "May", "issued" : { "date-parts" : [ [ "2014" ] ] }, "page" : "6781. Reader TW, Gillespie A, Roberts J. Patient c", "title" : "Patient complaints in healthcare systems: a systematic review and coding taxonomy.", "type" : "article-journal", "volume" : "23" }, "uris" : [ "http://www.mendeley.com/documents/?uuid=65654707-b4b8-467c-8010-341286cf2028" ] } ], "mendeley" : { "formattedCitation" : "(14)", "plainTextFormattedCitation" : "(14)", "previouslyFormattedCitation" : "(13)" }, "properties" : {  }, "schema" : "https://github.com/citation-style-language/schema/raw/master/csl-citation.json" }</w:instrText>
+      </w:r>
+      <w:r>
+        <w:rPr>
+          <w:rFonts w:ascii="Times New Roman" w:hAnsi="Times New Roman" w:cs="Times New Roman"/>
+          <w:lang w:val="es-ES"/>
+        </w:rPr>
+        <w:fldChar w:fldCharType="separate"/>
+      </w:r>
+      <w:r>
+        <w:rPr>
+          <w:rFonts w:ascii="Times New Roman" w:hAnsi="Times New Roman" w:cs="Times New Roman"/>
+          <w:noProof/>
+          <w:lang w:val="es-ES"/>
+        </w:rPr>
+        <w:t>(14)</w:t>
+      </w:r>
+      <w:r>
+        <w:rPr>
+          <w:rFonts w:ascii="Times New Roman" w:hAnsi="Times New Roman" w:cs="Times New Roman"/>
+          <w:lang w:val="es-ES"/>
+        </w:rPr>
+        <w:fldChar w:fldCharType="end"/>
+      </w:r>
+      <w:r>
+        <w:rPr>
+          <w:rFonts w:ascii="Times New Roman" w:hAnsi="Times New Roman" w:cs="Times New Roman"/>
+          <w:lang w:val="es-ES"/>
+        </w:rPr>
+        <w:t>.</w:t>
+      </w:r>
+      <w:r>
+        <w:rPr>
+          <w:rFonts w:ascii="Times New Roman" w:hAnsi="Times New Roman" w:cs="Times New Roman"/>
+          <w:lang w:val="es-ES"/>
+        </w:rPr>
+        <w:t xml:space="preserve"> Además, debería encontrarse integrado con el trabajo que se realiza en toda la organización, ya que la información tiene que ser compartida entre diferentes equipos </w:t>
+      </w:r>
+      <w:r>
+        <w:rPr>
+          <w:rFonts w:ascii="Times New Roman" w:hAnsi="Times New Roman" w:cs="Times New Roman"/>
+          <w:lang w:val="es-ES"/>
+        </w:rPr>
+        <w:lastRenderedPageBreak/>
+        <w:t xml:space="preserve">administrativos porque servirá para identificar posibles brechas existentes en el servicio brindado </w:t>
+      </w:r>
+      <w:r>
+        <w:rPr>
+          <w:rFonts w:ascii="Times New Roman" w:hAnsi="Times New Roman" w:cs="Times New Roman"/>
+          <w:lang w:val="es-ES"/>
+        </w:rPr>
+        <w:fldChar w:fldCharType="begin" w:fldLock="1"/>
+      </w:r>
+      <w:r>
+        <w:rPr>
+          <w:rFonts w:ascii="Times New Roman" w:hAnsi="Times New Roman" w:cs="Times New Roman"/>
+          <w:lang w:val="es-ES"/>
+        </w:rPr>
+        <w:instrText>ADDIN CSL_CITATION { "citationItems" : [ { "id" : "ITEM-1", "itemData" : { "ISBN" : "9781742419091", "author" : [ { "dropping-particle" : "", "family" : "Health Services Review Council", "given" : "", "non-dropping-particle" : "", "parse-names" : false, "suffix" : "" } ], "id" : "ITEM-1", "issued" : { "date-parts" : [ [ "2005" ] ] }, "title" : "Guide to Complaint Handling in Health Care Services", "type" : "article-journal" }, "uris" : [ "http://www.mendeley.com/documents/?uuid=104d1b4a-6559-4b08-9bdc-581100b8b3ce" ] } ], "mendeley" : { "formattedCitation" : "(15)", "plainTextFormattedCitation" : "(15)", "previouslyFormattedCitation" : "(14)" }, "properties" : {  }, "schema" : "https://github.com/citation-style-language/schema/raw/master/csl-citation.json" }</w:instrText>
+      </w:r>
+      <w:r>
+        <w:rPr>
+          <w:rFonts w:ascii="Times New Roman" w:hAnsi="Times New Roman" w:cs="Times New Roman"/>
+          <w:lang w:val="es-ES"/>
+        </w:rPr>
+        <w:fldChar w:fldCharType="separate"/>
+      </w:r>
+      <w:r>
+        <w:rPr>
+          <w:rFonts w:ascii="Times New Roman" w:hAnsi="Times New Roman" w:cs="Times New Roman"/>
+          <w:noProof/>
+          <w:lang w:val="es-ES"/>
+        </w:rPr>
+        <w:t>(15)</w:t>
+      </w:r>
+      <w:r>
+        <w:rPr>
+          <w:rFonts w:ascii="Times New Roman" w:hAnsi="Times New Roman" w:cs="Times New Roman"/>
+          <w:lang w:val="es-ES"/>
+        </w:rPr>
+        <w:fldChar w:fldCharType="end"/>
+      </w:r>
+      <w:r>
+        <w:rPr>
+          <w:rFonts w:ascii="Times New Roman" w:hAnsi="Times New Roman" w:cs="Times New Roman"/>
+          <w:lang w:val="es-ES"/>
+        </w:rPr>
+        <w:t>.</w:t>
+      </w:r>
+    </w:p>
+    <w:p>
+      <w:pPr>
+        <w:spacing w:line="360" w:lineRule="auto"/>
+        <w:rPr>
+          <w:rFonts w:ascii="Times New Roman" w:hAnsi="Times New Roman" w:cs="Times New Roman"/>
+          <w:lang w:val="es-ES"/>
+        </w:rPr>
+      </w:pPr>
+    </w:p>
+    <w:p>
+      <w:pPr>
+        <w:pStyle w:val="Prrafodelista"/>
+        <w:numPr>
+          <w:ilvl w:val="2"/>
+          <w:numId w:val="1"/>
+        </w:numPr>
+        <w:spacing w:line="360" w:lineRule="auto"/>
+        <w:rPr>
+          <w:rFonts w:ascii="Times New Roman" w:hAnsi="Times New Roman" w:cs="Times New Roman"/>
+          <w:lang w:val="es-ES"/>
+        </w:rPr>
+      </w:pPr>
+      <w:r>
+        <w:rPr>
+          <w:rFonts w:ascii="Times New Roman" w:hAnsi="Times New Roman" w:cs="Times New Roman"/>
+          <w:lang w:val="es-ES"/>
+        </w:rPr>
         <w:t>Principios</w:t>
       </w:r>
     </w:p>
@@ -1990,15 +2371,7 @@
           <w:rFonts w:ascii="Times New Roman" w:hAnsi="Times New Roman" w:cs="Times New Roman"/>
           <w:lang w:val="es-ES"/>
         </w:rPr>
-        <w:t xml:space="preserve"> El material </w:t>
-      </w:r>
-      <w:r>
-        <w:rPr>
-          <w:rFonts w:ascii="Times New Roman" w:hAnsi="Times New Roman" w:cs="Times New Roman"/>
-          <w:lang w:val="es-ES"/>
-        </w:rPr>
-        <w:lastRenderedPageBreak/>
-        <w:t>promocional del sistema debe dejar en claro que todos los comentarios son bienvenidos</w:t>
+        <w:t xml:space="preserve"> El material promocional del sistema debe dejar en claro que todos los comentarios son bienvenidos</w:t>
       </w:r>
       <w:r>
         <w:rPr>
@@ -2311,7 +2684,7 @@
           <w:rFonts w:ascii="Times New Roman" w:hAnsi="Times New Roman" w:cs="Times New Roman"/>
           <w:lang w:val="es-ES"/>
         </w:rPr>
-        <w:instrText>ADDIN CSL_CITATION { "citationItems" : [ { "id" : "ITEM-1", "itemData" : { "DOI" : "10.1039/c0dt90114h", "ISBN" : "0-580-64009-4", "ISSN" : "14779234", "PMID" : "21221465", "abstract" : "ISO 9241-210:2010(en) - Ergonomics of human-system interaction \u2014 Part 210: Human-centred design for interactive systems", "author" : [ { "dropping-particle" : "", "family" : "International Organization for Standardization", "given" : "", "non-dropping-particle" : "", "parse-names" : false, "suffix" : "" } ], "container-title" : "International Organization for Standardization", "id" : "ITEM-1", "issued" : { "date-parts" : [ [ "2010" ] ] }, "page" : "32", "title" : "ISO 9241-210: Ergonomics of human\u2013system interaction - Human-centred design for interactive systems", "type" : "article-journal", "volume" : "2010" }, "uris" : [ "http://www.mendeley.com/documents/?uuid=c76f8bb2-c6b8-48dd-8d99-d0cda2c7df55" ] } ], "mendeley" : { "formattedCitation" : "(15)", "plainTextFormattedCitation" : "(15)", "previouslyFormattedCitation" : "(14)" }, "properties" : {  }, "schema" : "https://github.com/citation-style-language/schema/raw/master/csl-citation.json" }</w:instrText>
+        <w:instrText>ADDIN CSL_CITATION { "citationItems" : [ { "id" : "ITEM-1", "itemData" : { "DOI" : "10.1039/c0dt90114h", "ISBN" : "0-580-64009-4", "ISSN" : "14779234", "PMID" : "21221465", "abstract" : "ISO 9241-210:2010(en) - Ergonomics of human-system interaction \u2014 Part 210: Human-centred design for interactive systems", "author" : [ { "dropping-particle" : "", "family" : "International Organization for Standardization", "given" : "", "non-dropping-particle" : "", "parse-names" : false, "suffix" : "" } ], "container-title" : "International Organization for Standardization", "id" : "ITEM-1", "issued" : { "date-parts" : [ [ "2010" ] ] }, "page" : "32", "title" : "ISO 9241-210: Ergonomics of human\u2013system interaction - Human-centred design for interactive systems", "type" : "article-journal", "volume" : "2010" }, "uris" : [ "http://www.mendeley.com/documents/?uuid=c76f8bb2-c6b8-48dd-8d99-d0cda2c7df55" ] } ], "mendeley" : { "formattedCitation" : "(16)", "plainTextFormattedCitation" : "(16)", "previouslyFormattedCitation" : "(15)" }, "properties" : {  }, "schema" : "https://github.com/citation-style-language/schema/raw/master/csl-citation.json" }</w:instrText>
       </w:r>
       <w:r>
         <w:rPr>
@@ -2326,7 +2699,7 @@
           <w:noProof/>
           <w:lang w:val="es-ES"/>
         </w:rPr>
-        <w:t>(15)</w:t>
+        <w:t>(16)</w:t>
       </w:r>
       <w:r>
         <w:rPr>
@@ -2361,7 +2734,7 @@
           <w:rFonts w:ascii="Times New Roman" w:hAnsi="Times New Roman" w:cs="Times New Roman"/>
           <w:lang w:val="es-ES"/>
         </w:rPr>
-        <w:instrText>ADDIN CSL_CITATION { "citationItems" : [ { "id" : "ITEM-1", "itemData" : { "abstract" : " Most information professionals would agree that user-centered design makes an important contribution to high quality information systems. However, there is no general agreement about how to define the term \"user-centered design,\" or how best to implement user-centered design strategies in the development of systems and services. This paper describes a wide range of meanings associated with user-centered design in information studies and in other cognate disciplines, and argues for a more coherent and widely accepted definition. It proposes that a general definition of user-centered design drawn from the literature of human-computer interaction (HCI) could serve as a basic framework for system design and support interdisciplinary work. It also describes some useful methods of implementing this framework in the development of user-centered information.", "author" : [ { "dropping-particle" : "", "family" : "Noakes Schulze", "given" : "Anna", "non-dropping-particle" : "", "parse-names" : false, "suffix" : "" } ], "container-title" : "Association for Library and Information Science Education (ALISE)", "id" : "ITEM-1", "issued" : { "date-parts" : [ [ "0" ] ] }, "title" : "User-Centered Design for Information Professionals", "type" : "article-journal" }, "uris" : [ "http://www.mendeley.com/documents/?uuid=784d1b7f-deff-3b5a-a5dc-a611102a0b77" ] } ], "mendeley" : { "formattedCitation" : "(16)", "plainTextFormattedCitation" : "(16)", "previouslyFormattedCitation" : "(15)" }, "properties" : {  }, "schema" : "https://github.com/citation-style-language/schema/raw/master/csl-citation.json" }</w:instrText>
+        <w:instrText>ADDIN CSL_CITATION { "citationItems" : [ { "id" : "ITEM-1", "itemData" : { "abstract" : " Most information professionals would agree that user-centered design makes an important contribution to high quality information systems. However, there is no general agreement about how to define the term \"user-centered design,\" or how best to implement user-centered design strategies in the development of systems and services. This paper describes a wide range of meanings associated with user-centered design in information studies and in other cognate disciplines, and argues for a more coherent and widely accepted definition. It proposes that a general definition of user-centered design drawn from the literature of human-computer interaction (HCI) could serve as a basic framework for system design and support interdisciplinary work. It also describes some useful methods of implementing this framework in the development of user-centered information.", "author" : [ { "dropping-particle" : "", "family" : "Noakes Schulze", "given" : "Anna", "non-dropping-particle" : "", "parse-names" : false, "suffix" : "" } ], "container-title" : "Association for Library and Information Science Education (ALISE)", "id" : "ITEM-1", "issued" : { "date-parts" : [ [ "0" ] ] }, "title" : "User-Centered Design for Information Professionals", "type" : "article-journal" }, "uris" : [ "http://www.mendeley.com/documents/?uuid=784d1b7f-deff-3b5a-a5dc-a611102a0b77" ] } ], "mendeley" : { "formattedCitation" : "(17)", "plainTextFormattedCitation" : "(17)", "previouslyFormattedCitation" : "(16)" }, "properties" : {  }, "schema" : "https://github.com/citation-style-language/schema/raw/master/csl-citation.json" }</w:instrText>
       </w:r>
       <w:r>
         <w:rPr>
@@ -2376,7 +2749,7 @@
           <w:noProof/>
           <w:lang w:val="es-ES"/>
         </w:rPr>
-        <w:t>(16)</w:t>
+        <w:t>(17)</w:t>
       </w:r>
       <w:r>
         <w:rPr>
@@ -2480,8 +2853,79 @@
           <w:rFonts w:ascii="Times New Roman" w:hAnsi="Times New Roman" w:cs="Times New Roman"/>
           <w:lang w:val="es-ES"/>
         </w:rPr>
+        <w:t>Entender al usuario y sus necesidades tomando como referencia su comportamiento, capacidades y la tarea que deben realizar en el sistema</w:t>
+      </w:r>
+      <w:r>
+        <w:rPr>
+          <w:rFonts w:ascii="Times New Roman" w:hAnsi="Times New Roman" w:cs="Times New Roman"/>
+          <w:lang w:val="es-ES"/>
+        </w:rPr>
+        <w:t>.</w:t>
+      </w:r>
+    </w:p>
+    <w:p>
+      <w:pPr>
+        <w:spacing w:line="360" w:lineRule="auto"/>
+        <w:jc w:val="both"/>
+        <w:rPr>
+          <w:rFonts w:ascii="Times New Roman" w:hAnsi="Times New Roman" w:cs="Times New Roman"/>
+          <w:highlight w:val="green"/>
+          <w:lang w:val="es-ES"/>
+        </w:rPr>
+      </w:pPr>
+    </w:p>
+    <w:p>
+      <w:pPr>
+        <w:spacing w:line="360" w:lineRule="auto"/>
+        <w:jc w:val="both"/>
+        <w:rPr>
+          <w:rFonts w:ascii="Times New Roman" w:hAnsi="Times New Roman" w:cs="Times New Roman"/>
+          <w:lang w:val="es-ES"/>
+        </w:rPr>
+      </w:pPr>
+      <w:r>
+        <w:rPr>
+          <w:rFonts w:ascii="Times New Roman" w:hAnsi="Times New Roman" w:cs="Times New Roman"/>
+          <w:lang w:val="es-ES"/>
+        </w:rPr>
         <w:lastRenderedPageBreak/>
-        <w:t>Entender al usuario y sus necesidades tomando como referencia su comportamiento, capacidades y la tarea que deben realizar en el sistema</w:t>
+        <w:t xml:space="preserve">Lo característico de un diseño centrado en el usuario o humano es que se enfoca tempranamente en los requerimientos, objetivos y ambiente de los diversos usuarios a través de contacto directo y su uso de metodología iterativa en donde los prototipos son probados y refinados por los mismos usuarios </w:t>
+      </w:r>
+      <w:r>
+        <w:rPr>
+          <w:rFonts w:ascii="Times New Roman" w:hAnsi="Times New Roman" w:cs="Times New Roman"/>
+          <w:lang w:val="es-ES"/>
+        </w:rPr>
+        <w:fldChar w:fldCharType="begin" w:fldLock="1"/>
+      </w:r>
+      <w:r>
+        <w:rPr>
+          <w:rFonts w:ascii="Times New Roman" w:hAnsi="Times New Roman" w:cs="Times New Roman"/>
+          <w:lang w:val="es-ES"/>
+        </w:rPr>
+        <w:instrText>ADDIN CSL_CITATION { "citationItems" : [ { "id" : "ITEM-1", "itemData" : { "ISBN" : "0444705368", "author" : [ { "dropping-particle" : "", "family" : "Heland", "given" : "Martin", "non-dropping-particle" : "", "parse-names" : false, "suffix" : "" } ], "id" : "ITEM-1", "issued" : { "date-parts" : [ [ "1991" ] ] }, "number-of-pages" : "1135", "title" : "HANDBOOK OF HUMAN-COMPUTER INTERACTION", "type" : "book" }, "uris" : [ "http://www.mendeley.com/documents/?uuid=73fd8da4-1bdb-40d8-9580-09b0389a7a20" ] } ], "mendeley" : { "formattedCitation" : "(18)", "plainTextFormattedCitation" : "(18)", "previouslyFormattedCitation" : "(17)" }, "properties" : {  }, "schema" : "https://github.com/citation-style-language/schema/raw/master/csl-citation.json" }</w:instrText>
+      </w:r>
+      <w:r>
+        <w:rPr>
+          <w:rFonts w:ascii="Times New Roman" w:hAnsi="Times New Roman" w:cs="Times New Roman"/>
+          <w:lang w:val="es-ES"/>
+        </w:rPr>
+        <w:fldChar w:fldCharType="separate"/>
+      </w:r>
+      <w:r>
+        <w:rPr>
+          <w:rFonts w:ascii="Times New Roman" w:hAnsi="Times New Roman" w:cs="Times New Roman"/>
+          <w:noProof/>
+          <w:lang w:val="es-ES"/>
+        </w:rPr>
+        <w:t>(18)</w:t>
+      </w:r>
+      <w:r>
+        <w:rPr>
+          <w:rFonts w:ascii="Times New Roman" w:hAnsi="Times New Roman" w:cs="Times New Roman"/>
+          <w:lang w:val="es-ES"/>
+        </w:rPr>
+        <w:fldChar w:fldCharType="end"/>
       </w:r>
       <w:r>
         <w:rPr>
@@ -2490,33 +2934,12 @@
         </w:rPr>
         <w:t>.</w:t>
       </w:r>
-    </w:p>
-    <w:p>
-      <w:pPr>
-        <w:spacing w:line="360" w:lineRule="auto"/>
-        <w:jc w:val="both"/>
-        <w:rPr>
-          <w:rFonts w:ascii="Times New Roman" w:hAnsi="Times New Roman" w:cs="Times New Roman"/>
-          <w:highlight w:val="green"/>
-          <w:lang w:val="es-ES"/>
-        </w:rPr>
-      </w:pPr>
-    </w:p>
-    <w:p>
-      <w:pPr>
-        <w:spacing w:line="360" w:lineRule="auto"/>
-        <w:jc w:val="both"/>
-        <w:rPr>
-          <w:rFonts w:ascii="Times New Roman" w:hAnsi="Times New Roman" w:cs="Times New Roman"/>
-          <w:lang w:val="es-ES"/>
-        </w:rPr>
-      </w:pPr>
-      <w:r>
-        <w:rPr>
-          <w:rFonts w:ascii="Times New Roman" w:hAnsi="Times New Roman" w:cs="Times New Roman"/>
-          <w:lang w:val="es-ES"/>
-        </w:rPr>
-        <w:t xml:space="preserve">Lo característico de un diseño centrado en el usuario o humano es que se enfoca tempranamente en los requerimientos, objetivos y ambiente de los diversos usuarios a través de contacto directo y su uso de metodología iterativa en donde los prototipos son probados y refinados por los mismos usuarios </w:t>
+      <w:r>
+        <w:rPr>
+          <w:rFonts w:ascii="Times New Roman" w:hAnsi="Times New Roman" w:cs="Times New Roman"/>
+          <w:lang w:val="es-ES"/>
+        </w:rPr>
+        <w:t xml:space="preserve"> Se suele decir que en el diseño centrado en el usuario, el usuario se encuentra en el centro de 2 círculos, donde el circulo interno contiene el contexto, objetivos y entorno; mientras que el circulo externo contiene detalles, contenido, organización y flujo de la tarea</w:t>
       </w:r>
       <w:r>
         <w:rPr>
@@ -2530,7 +2953,7 @@
           <w:rFonts w:ascii="Times New Roman" w:hAnsi="Times New Roman" w:cs="Times New Roman"/>
           <w:lang w:val="es-ES"/>
         </w:rPr>
-        <w:instrText>ADDIN CSL_CITATION { "citationItems" : [ { "id" : "ITEM-1", "itemData" : { "ISBN" : "0444705368", "author" : [ { "dropping-particle" : "", "family" : "Heland", "given" : "Martin", "non-dropping-particle" : "", "parse-names" : false, "suffix" : "" } ], "id" : "ITEM-1", "issued" : { "date-parts" : [ [ "1991" ] ] }, "number-of-pages" : "1135", "title" : "HANDBOOK OF HUMAN-COMPUTER INTERACTION", "type" : "book" }, "uris" : [ "http://www.mendeley.com/documents/?uuid=73fd8da4-1bdb-40d8-9580-09b0389a7a20" ] } ], "mendeley" : { "formattedCitation" : "(17)", "plainTextFormattedCitation" : "(17)", "previouslyFormattedCitation" : "(16)" }, "properties" : {  }, "schema" : "https://github.com/citation-style-language/schema/raw/master/csl-citation.json" }</w:instrText>
+        <w:instrText>ADDIN CSL_CITATION { "citationItems" : [ { "id" : "ITEM-1", "itemData" : { "URL" : "https://www.w3.org/WAI/redesign/ucd", "accessed" : { "date-parts" : [ [ "2017", "5", "24" ] ] }, "id" : "ITEM-1", "issued" : { "date-parts" : [ [ "0" ] ] }, "title" : "Notes on User Centered Design Process (UCD)", "type" : "webpage" }, "uris" : [ "http://www.mendeley.com/documents/?uuid=be6a254e-3325-3f93-bc63-b3a13cd4d2aa" ] } ], "mendeley" : { "formattedCitation" : "(19)", "plainTextFormattedCitation" : "(19)", "previouslyFormattedCitation" : "(18)" }, "properties" : {  }, "schema" : "https://github.com/citation-style-language/schema/raw/master/csl-citation.json" }</w:instrText>
       </w:r>
       <w:r>
         <w:rPr>
@@ -2545,57 +2968,7 @@
           <w:noProof/>
           <w:lang w:val="es-ES"/>
         </w:rPr>
-        <w:t>(17)</w:t>
-      </w:r>
-      <w:r>
-        <w:rPr>
-          <w:rFonts w:ascii="Times New Roman" w:hAnsi="Times New Roman" w:cs="Times New Roman"/>
-          <w:lang w:val="es-ES"/>
-        </w:rPr>
-        <w:fldChar w:fldCharType="end"/>
-      </w:r>
-      <w:r>
-        <w:rPr>
-          <w:rFonts w:ascii="Times New Roman" w:hAnsi="Times New Roman" w:cs="Times New Roman"/>
-          <w:lang w:val="es-ES"/>
-        </w:rPr>
-        <w:t>.</w:t>
-      </w:r>
-      <w:r>
-        <w:rPr>
-          <w:rFonts w:ascii="Times New Roman" w:hAnsi="Times New Roman" w:cs="Times New Roman"/>
-          <w:lang w:val="es-ES"/>
-        </w:rPr>
-        <w:t xml:space="preserve"> Se suele decir que en el diseño centrado en el usuario, el usuario se encuentra en el centro de 2 círculos, donde el circulo interno contiene el contexto, objetivos y entorno; mientras que el circulo externo contiene detalles, contenido, organización y flujo de la tarea</w:t>
-      </w:r>
-      <w:r>
-        <w:rPr>
-          <w:rFonts w:ascii="Times New Roman" w:hAnsi="Times New Roman" w:cs="Times New Roman"/>
-          <w:lang w:val="es-ES"/>
-        </w:rPr>
-        <w:fldChar w:fldCharType="begin" w:fldLock="1"/>
-      </w:r>
-      <w:r>
-        <w:rPr>
-          <w:rFonts w:ascii="Times New Roman" w:hAnsi="Times New Roman" w:cs="Times New Roman"/>
-          <w:lang w:val="es-ES"/>
-        </w:rPr>
-        <w:instrText>ADDIN CSL_CITATION { "citationItems" : [ { "id" : "ITEM-1", "itemData" : { "URL" : "https://www.w3.org/WAI/redesign/ucd", "accessed" : { "date-parts" : [ [ "2017", "5", "24" ] ] }, "id" : "ITEM-1", "issued" : { "date-parts" : [ [ "0" ] ] }, "title" : "Notes on User Centered Design Process (UCD)", "type" : "webpage" }, "uris" : [ "http://www.mendeley.com/documents/?uuid=be6a254e-3325-3f93-bc63-b3a13cd4d2aa" ] } ], "mendeley" : { "formattedCitation" : "(18)", "plainTextFormattedCitation" : "(18)", "previouslyFormattedCitation" : "(17)" }, "properties" : {  }, "schema" : "https://github.com/citation-style-language/schema/raw/master/csl-citation.json" }</w:instrText>
-      </w:r>
-      <w:r>
-        <w:rPr>
-          <w:rFonts w:ascii="Times New Roman" w:hAnsi="Times New Roman" w:cs="Times New Roman"/>
-          <w:lang w:val="es-ES"/>
-        </w:rPr>
-        <w:fldChar w:fldCharType="separate"/>
-      </w:r>
-      <w:r>
-        <w:rPr>
-          <w:rFonts w:ascii="Times New Roman" w:hAnsi="Times New Roman" w:cs="Times New Roman"/>
-          <w:noProof/>
-          <w:lang w:val="es-ES"/>
-        </w:rPr>
-        <w:t>(18)</w:t>
+        <w:t>(19)</w:t>
       </w:r>
       <w:r>
         <w:rPr>
@@ -2911,7 +3284,6 @@
           <w:rFonts w:ascii="Times New Roman" w:hAnsi="Times New Roman" w:cs="Times New Roman"/>
           <w:lang w:val="es-ES"/>
         </w:rPr>
-        <w:lastRenderedPageBreak/>
         <w:t>Cuando se deja atrás a los usuarios, es decir cuando se diseña un sistema pensando principalmente en las necesidades y objetivos de la empresa, puede resultar en sistemas informáticos confusos, no-intuitivos y de poca ayuda para sus usuarios finales</w:t>
       </w:r>
       <w:r>
@@ -3042,7 +3414,7 @@
           <w:rFonts w:ascii="Times New Roman" w:hAnsi="Times New Roman" w:cs="Times New Roman"/>
           <w:lang w:val="es-ES"/>
         </w:rPr>
-        <w:instrText>ADDIN CSL_CITATION { "citationItems" : [ { "id" : "ITEM-1", "itemData" : { "URL" : "https://www.w3.org/WAI/redesign/ucd", "accessed" : { "date-parts" : [ [ "2017", "5", "24" ] ] }, "id" : "ITEM-1", "issued" : { "date-parts" : [ [ "0" ] ] }, "title" : "Notes on User Centered Design Process (UCD)", "type" : "webpage" }, "uris" : [ "http://www.mendeley.com/documents/?uuid=be6a254e-3325-3f93-bc63-b3a13cd4d2aa" ] } ], "mendeley" : { "formattedCitation" : "(18)", "plainTextFormattedCitation" : "(18)", "previouslyFormattedCitation" : "(17)" }, "properties" : {  }, "schema" : "https://github.com/citation-style-language/schema/raw/master/csl-citation.json" }</w:instrText>
+        <w:instrText>ADDIN CSL_CITATION { "citationItems" : [ { "id" : "ITEM-1", "itemData" : { "URL" : "https://www.w3.org/WAI/redesign/ucd", "accessed" : { "date-parts" : [ [ "2017", "5", "24" ] ] }, "id" : "ITEM-1", "issued" : { "date-parts" : [ [ "0" ] ] }, "title" : "Notes on User Centered Design Process (UCD)", "type" : "webpage" }, "uris" : [ "http://www.mendeley.com/documents/?uuid=be6a254e-3325-3f93-bc63-b3a13cd4d2aa" ] } ], "mendeley" : { "formattedCitation" : "(19)", "plainTextFormattedCitation" : "(19)", "previouslyFormattedCitation" : "(18)" }, "properties" : {  }, "schema" : "https://github.com/citation-style-language/schema/raw/master/csl-citation.json" }</w:instrText>
       </w:r>
       <w:r>
         <w:rPr>
@@ -3057,7 +3429,7 @@
           <w:noProof/>
           <w:lang w:val="es-ES"/>
         </w:rPr>
-        <w:t>(18)</w:t>
+        <w:t>(19)</w:t>
       </w:r>
       <w:r>
         <w:rPr>
@@ -3099,7 +3471,7 @@
           <w:rFonts w:ascii="Times New Roman" w:hAnsi="Times New Roman" w:cs="Times New Roman"/>
           <w:lang w:val="es-ES"/>
         </w:rPr>
-        <w:instrText>ADDIN CSL_CITATION { "citationItems" : [ { "id" : "ITEM-1", "itemData" : { "URL" : "https://think360studio.com/what-is-user-centered-design-approach/", "accessed" : { "date-parts" : [ [ "2017", "5", "24" ] ] }, "id" : "ITEM-1", "issued" : { "date-parts" : [ [ "0" ] ] }, "title" : "What Is User Centered Design (UCD) Approach ?", "type" : "webpage" }, "uris" : [ "http://www.mendeley.com/documents/?uuid=46f211f2-b917-3408-a68f-1fa1180d5cb9" ] } ], "mendeley" : { "formattedCitation" : "(19)", "plainTextFormattedCitation" : "(19)", "previouslyFormattedCitation" : "(18)" }, "properties" : {  }, "schema" : "https://github.com/citation-style-language/schema/raw/master/csl-citation.json" }</w:instrText>
+        <w:instrText>ADDIN CSL_CITATION { "citationItems" : [ { "id" : "ITEM-1", "itemData" : { "URL" : "https://think360studio.com/what-is-user-centered-design-approach/", "accessed" : { "date-parts" : [ [ "2017", "5", "24" ] ] }, "id" : "ITEM-1", "issued" : { "date-parts" : [ [ "0" ] ] }, "title" : "What Is User Centered Design (UCD) Approach ?", "type" : "webpage" }, "uris" : [ "http://www.mendeley.com/documents/?uuid=46f211f2-b917-3408-a68f-1fa1180d5cb9" ] } ], "mendeley" : { "formattedCitation" : "(20)", "plainTextFormattedCitation" : "(20)", "previouslyFormattedCitation" : "(19)" }, "properties" : {  }, "schema" : "https://github.com/citation-style-language/schema/raw/master/csl-citation.json" }</w:instrText>
       </w:r>
       <w:r>
         <w:rPr>
@@ -3114,7 +3486,7 @@
           <w:noProof/>
           <w:lang w:val="es-ES"/>
         </w:rPr>
-        <w:t>(19)</w:t>
+        <w:t>(20)</w:t>
       </w:r>
       <w:r>
         <w:rPr>
@@ -3135,7 +3507,7 @@
           <w:rFonts w:ascii="Times New Roman" w:hAnsi="Times New Roman" w:cs="Times New Roman"/>
           <w:lang w:val="es-ES"/>
         </w:rPr>
-        <w:instrText>ADDIN CSL_CITATION { "citationItems" : [ { "id" : "ITEM-1", "itemData" : { "URL" : "http://www.modernanalyst.com/Careers/InterviewQuestions/tabid/128/ID/2191/Describe-the-User-Centered-Design-methodology.aspx", "accessed" : { "date-parts" : [ [ "2017", "5", "24" ] ] }, "id" : "ITEM-1", "issued" : { "date-parts" : [ [ "0" ] ] }, "title" : "Describe the User Centered Design methodology", "type" : "webpage" }, "uris" : [ "http://www.mendeley.com/documents/?uuid=67757dbc-0a67-3a13-a273-9d3105e73b51" ] } ], "mendeley" : { "formattedCitation" : "(20)", "plainTextFormattedCitation" : "(20)", "previouslyFormattedCitation" : "(19)" }, "properties" : {  }, "schema" : "https://github.com/citation-style-language/schema/raw/master/csl-citation.json" }</w:instrText>
+        <w:instrText>ADDIN CSL_CITATION { "citationItems" : [ { "id" : "ITEM-1", "itemData" : { "URL" : "http://www.modernanalyst.com/Careers/InterviewQuestions/tabid/128/ID/2191/Describe-the-User-Centered-Design-methodology.aspx", "accessed" : { "date-parts" : [ [ "2017", "5", "24" ] ] }, "id" : "ITEM-1", "issued" : { "date-parts" : [ [ "0" ] ] }, "title" : "Describe the User Centered Design methodology", "type" : "webpage" }, "uris" : [ "http://www.mendeley.com/documents/?uuid=67757dbc-0a67-3a13-a273-9d3105e73b51" ] } ], "mendeley" : { "formattedCitation" : "(21)", "plainTextFormattedCitation" : "(21)", "previouslyFormattedCitation" : "(20)" }, "properties" : {  }, "schema" : "https://github.com/citation-style-language/schema/raw/master/csl-citation.json" }</w:instrText>
       </w:r>
       <w:r>
         <w:rPr>
@@ -3150,7 +3522,7 @@
           <w:noProof/>
           <w:lang w:val="es-ES"/>
         </w:rPr>
-        <w:t>(20)</w:t>
+        <w:t>(21)</w:t>
       </w:r>
       <w:r>
         <w:rPr>
@@ -3689,15 +4061,7 @@
           <w:rFonts w:ascii="Times New Roman" w:hAnsi="Times New Roman" w:cs="Times New Roman"/>
           <w:lang w:val="es-ES"/>
         </w:rPr>
-        <w:t xml:space="preserve"> Haciendo varios ‘personas’ con </w:t>
-      </w:r>
-      <w:r>
-        <w:rPr>
-          <w:rFonts w:ascii="Times New Roman" w:hAnsi="Times New Roman" w:cs="Times New Roman"/>
-          <w:lang w:val="es-ES"/>
-        </w:rPr>
-        <w:lastRenderedPageBreak/>
-        <w:t>diferentes usuarios se logra que no se pase por alto ninguna de sus necesidades y requerimientos</w:t>
+        <w:t xml:space="preserve"> Haciendo varios ‘personas’ con diferentes usuarios se logra que no se pase por alto ninguna de sus necesidades y requerimientos</w:t>
       </w:r>
       <w:r>
         <w:rPr>
@@ -3757,6 +4121,7 @@
           <w:rFonts w:ascii="Times New Roman" w:hAnsi="Times New Roman" w:cs="Times New Roman"/>
           <w:lang w:val="es-ES"/>
         </w:rPr>
+        <w:lastRenderedPageBreak/>
         <w:t>Storyboard</w:t>
       </w:r>
       <w:proofErr w:type="spellEnd"/>
@@ -4108,7 +4473,7 @@
           <w:rFonts w:ascii="Times New Roman" w:hAnsi="Times New Roman" w:cs="Times New Roman"/>
           <w:lang w:val="es-ES"/>
         </w:rPr>
-        <w:instrText>ADDIN CSL_CITATION { "citationItems" : [ { "id" : "ITEM-1", "itemData" : { "URL" : "http://www.modernanalyst.com/Careers/InterviewQuestions/tabid/128/ID/2191/Describe-the-User-Centered-Design-methodology.aspx", "accessed" : { "date-parts" : [ [ "2017", "5", "24" ] ] }, "id" : "ITEM-1", "issued" : { "date-parts" : [ [ "0" ] ] }, "title" : "Describe the User Centered Design methodology", "type" : "webpage" }, "uris" : [ "http://www.mendeley.com/documents/?uuid=67757dbc-0a67-3a13-a273-9d3105e73b51" ] } ], "mendeley" : { "formattedCitation" : "(20)", "plainTextFormattedCitation" : "(20)", "previouslyFormattedCitation" : "(19)" }, "properties" : {  }, "schema" : "https://github.com/citation-style-language/schema/raw/master/csl-citation.json" }</w:instrText>
+        <w:instrText>ADDIN CSL_CITATION { "citationItems" : [ { "id" : "ITEM-1", "itemData" : { "URL" : "http://www.modernanalyst.com/Careers/InterviewQuestions/tabid/128/ID/2191/Describe-the-User-Centered-Design-methodology.aspx", "accessed" : { "date-parts" : [ [ "2017", "5", "24" ] ] }, "id" : "ITEM-1", "issued" : { "date-parts" : [ [ "0" ] ] }, "title" : "Describe the User Centered Design methodology", "type" : "webpage" }, "uris" : [ "http://www.mendeley.com/documents/?uuid=67757dbc-0a67-3a13-a273-9d3105e73b51" ] } ], "mendeley" : { "formattedCitation" : "(21)", "plainTextFormattedCitation" : "(21)", "previouslyFormattedCitation" : "(20)" }, "properties" : {  }, "schema" : "https://github.com/citation-style-language/schema/raw/master/csl-citation.json" }</w:instrText>
       </w:r>
       <w:r>
         <w:rPr>
@@ -4123,7 +4488,7 @@
           <w:noProof/>
           <w:lang w:val="es-ES"/>
         </w:rPr>
-        <w:t>(20)</w:t>
+        <w:t>(21)</w:t>
       </w:r>
       <w:r>
         <w:rPr>
@@ -4202,15 +4567,7 @@
           <w:rFonts w:ascii="Times New Roman" w:hAnsi="Times New Roman" w:cs="Times New Roman"/>
           <w:lang w:val="es-ES"/>
         </w:rPr>
-        <w:t xml:space="preserve">: Prueba realizada utilizando ‘personas’ para comprobar que esas personas con esos escenarios y en ese caso, puedan cumplir el </w:t>
-      </w:r>
-      <w:r>
-        <w:rPr>
-          <w:rFonts w:ascii="Times New Roman" w:hAnsi="Times New Roman" w:cs="Times New Roman"/>
-          <w:lang w:val="es-ES"/>
-        </w:rPr>
-        <w:lastRenderedPageBreak/>
-        <w:t>objetivo deseado</w:t>
+        <w:t>: Prueba realizada utilizando ‘personas’ para comprobar que esas personas con esos escenarios y en ese caso, puedan cumplir el objetivo deseado</w:t>
       </w:r>
       <w:r>
         <w:rPr>
@@ -4297,7 +4654,15 @@
           <w:rFonts w:ascii="Times New Roman" w:hAnsi="Times New Roman" w:cs="Times New Roman"/>
           <w:lang w:val="es-ES"/>
         </w:rPr>
-        <w:t xml:space="preserve"> Adicionalmente, con este test se ve la efectividad del sistema y se recogen percepciones y opiniones del usuario</w:t>
+        <w:t xml:space="preserve"> </w:t>
+      </w:r>
+      <w:r>
+        <w:rPr>
+          <w:rFonts w:ascii="Times New Roman" w:hAnsi="Times New Roman" w:cs="Times New Roman"/>
+          <w:lang w:val="es-ES"/>
+        </w:rPr>
+        <w:lastRenderedPageBreak/>
+        <w:t>Adicionalmente, con este test se ve la efectividad del sistema y se recogen percepciones y opiniones del usuario</w:t>
       </w:r>
       <w:r>
         <w:rPr>
@@ -4486,7 +4851,7 @@
           <w:rFonts w:ascii="Times New Roman" w:hAnsi="Times New Roman" w:cs="Times New Roman"/>
           <w:lang w:val="es-ES"/>
         </w:rPr>
-        <w:instrText>ADDIN CSL_CITATION { "citationItems" : [ { "id" : "ITEM-1", "itemData" : { "URL" : "http://pinnacle-center.com/hit-implementation-strategies-and-user-centered-design/", "accessed" : { "date-parts" : [ [ "2017", "5", "29" ] ] }, "id" : "ITEM-1", "issued" : { "date-parts" : [ [ "0" ] ] }, "title" : "HIT Implementation Strategies and User-Centered Design", "type" : "webpage" }, "uris" : [ "http://www.mendeley.com/documents/?uuid=c3f1c253-5323-3431-a01e-a48ae27081b5" ] } ], "mendeley" : { "formattedCitation" : "(21)", "plainTextFormattedCitation" : "(21)", "previouslyFormattedCitation" : "(20)" }, "properties" : {  }, "schema" : "https://github.com/citation-style-language/schema/raw/master/csl-citation.json" }</w:instrText>
+        <w:instrText>ADDIN CSL_CITATION { "citationItems" : [ { "id" : "ITEM-1", "itemData" : { "URL" : "http://pinnacle-center.com/hit-implementation-strategies-and-user-centered-design/", "accessed" : { "date-parts" : [ [ "2017", "5", "29" ] ] }, "id" : "ITEM-1", "issued" : { "date-parts" : [ [ "0" ] ] }, "title" : "HIT Implementation Strategies and User-Centered Design", "type" : "webpage" }, "uris" : [ "http://www.mendeley.com/documents/?uuid=c3f1c253-5323-3431-a01e-a48ae27081b5" ] } ], "mendeley" : { "formattedCitation" : "(22)", "plainTextFormattedCitation" : "(22)", "previouslyFormattedCitation" : "(21)" }, "properties" : {  }, "schema" : "https://github.com/citation-style-language/schema/raw/master/csl-citation.json" }</w:instrText>
       </w:r>
       <w:r>
         <w:rPr>
@@ -4501,7 +4866,7 @@
           <w:noProof/>
           <w:lang w:val="es-ES"/>
         </w:rPr>
-        <w:t>(21)</w:t>
+        <w:t>(22)</w:t>
       </w:r>
       <w:r>
         <w:rPr>
@@ -4550,7 +4915,7 @@
           <w:rFonts w:ascii="Times New Roman" w:hAnsi="Times New Roman" w:cs="Times New Roman"/>
           <w:lang w:val="es-ES"/>
         </w:rPr>
-        <w:instrText>ADDIN CSL_CITATION { "citationItems" : [ { "id" : "ITEM-1", "itemData" : { "DOI" : "10.1089/tmj.2014.0012", "ISSN" : "1530-5627", "PMID" : "25401414", "abstract" : "Abstract Background: Smart home technologies provide a valuable resource to unobtrusively monitor health and wellness within an older adult population. However, the breadth and density of data available along with aging associated decreases in working memory, prospective memory, spatial cognition, and processing speed can make it challenging to comprehend for older adults. We developed visualizations of smart home health data integrated into a framework of wellness. We evaluated the visualizations through focus groups with older adults and identified recommendations to guide the future development of visualizations. Materials and Methods: We conducted four focus groups with older adult participants (n=31) at an independent retirement community. Participants were presented with three different visualizations from a wellness pilot study. A qualitative descriptive analysis was conducted to identify thematic content. Results: We identified three themes related to processing and application of visualizations: ...", "author" : [ { "dropping-particle" : "", "family" : "Le", "given" : "Thai", "non-dropping-particle" : "", "parse-names" : false, "suffix" : "" }, { "dropping-particle" : "", "family" : "Reeder", "given" : "Blaine", "non-dropping-particle" : "", "parse-names" : false, "suffix" : "" }, { "dropping-particle" : "", "family" : "Yoo", "given" : "Daisy", "non-dropping-particle" : "", "parse-names" : false, "suffix" : "" }, { "dropping-particle" : "", "family" : "Aziz", "given" : "Rafae", "non-dropping-particle" : "", "parse-names" : false, "suffix" : "" }, { "dropping-particle" : "", "family" : "Thompson", "given" : "Hilaire J.", "non-dropping-particle" : "", "parse-names" : false, "suffix" : "" }, { "dropping-particle" : "", "family" : "Demiris", "given" : "George", "non-dropping-particle" : "", "parse-names" : false, "suffix" : "" } ], "container-title" : "Telemedicine and e-Health", "id" : "ITEM-1", "issue" : "1", "issued" : { "date-parts" : [ [ "2015" ] ] }, "page" : "9-15", "title" : "An Evaluation of Wellness Assessment Visualizations for Older Adults", "type" : "article-journal", "volume" : "21" }, "uris" : [ "http://www.mendeley.com/documents/?uuid=9fc5cc55-41a4-453d-a817-a81e0724f663" ] } ], "mendeley" : { "formattedCitation" : "(22)", "plainTextFormattedCitation" : "(22)", "previouslyFormattedCitation" : "(21)" }, "properties" : {  }, "schema" : "https://github.com/citation-style-language/schema/raw/master/csl-citation.json" }</w:instrText>
+        <w:instrText>ADDIN CSL_CITATION { "citationItems" : [ { "id" : "ITEM-1", "itemData" : { "DOI" : "10.1089/tmj.2014.0012", "ISSN" : "1530-5627", "PMID" : "25401414", "abstract" : "Abstract Background: Smart home technologies provide a valuable resource to unobtrusively monitor health and wellness within an older adult population. However, the breadth and density of data available along with aging associated decreases in working memory, prospective memory, spatial cognition, and processing speed can make it challenging to comprehend for older adults. We developed visualizations of smart home health data integrated into a framework of wellness. We evaluated the visualizations through focus groups with older adults and identified recommendations to guide the future development of visualizations. Materials and Methods: We conducted four focus groups with older adult participants (n=31) at an independent retirement community. Participants were presented with three different visualizations from a wellness pilot study. A qualitative descriptive analysis was conducted to identify thematic content. Results: We identified three themes related to processing and application of visualizations: ...", "author" : [ { "dropping-particle" : "", "family" : "Le", "given" : "Thai", "non-dropping-particle" : "", "parse-names" : false, "suffix" : "" }, { "dropping-particle" : "", "family" : "Reeder", "given" : "Blaine", "non-dropping-particle" : "", "parse-names" : false, "suffix" : "" }, { "dropping-particle" : "", "family" : "Yoo", "given" : "Daisy", "non-dropping-particle" : "", "parse-names" : false, "suffix" : "" }, { "dropping-particle" : "", "family" : "Aziz", "given" : "Rafae", "non-dropping-particle" : "", "parse-names" : false, "suffix" : "" }, { "dropping-particle" : "", "family" : "Thompson", "given" : "Hilaire J.", "non-dropping-particle" : "", "parse-names" : false, "suffix" : "" }, { "dropping-particle" : "", "family" : "Demiris", "given" : "George", "non-dropping-particle" : "", "parse-names" : false, "suffix" : "" } ], "container-title" : "Telemedicine and e-Health", "id" : "ITEM-1", "issue" : "1", "issued" : { "date-parts" : [ [ "2015" ] ] }, "page" : "9-15", "title" : "An Evaluation of Wellness Assessment Visualizations for Older Adults", "type" : "article-journal", "volume" : "21" }, "uris" : [ "http://www.mendeley.com/documents/?uuid=9fc5cc55-41a4-453d-a817-a81e0724f663" ] } ], "mendeley" : { "formattedCitation" : "(23)", "plainTextFormattedCitation" : "(23)", "previouslyFormattedCitation" : "(22)" }, "properties" : {  }, "schema" : "https://github.com/citation-style-language/schema/raw/master/csl-citation.json" }</w:instrText>
       </w:r>
       <w:r>
         <w:rPr>
@@ -4565,7 +4930,7 @@
           <w:noProof/>
           <w:lang w:val="es-ES"/>
         </w:rPr>
-        <w:t>(22)</w:t>
+        <w:t>(23)</w:t>
       </w:r>
       <w:r>
         <w:rPr>
@@ -4593,7 +4958,7 @@
           <w:rFonts w:ascii="Times New Roman" w:hAnsi="Times New Roman" w:cs="Times New Roman"/>
           <w:lang w:val="es-ES"/>
         </w:rPr>
-        <w:instrText>ADDIN CSL_CITATION { "citationItems" : [ { "id" : "ITEM-1", "itemData" : { "DOI" : "10.1097/NCN.0b013e31819f7c7c", "abstract" : "Despite recommendations that patients be involved in the design and testing of health technologies, few reports describe how to involve patients in systematic and meaningful ways to ensure that applications are customized to meet their needs. User-centered design (UCD) is an approach that involves end-users throughout the development process so that technology support tasks, are easy to operate, and are of value to users. In this paper we provide an overview of UCD and use the development of Pocket Personal Assistant for Tracking Health (Pocket PATH), to illustrate how these principles and techniques were applied to involve patients in the development of this interactive health technology. Involving patient-users in the design and testing ensured functionality and usability, therefore increasing the likelihood of promoting the intended health outcomes.", "author" : [ { "dropping-particle" : "", "family" : "Vito Dabbs", "given" : "Annette", "non-dropping-particle" : "De", "parse-names" : false, "suffix" : "" }, { "dropping-particle" : "", "family" : "Myers", "given" : "Brad A", "non-dropping-particle" : "", "parse-names" : false, "suffix" : "" }, { "dropping-particle" : "", "family" : "Mc Curry", "given" : "Kenneth R", "non-dropping-particle" : "", "parse-names" : false, "suffix" : "" }, { "dropping-particle" : "", "family" : "Dunbar-Jacob", "given" : "Jacqueline", "non-dropping-particle" : "", "parse-names" : false, "suffix" : "" }, { "dropping-particle" : "", "family" : "Hawkins", "given" : "Robert P", "non-dropping-particle" : "", "parse-names" : false, "suffix" : "" }, { "dropping-particle" : "", "family" : "Begey", "given" : "Alex", "non-dropping-particle" : "", "parse-names" : false, "suffix" : "" }, { "dropping-particle" : "", "family" : "Amanda Dew", "given" : "Mary", "non-dropping-particle" : "", "parse-names" : false, "suffix" : "" } ], "id" : "ITEM-1", "issued" : { "date-parts" : [ [ "0" ] ] }, "title" : "User-Centered Design and Interactive Health Technologies for Patients", "type" : "article-journal" }, "uris" : [ "http://www.mendeley.com/documents/?uuid=8e050eb5-8522-3a25-b666-371b39a1e21d" ] } ], "mendeley" : { "formattedCitation" : "(23)", "plainTextFormattedCitation" : "(23)", "previouslyFormattedCitation" : "(22)" }, "properties" : {  }, "schema" : "https://github.com/citation-style-language/schema/raw/master/csl-citation.json" }</w:instrText>
+        <w:instrText>ADDIN CSL_CITATION { "citationItems" : [ { "id" : "ITEM-1", "itemData" : { "DOI" : "10.1097/NCN.0b013e31819f7c7c", "abstract" : "Despite recommendations that patients be involved in the design and testing of health technologies, few reports describe how to involve patients in systematic and meaningful ways to ensure that applications are customized to meet their needs. User-centered design (UCD) is an approach that involves end-users throughout the development process so that technology support tasks, are easy to operate, and are of value to users. In this paper we provide an overview of UCD and use the development of Pocket Personal Assistant for Tracking Health (Pocket PATH), to illustrate how these principles and techniques were applied to involve patients in the development of this interactive health technology. Involving patient-users in the design and testing ensured functionality and usability, therefore increasing the likelihood of promoting the intended health outcomes.", "author" : [ { "dropping-particle" : "", "family" : "Vito Dabbs", "given" : "Annette", "non-dropping-particle" : "De", "parse-names" : false, "suffix" : "" }, { "dropping-particle" : "", "family" : "Myers", "given" : "Brad A", "non-dropping-particle" : "", "parse-names" : false, "suffix" : "" }, { "dropping-particle" : "", "family" : "Mc Curry", "given" : "Kenneth R", "non-dropping-particle" : "", "parse-names" : false, "suffix" : "" }, { "dropping-particle" : "", "family" : "Dunbar-Jacob", "given" : "Jacqueline", "non-dropping-particle" : "", "parse-names" : false, "suffix" : "" }, { "dropping-particle" : "", "family" : "Hawkins", "given" : "Robert P", "non-dropping-particle" : "", "parse-names" : false, "suffix" : "" }, { "dropping-particle" : "", "family" : "Begey", "given" : "Alex", "non-dropping-particle" : "", "parse-names" : false, "suffix" : "" }, { "dropping-particle" : "", "family" : "Amanda Dew", "given" : "Mary", "non-dropping-particle" : "", "parse-names" : false, "suffix" : "" } ], "id" : "ITEM-1", "issued" : { "date-parts" : [ [ "0" ] ] }, "title" : "User-Centered Design and Interactive Health Technologies for Patients", "type" : "article-journal" }, "uris" : [ "http://www.mendeley.com/documents/?uuid=8e050eb5-8522-3a25-b666-371b39a1e21d" ] } ], "mendeley" : { "formattedCitation" : "(24)", "plainTextFormattedCitation" : "(24)", "previouslyFormattedCitation" : "(23)" }, "properties" : {  }, "schema" : "https://github.com/citation-style-language/schema/raw/master/csl-citation.json" }</w:instrText>
       </w:r>
       <w:r>
         <w:rPr>
@@ -4608,7 +4973,7 @@
           <w:noProof/>
           <w:lang w:val="es-ES"/>
         </w:rPr>
-        <w:t>(23)</w:t>
+        <w:t>(24)</w:t>
       </w:r>
       <w:r>
         <w:rPr>
@@ -4748,7 +5113,89 @@
           <w:rFonts w:ascii="Times New Roman" w:hAnsi="Times New Roman" w:cs="Times New Roman"/>
           <w:lang w:val="es-ES"/>
         </w:rPr>
-        <w:t xml:space="preserve"> Estos modelos fueron diseñados con el fin de determinar por qué los usuarios se resistían a utilizar ciertos sistemas y con esa información poder crear diversos métodos prácticos para evaluar sistemas, predecir cómo los usuarios van a </w:t>
+        <w:t xml:space="preserve"> Estos modelos fueron diseñados con el fin de determinar por qué los usuarios se resistían a utilizar ciertos sistemas y con esa información poder crear diversos métodos prácticos para evaluar sistemas, predecir cómo los usuarios van a responder ante ellos y mejorar la aceptabilidad de los usuarios, haciendo cambios a los procesos y flujos implementados en el sistema</w:t>
+      </w:r>
+      <w:r>
+        <w:rPr>
+          <w:rFonts w:ascii="Times New Roman" w:hAnsi="Times New Roman" w:cs="Times New Roman"/>
+          <w:lang w:val="es-ES"/>
+        </w:rPr>
+        <w:t>.</w:t>
+      </w:r>
+    </w:p>
+    <w:p>
+      <w:pPr>
+        <w:spacing w:line="360" w:lineRule="auto"/>
+        <w:jc w:val="both"/>
+        <w:rPr>
+          <w:rFonts w:ascii="Times New Roman" w:hAnsi="Times New Roman" w:cs="Times New Roman"/>
+          <w:lang w:val="es-ES"/>
+        </w:rPr>
+      </w:pPr>
+    </w:p>
+    <w:p>
+      <w:pPr>
+        <w:spacing w:line="360" w:lineRule="auto"/>
+        <w:jc w:val="both"/>
+        <w:rPr>
+          <w:rFonts w:ascii="Times New Roman" w:hAnsi="Times New Roman" w:cs="Times New Roman"/>
+          <w:lang w:val="es-ES"/>
+        </w:rPr>
+      </w:pPr>
+      <w:r>
+        <w:rPr>
+          <w:rFonts w:ascii="Times New Roman" w:hAnsi="Times New Roman" w:cs="Times New Roman"/>
+          <w:lang w:val="es-ES"/>
+        </w:rPr>
+        <w:t xml:space="preserve">Existen diversos métodos para medición de productos tecnológicos, uno de los más resaltantes es el llamado </w:t>
+      </w:r>
+      <w:proofErr w:type="spellStart"/>
+      <w:r>
+        <w:rPr>
+          <w:rFonts w:ascii="Times New Roman" w:hAnsi="Times New Roman" w:cs="Times New Roman"/>
+          <w:lang w:val="es-ES"/>
+        </w:rPr>
+        <w:t>Technology</w:t>
+      </w:r>
+      <w:proofErr w:type="spellEnd"/>
+      <w:r>
+        <w:rPr>
+          <w:rFonts w:ascii="Times New Roman" w:hAnsi="Times New Roman" w:cs="Times New Roman"/>
+          <w:lang w:val="es-ES"/>
+        </w:rPr>
+        <w:t xml:space="preserve"> </w:t>
+      </w:r>
+      <w:proofErr w:type="spellStart"/>
+      <w:r>
+        <w:rPr>
+          <w:rFonts w:ascii="Times New Roman" w:hAnsi="Times New Roman" w:cs="Times New Roman"/>
+          <w:lang w:val="es-ES"/>
+        </w:rPr>
+        <w:t>Acceptance</w:t>
+      </w:r>
+      <w:proofErr w:type="spellEnd"/>
+      <w:r>
+        <w:rPr>
+          <w:rFonts w:ascii="Times New Roman" w:hAnsi="Times New Roman" w:cs="Times New Roman"/>
+          <w:lang w:val="es-ES"/>
+        </w:rPr>
+        <w:t xml:space="preserve"> </w:t>
+      </w:r>
+      <w:proofErr w:type="spellStart"/>
+      <w:r>
+        <w:rPr>
+          <w:rFonts w:ascii="Times New Roman" w:hAnsi="Times New Roman" w:cs="Times New Roman"/>
+          <w:lang w:val="es-ES"/>
+        </w:rPr>
+        <w:t>Model</w:t>
+      </w:r>
+      <w:proofErr w:type="spellEnd"/>
+      <w:r>
+        <w:rPr>
+          <w:rFonts w:ascii="Times New Roman" w:hAnsi="Times New Roman" w:cs="Times New Roman"/>
+          <w:lang w:val="es-ES"/>
+        </w:rPr>
+        <w:t xml:space="preserve"> (TAM), que fue diseñado </w:t>
       </w:r>
       <w:r>
         <w:rPr>
@@ -4756,7 +5203,43 @@
           <w:lang w:val="es-ES"/>
         </w:rPr>
         <w:lastRenderedPageBreak/>
-        <w:t>responder ante ellos y mejorar la aceptabilidad de los usuarios, haciendo cambios a los procesos y flujos implementados en el sistema</w:t>
+        <w:t xml:space="preserve">específicamente para explicar el comportamiento del usuario del sistema </w:t>
+      </w:r>
+      <w:r>
+        <w:rPr>
+          <w:rFonts w:ascii="Times New Roman" w:hAnsi="Times New Roman" w:cs="Times New Roman"/>
+          <w:lang w:val="es-ES"/>
+        </w:rPr>
+        <w:fldChar w:fldCharType="begin" w:fldLock="1"/>
+      </w:r>
+      <w:r>
+        <w:rPr>
+          <w:rFonts w:ascii="Times New Roman" w:hAnsi="Times New Roman" w:cs="Times New Roman"/>
+          <w:lang w:val="es-ES"/>
+        </w:rPr>
+        <w:instrText>ADDIN CSL_CITATION { "citationItems" : [ { "id" : "ITEM-1", "itemData" : { "author" : [ { "dropping-particle" : "", "family" : "Davis", "given" : "Fred D.", "non-dropping-particle" : "", "parse-names" : false, "suffix" : "" } ], "id" : "ITEM-1", "issued" : { "date-parts" : [ [ "1985" ] ] }, "title" : "A Technology Acceptance Model for Empirically Testing New End-User Information Systems", "type" : "article-journal" }, "uris" : [ "http://www.mendeley.com/documents/?uuid=5a38dc1b-1746-3f83-aee1-4190b7a870a9" ] } ], "mendeley" : { "formattedCitation" : "(25)", "plainTextFormattedCitation" : "(25)", "previouslyFormattedCitation" : "(24)" }, "properties" : {  }, "schema" : "https://github.com/citation-style-language/schema/raw/master/csl-citation.json" }</w:instrText>
+      </w:r>
+      <w:r>
+        <w:rPr>
+          <w:rFonts w:ascii="Times New Roman" w:hAnsi="Times New Roman" w:cs="Times New Roman"/>
+          <w:lang w:val="es-ES"/>
+        </w:rPr>
+        <w:fldChar w:fldCharType="separate"/>
+      </w:r>
+      <w:r>
+        <w:rPr>
+          <w:rFonts w:ascii="Times New Roman" w:hAnsi="Times New Roman" w:cs="Times New Roman"/>
+          <w:noProof/>
+          <w:lang w:val="es-ES"/>
+        </w:rPr>
+        <w:t>(25)</w:t>
+      </w:r>
+      <w:r>
+        <w:rPr>
+          <w:rFonts w:ascii="Times New Roman" w:hAnsi="Times New Roman" w:cs="Times New Roman"/>
+          <w:lang w:val="es-ES"/>
+        </w:rPr>
+        <w:fldChar w:fldCharType="end"/>
       </w:r>
       <w:r>
         <w:rPr>
@@ -4765,32 +5248,12 @@
         </w:rPr>
         <w:t>.</w:t>
       </w:r>
-    </w:p>
-    <w:p>
-      <w:pPr>
-        <w:spacing w:line="360" w:lineRule="auto"/>
-        <w:jc w:val="both"/>
-        <w:rPr>
-          <w:rFonts w:ascii="Times New Roman" w:hAnsi="Times New Roman" w:cs="Times New Roman"/>
-          <w:lang w:val="es-ES"/>
-        </w:rPr>
-      </w:pPr>
-    </w:p>
-    <w:p>
-      <w:pPr>
-        <w:spacing w:line="360" w:lineRule="auto"/>
-        <w:jc w:val="both"/>
-        <w:rPr>
-          <w:rFonts w:ascii="Times New Roman" w:hAnsi="Times New Roman" w:cs="Times New Roman"/>
-          <w:lang w:val="es-ES"/>
-        </w:rPr>
-      </w:pPr>
-      <w:r>
-        <w:rPr>
-          <w:rFonts w:ascii="Times New Roman" w:hAnsi="Times New Roman" w:cs="Times New Roman"/>
-          <w:lang w:val="es-ES"/>
-        </w:rPr>
-        <w:t xml:space="preserve">Existen diversos métodos para medición de productos tecnológicos, uno de los más resaltantes es el llamado </w:t>
+      <w:r>
+        <w:rPr>
+          <w:rFonts w:ascii="Times New Roman" w:hAnsi="Times New Roman" w:cs="Times New Roman"/>
+          <w:lang w:val="es-ES"/>
+        </w:rPr>
+        <w:t xml:space="preserve"> El modelo del TAM está basado en el modelo </w:t>
       </w:r>
       <w:proofErr w:type="spellStart"/>
       <w:r>
@@ -4798,7 +5261,7 @@
           <w:rFonts w:ascii="Times New Roman" w:hAnsi="Times New Roman" w:cs="Times New Roman"/>
           <w:lang w:val="es-ES"/>
         </w:rPr>
-        <w:t>Technology</w:t>
+        <w:t>Theory</w:t>
       </w:r>
       <w:proofErr w:type="spellEnd"/>
       <w:r>
@@ -4806,6 +5269,22 @@
           <w:rFonts w:ascii="Times New Roman" w:hAnsi="Times New Roman" w:cs="Times New Roman"/>
           <w:lang w:val="es-ES"/>
         </w:rPr>
+        <w:t xml:space="preserve"> of </w:t>
+      </w:r>
+      <w:proofErr w:type="spellStart"/>
+      <w:r>
+        <w:rPr>
+          <w:rFonts w:ascii="Times New Roman" w:hAnsi="Times New Roman" w:cs="Times New Roman"/>
+          <w:lang w:val="es-ES"/>
+        </w:rPr>
+        <w:t>Reasoned</w:t>
+      </w:r>
+      <w:proofErr w:type="spellEnd"/>
+      <w:r>
+        <w:rPr>
+          <w:rFonts w:ascii="Times New Roman" w:hAnsi="Times New Roman" w:cs="Times New Roman"/>
+          <w:lang w:val="es-ES"/>
+        </w:rPr>
         <w:t xml:space="preserve"> </w:t>
       </w:r>
       <w:proofErr w:type="spellStart"/>
@@ -4814,7 +5293,7 @@
           <w:rFonts w:ascii="Times New Roman" w:hAnsi="Times New Roman" w:cs="Times New Roman"/>
           <w:lang w:val="es-ES"/>
         </w:rPr>
-        <w:t>Acceptance</w:t>
+        <w:t>Action</w:t>
       </w:r>
       <w:proofErr w:type="spellEnd"/>
       <w:r>
@@ -4822,15 +5301,114 @@
           <w:rFonts w:ascii="Times New Roman" w:hAnsi="Times New Roman" w:cs="Times New Roman"/>
           <w:lang w:val="es-ES"/>
         </w:rPr>
+        <w:t xml:space="preserve"> (TRA)</w:t>
+      </w:r>
+      <w:r>
+        <w:rPr>
+          <w:rFonts w:ascii="Times New Roman" w:hAnsi="Times New Roman" w:cs="Times New Roman"/>
+          <w:lang w:val="es-ES"/>
+        </w:rPr>
+        <w:t>.</w:t>
+      </w:r>
+      <w:r>
+        <w:rPr>
+          <w:rFonts w:ascii="Times New Roman" w:hAnsi="Times New Roman" w:cs="Times New Roman"/>
+          <w:lang w:val="es-ES"/>
+        </w:rPr>
+        <w:t xml:space="preserve"> El TRA es un modelo de intención que se diseñó con el fin de poder predecir y explicar el comportamiento humano en una variedad de campos distintos</w:t>
+      </w:r>
+      <w:r>
+        <w:rPr>
+          <w:rFonts w:ascii="Times New Roman" w:hAnsi="Times New Roman" w:cs="Times New Roman"/>
+          <w:lang w:val="es-ES"/>
+        </w:rPr>
+        <w:t>.</w:t>
+      </w:r>
+      <w:r>
+        <w:rPr>
+          <w:rFonts w:ascii="Times New Roman" w:hAnsi="Times New Roman" w:cs="Times New Roman"/>
+          <w:lang w:val="es-ES"/>
+        </w:rPr>
+        <w:t xml:space="preserve"> Sin </w:t>
+      </w:r>
+      <w:proofErr w:type="gramStart"/>
+      <w:r>
+        <w:rPr>
+          <w:rFonts w:ascii="Times New Roman" w:hAnsi="Times New Roman" w:cs="Times New Roman"/>
+          <w:lang w:val="es-ES"/>
+        </w:rPr>
+        <w:t>embargo</w:t>
+      </w:r>
+      <w:proofErr w:type="gramEnd"/>
+      <w:r>
+        <w:rPr>
+          <w:rFonts w:ascii="Times New Roman" w:hAnsi="Times New Roman" w:cs="Times New Roman"/>
+          <w:lang w:val="es-ES"/>
+        </w:rPr>
+        <w:t xml:space="preserve"> es muy general ya que está definido como diseñado para explicar cualquier comportamiento humano, sobre esto se basa el TAM enfocado en sistemas informáticos</w:t>
+      </w:r>
+      <w:r>
+        <w:rPr>
+          <w:rFonts w:ascii="Times New Roman" w:hAnsi="Times New Roman" w:cs="Times New Roman"/>
+          <w:lang w:val="es-ES"/>
+        </w:rPr>
+        <w:t>.</w:t>
+      </w:r>
+      <w:r>
+        <w:rPr>
+          <w:rFonts w:ascii="Times New Roman" w:hAnsi="Times New Roman" w:cs="Times New Roman"/>
+          <w:lang w:val="es-ES"/>
+        </w:rPr>
+        <w:t xml:space="preserve"> El TAM utiliza el TRA como base teórica para explicar una relación causal entre dos factores clave: usabilidad percibida y facilidad de uso y actitud, intención del usuario y comportamiento real de adopción del sistema</w:t>
+      </w:r>
+      <w:r>
+        <w:rPr>
+          <w:rFonts w:ascii="Times New Roman" w:hAnsi="Times New Roman" w:cs="Times New Roman"/>
+          <w:lang w:val="es-ES"/>
+        </w:rPr>
+        <w:t>.</w:t>
+      </w:r>
+      <w:r>
+        <w:rPr>
+          <w:rFonts w:ascii="Times New Roman" w:hAnsi="Times New Roman" w:cs="Times New Roman"/>
+          <w:lang w:val="es-ES"/>
+        </w:rPr>
         <w:t xml:space="preserve"> </w:t>
       </w:r>
+    </w:p>
+    <w:p>
+      <w:pPr>
+        <w:spacing w:line="360" w:lineRule="auto"/>
+        <w:jc w:val="both"/>
+        <w:rPr>
+          <w:rFonts w:ascii="Times New Roman" w:hAnsi="Times New Roman" w:cs="Times New Roman"/>
+          <w:lang w:val="es-ES"/>
+        </w:rPr>
+      </w:pPr>
+    </w:p>
+    <w:p>
+      <w:pPr>
+        <w:spacing w:line="360" w:lineRule="auto"/>
+        <w:jc w:val="both"/>
+        <w:rPr>
+          <w:rFonts w:ascii="Times New Roman" w:hAnsi="Times New Roman" w:cs="Times New Roman"/>
+          <w:lang w:val="es-ES"/>
+        </w:rPr>
+      </w:pPr>
+      <w:r>
+        <w:rPr>
+          <w:rFonts w:ascii="Times New Roman" w:hAnsi="Times New Roman" w:cs="Times New Roman"/>
+          <w:lang w:val="es-ES"/>
+        </w:rPr>
+        <w:t>Este modelo describe la usabilidad percibida (</w:t>
+      </w:r>
       <w:proofErr w:type="spellStart"/>
       <w:r>
         <w:rPr>
           <w:rFonts w:ascii="Times New Roman" w:hAnsi="Times New Roman" w:cs="Times New Roman"/>
           <w:lang w:val="es-ES"/>
         </w:rPr>
-        <w:t>Model</w:t>
+        <w:t>Perceived</w:t>
       </w:r>
       <w:proofErr w:type="spellEnd"/>
       <w:r>
@@ -4838,7 +5416,128 @@
           <w:rFonts w:ascii="Times New Roman" w:hAnsi="Times New Roman" w:cs="Times New Roman"/>
           <w:lang w:val="es-ES"/>
         </w:rPr>
-        <w:t xml:space="preserve"> (TAM), que fue diseñado específicamente para explicar el comportamiento del usuario del sistema </w:t>
+        <w:t xml:space="preserve"> </w:t>
+      </w:r>
+      <w:proofErr w:type="spellStart"/>
+      <w:r>
+        <w:rPr>
+          <w:rFonts w:ascii="Times New Roman" w:hAnsi="Times New Roman" w:cs="Times New Roman"/>
+          <w:lang w:val="es-ES"/>
+        </w:rPr>
+        <w:t>Uselfuness</w:t>
+      </w:r>
+      <w:proofErr w:type="spellEnd"/>
+      <w:r>
+        <w:rPr>
+          <w:rFonts w:ascii="Times New Roman" w:hAnsi="Times New Roman" w:cs="Times New Roman"/>
+          <w:lang w:val="es-ES"/>
+        </w:rPr>
+        <w:t>, PU) como la probabilidad subjetiva del posible usuario que al utilizar cierta aplicación informática especifica aumente su rendimiento dentro de su organización y la facilidad de uso (</w:t>
+      </w:r>
+      <w:proofErr w:type="spellStart"/>
+      <w:r>
+        <w:rPr>
+          <w:rFonts w:ascii="Times New Roman" w:hAnsi="Times New Roman" w:cs="Times New Roman"/>
+          <w:lang w:val="es-ES"/>
+        </w:rPr>
+        <w:t>Perceived</w:t>
+      </w:r>
+      <w:proofErr w:type="spellEnd"/>
+      <w:r>
+        <w:rPr>
+          <w:rFonts w:ascii="Times New Roman" w:hAnsi="Times New Roman" w:cs="Times New Roman"/>
+          <w:lang w:val="es-ES"/>
+        </w:rPr>
+        <w:t xml:space="preserve"> </w:t>
+      </w:r>
+      <w:proofErr w:type="spellStart"/>
+      <w:r>
+        <w:rPr>
+          <w:rFonts w:ascii="Times New Roman" w:hAnsi="Times New Roman" w:cs="Times New Roman"/>
+          <w:lang w:val="es-ES"/>
+        </w:rPr>
+        <w:t>Ease</w:t>
+      </w:r>
+      <w:proofErr w:type="spellEnd"/>
+      <w:r>
+        <w:rPr>
+          <w:rFonts w:ascii="Times New Roman" w:hAnsi="Times New Roman" w:cs="Times New Roman"/>
+          <w:lang w:val="es-ES"/>
+        </w:rPr>
+        <w:t xml:space="preserve"> Of Use, PEOU) se refiere al grado en el cual un posible usuario espera que el sistema sea de fácil entendimiento</w:t>
+      </w:r>
+      <w:r>
+        <w:rPr>
+          <w:rFonts w:ascii="Times New Roman" w:hAnsi="Times New Roman" w:cs="Times New Roman"/>
+          <w:lang w:val="es-ES"/>
+        </w:rPr>
+        <w:t>.</w:t>
+      </w:r>
+      <w:r>
+        <w:rPr>
+          <w:rFonts w:ascii="Times New Roman" w:hAnsi="Times New Roman" w:cs="Times New Roman"/>
+          <w:lang w:val="es-ES"/>
+        </w:rPr>
+        <w:t xml:space="preserve"> </w:t>
+      </w:r>
+    </w:p>
+    <w:p>
+      <w:pPr>
+        <w:spacing w:line="360" w:lineRule="auto"/>
+        <w:jc w:val="both"/>
+        <w:rPr>
+          <w:rFonts w:ascii="Times New Roman" w:hAnsi="Times New Roman" w:cs="Times New Roman"/>
+          <w:lang w:val="es-ES"/>
+        </w:rPr>
+      </w:pPr>
+    </w:p>
+    <w:p>
+      <w:pPr>
+        <w:spacing w:line="360" w:lineRule="auto"/>
+        <w:jc w:val="both"/>
+        <w:rPr>
+          <w:rFonts w:ascii="Times New Roman" w:hAnsi="Times New Roman" w:cs="Times New Roman"/>
+          <w:lang w:val="es-ES"/>
+        </w:rPr>
+      </w:pPr>
+      <w:r>
+        <w:rPr>
+          <w:rFonts w:ascii="Times New Roman" w:hAnsi="Times New Roman" w:cs="Times New Roman"/>
+          <w:lang w:val="es-ES"/>
+        </w:rPr>
+        <w:t>El TAM postula que el uso de un sistema informático está medido por la Intención de Comportamiento de Uso (</w:t>
+      </w:r>
+      <w:proofErr w:type="spellStart"/>
+      <w:r>
+        <w:rPr>
+          <w:rFonts w:ascii="Times New Roman" w:hAnsi="Times New Roman" w:cs="Times New Roman"/>
+          <w:lang w:val="es-ES"/>
+        </w:rPr>
+        <w:t>Behavioral</w:t>
+      </w:r>
+      <w:proofErr w:type="spellEnd"/>
+      <w:r>
+        <w:rPr>
+          <w:rFonts w:ascii="Times New Roman" w:hAnsi="Times New Roman" w:cs="Times New Roman"/>
+          <w:lang w:val="es-ES"/>
+        </w:rPr>
+        <w:t xml:space="preserve"> </w:t>
+      </w:r>
+      <w:proofErr w:type="spellStart"/>
+      <w:r>
+        <w:rPr>
+          <w:rFonts w:ascii="Times New Roman" w:hAnsi="Times New Roman" w:cs="Times New Roman"/>
+          <w:lang w:val="es-ES"/>
+        </w:rPr>
+        <w:t>Intention</w:t>
+      </w:r>
+      <w:proofErr w:type="spellEnd"/>
+      <w:r>
+        <w:rPr>
+          <w:rFonts w:ascii="Times New Roman" w:hAnsi="Times New Roman" w:cs="Times New Roman"/>
+          <w:lang w:val="es-ES"/>
+        </w:rPr>
+        <w:t xml:space="preserve"> of Use, BI) que se define como la actitud de una persona en usar cierto sistema (A) y U, representándose de la siguiente forma </w:t>
       </w:r>
       <w:r>
         <w:rPr>
@@ -4852,7 +5551,7 @@
           <w:rFonts w:ascii="Times New Roman" w:hAnsi="Times New Roman" w:cs="Times New Roman"/>
           <w:lang w:val="es-ES"/>
         </w:rPr>
-        <w:instrText>ADDIN CSL_CITATION { "citationItems" : [ { "id" : "ITEM-1", "itemData" : { "author" : [ { "dropping-particle" : "", "family" : "Davis", "given" : "Fred D.", "non-dropping-particle" : "", "parse-names" : false, "suffix" : "" } ], "id" : "ITEM-1", "issued" : { "date-parts" : [ [ "1985" ] ] }, "title" : "A Technology Acceptance Model for Empirically Testing New End-User Information Systems", "type" : "article-journal" }, "uris" : [ "http://www.mendeley.com/documents/?uuid=5a38dc1b-1746-3f83-aee1-4190b7a870a9" ] } ], "mendeley" : { "formattedCitation" : "(24)", "plainTextFormattedCitation" : "(24)", "previouslyFormattedCitation" : "(23)" }, "properties" : {  }, "schema" : "https://github.com/citation-style-language/schema/raw/master/csl-citation.json" }</w:instrText>
+        <w:instrText>ADDIN CSL_CITATION { "citationItems" : [ { "id" : "ITEM-1", "itemData" : { "author" : [ { "dropping-particle" : "", "family" : "Science", "given" : "Management", "non-dropping-particle" : "", "parse-names" : false, "suffix" : "" }, { "dropping-particle" : "", "family" : "Aug", "given" : "Issue", "non-dropping-particle" : "", "parse-names" : false, "suffix" : "" } ], "id" : "ITEM-1", "issue" : "8", "issued" : { "date-parts" : [ [ "1989" ] ] }, "page" : "982-1003", "title" : "User Acceptance of Computer Technology : A Comparison of Two Theoretical Models Fred D . Davis ; Richard P . Bagozzi ; Paul R . Warshaw USER ACCEPTANCE OF COMPUTER TECHNOLOGY : A COMPARISON OF TWO THEORETICAL MODELS *", "type" : "article-journal", "volume" : "35" }, "uris" : [ "http://www.mendeley.com/documents/?uuid=6fe1a940-fd7a-4893-a0d5-78d5e7c02a10" ] } ], "mendeley" : { "formattedCitation" : "(26)", "plainTextFormattedCitation" : "(26)", "previouslyFormattedCitation" : "(25)" }, "properties" : {  }, "schema" : "https://github.com/citation-style-language/schema/raw/master/csl-citation.json" }</w:instrText>
       </w:r>
       <w:r>
         <w:rPr>
@@ -4867,341 +5566,7 @@
           <w:noProof/>
           <w:lang w:val="es-ES"/>
         </w:rPr>
-        <w:t>(24)</w:t>
-      </w:r>
-      <w:r>
-        <w:rPr>
-          <w:rFonts w:ascii="Times New Roman" w:hAnsi="Times New Roman" w:cs="Times New Roman"/>
-          <w:lang w:val="es-ES"/>
-        </w:rPr>
-        <w:fldChar w:fldCharType="end"/>
-      </w:r>
-      <w:r>
-        <w:rPr>
-          <w:rFonts w:ascii="Times New Roman" w:hAnsi="Times New Roman" w:cs="Times New Roman"/>
-          <w:lang w:val="es-ES"/>
-        </w:rPr>
-        <w:t>.</w:t>
-      </w:r>
-      <w:r>
-        <w:rPr>
-          <w:rFonts w:ascii="Times New Roman" w:hAnsi="Times New Roman" w:cs="Times New Roman"/>
-          <w:lang w:val="es-ES"/>
-        </w:rPr>
-        <w:t xml:space="preserve"> El modelo del TAM está basado en el modelo </w:t>
-      </w:r>
-      <w:proofErr w:type="spellStart"/>
-      <w:r>
-        <w:rPr>
-          <w:rFonts w:ascii="Times New Roman" w:hAnsi="Times New Roman" w:cs="Times New Roman"/>
-          <w:lang w:val="es-ES"/>
-        </w:rPr>
-        <w:t>Theory</w:t>
-      </w:r>
-      <w:proofErr w:type="spellEnd"/>
-      <w:r>
-        <w:rPr>
-          <w:rFonts w:ascii="Times New Roman" w:hAnsi="Times New Roman" w:cs="Times New Roman"/>
-          <w:lang w:val="es-ES"/>
-        </w:rPr>
-        <w:t xml:space="preserve"> of </w:t>
-      </w:r>
-      <w:proofErr w:type="spellStart"/>
-      <w:r>
-        <w:rPr>
-          <w:rFonts w:ascii="Times New Roman" w:hAnsi="Times New Roman" w:cs="Times New Roman"/>
-          <w:lang w:val="es-ES"/>
-        </w:rPr>
-        <w:t>Reasoned</w:t>
-      </w:r>
-      <w:proofErr w:type="spellEnd"/>
-      <w:r>
-        <w:rPr>
-          <w:rFonts w:ascii="Times New Roman" w:hAnsi="Times New Roman" w:cs="Times New Roman"/>
-          <w:lang w:val="es-ES"/>
-        </w:rPr>
-        <w:t xml:space="preserve"> </w:t>
-      </w:r>
-      <w:proofErr w:type="spellStart"/>
-      <w:r>
-        <w:rPr>
-          <w:rFonts w:ascii="Times New Roman" w:hAnsi="Times New Roman" w:cs="Times New Roman"/>
-          <w:lang w:val="es-ES"/>
-        </w:rPr>
-        <w:t>Action</w:t>
-      </w:r>
-      <w:proofErr w:type="spellEnd"/>
-      <w:r>
-        <w:rPr>
-          <w:rFonts w:ascii="Times New Roman" w:hAnsi="Times New Roman" w:cs="Times New Roman"/>
-          <w:lang w:val="es-ES"/>
-        </w:rPr>
-        <w:t xml:space="preserve"> (TRA)</w:t>
-      </w:r>
-      <w:r>
-        <w:rPr>
-          <w:rFonts w:ascii="Times New Roman" w:hAnsi="Times New Roman" w:cs="Times New Roman"/>
-          <w:lang w:val="es-ES"/>
-        </w:rPr>
-        <w:t>.</w:t>
-      </w:r>
-      <w:r>
-        <w:rPr>
-          <w:rFonts w:ascii="Times New Roman" w:hAnsi="Times New Roman" w:cs="Times New Roman"/>
-          <w:lang w:val="es-ES"/>
-        </w:rPr>
-        <w:t xml:space="preserve"> El TRA es un modelo de intención que se diseñó con el fin de poder predecir y explicar el comportamiento humano en una variedad de campos distintos</w:t>
-      </w:r>
-      <w:r>
-        <w:rPr>
-          <w:rFonts w:ascii="Times New Roman" w:hAnsi="Times New Roman" w:cs="Times New Roman"/>
-          <w:lang w:val="es-ES"/>
-        </w:rPr>
-        <w:t>.</w:t>
-      </w:r>
-      <w:r>
-        <w:rPr>
-          <w:rFonts w:ascii="Times New Roman" w:hAnsi="Times New Roman" w:cs="Times New Roman"/>
-          <w:lang w:val="es-ES"/>
-        </w:rPr>
-        <w:t xml:space="preserve"> Sin </w:t>
-      </w:r>
-      <w:proofErr w:type="gramStart"/>
-      <w:r>
-        <w:rPr>
-          <w:rFonts w:ascii="Times New Roman" w:hAnsi="Times New Roman" w:cs="Times New Roman"/>
-          <w:lang w:val="es-ES"/>
-        </w:rPr>
-        <w:t>embargo</w:t>
-      </w:r>
-      <w:proofErr w:type="gramEnd"/>
-      <w:r>
-        <w:rPr>
-          <w:rFonts w:ascii="Times New Roman" w:hAnsi="Times New Roman" w:cs="Times New Roman"/>
-          <w:lang w:val="es-ES"/>
-        </w:rPr>
-        <w:t xml:space="preserve"> es muy general ya que está definido como diseñado para explicar cualquier comportamiento humano, sobre esto se basa el TAM enfocado en sistemas informáticos</w:t>
-      </w:r>
-      <w:r>
-        <w:rPr>
-          <w:rFonts w:ascii="Times New Roman" w:hAnsi="Times New Roman" w:cs="Times New Roman"/>
-          <w:lang w:val="es-ES"/>
-        </w:rPr>
-        <w:t>.</w:t>
-      </w:r>
-      <w:r>
-        <w:rPr>
-          <w:rFonts w:ascii="Times New Roman" w:hAnsi="Times New Roman" w:cs="Times New Roman"/>
-          <w:lang w:val="es-ES"/>
-        </w:rPr>
-        <w:t xml:space="preserve"> El TAM utiliza el TRA como base teórica para explicar una relación causal entre dos factores clave: usabilidad percibida y facilidad de uso y actitud, intención del usuario y comportamiento real de adopción del sistema</w:t>
-      </w:r>
-      <w:r>
-        <w:rPr>
-          <w:rFonts w:ascii="Times New Roman" w:hAnsi="Times New Roman" w:cs="Times New Roman"/>
-          <w:lang w:val="es-ES"/>
-        </w:rPr>
-        <w:t>.</w:t>
-      </w:r>
-      <w:r>
-        <w:rPr>
-          <w:rFonts w:ascii="Times New Roman" w:hAnsi="Times New Roman" w:cs="Times New Roman"/>
-          <w:lang w:val="es-ES"/>
-        </w:rPr>
-        <w:t xml:space="preserve"> </w:t>
-      </w:r>
-    </w:p>
-    <w:p>
-      <w:pPr>
-        <w:spacing w:line="360" w:lineRule="auto"/>
-        <w:jc w:val="both"/>
-        <w:rPr>
-          <w:rFonts w:ascii="Times New Roman" w:hAnsi="Times New Roman" w:cs="Times New Roman"/>
-          <w:lang w:val="es-ES"/>
-        </w:rPr>
-      </w:pPr>
-    </w:p>
-    <w:p>
-      <w:pPr>
-        <w:spacing w:line="360" w:lineRule="auto"/>
-        <w:jc w:val="both"/>
-        <w:rPr>
-          <w:rFonts w:ascii="Times New Roman" w:hAnsi="Times New Roman" w:cs="Times New Roman"/>
-          <w:lang w:val="es-ES"/>
-        </w:rPr>
-      </w:pPr>
-      <w:r>
-        <w:rPr>
-          <w:rFonts w:ascii="Times New Roman" w:hAnsi="Times New Roman" w:cs="Times New Roman"/>
-          <w:lang w:val="es-ES"/>
-        </w:rPr>
-        <w:t>Este modelo describe la usabilidad percibida (</w:t>
-      </w:r>
-      <w:proofErr w:type="spellStart"/>
-      <w:r>
-        <w:rPr>
-          <w:rFonts w:ascii="Times New Roman" w:hAnsi="Times New Roman" w:cs="Times New Roman"/>
-          <w:lang w:val="es-ES"/>
-        </w:rPr>
-        <w:t>Perceived</w:t>
-      </w:r>
-      <w:proofErr w:type="spellEnd"/>
-      <w:r>
-        <w:rPr>
-          <w:rFonts w:ascii="Times New Roman" w:hAnsi="Times New Roman" w:cs="Times New Roman"/>
-          <w:lang w:val="es-ES"/>
-        </w:rPr>
-        <w:t xml:space="preserve"> </w:t>
-      </w:r>
-      <w:proofErr w:type="spellStart"/>
-      <w:r>
-        <w:rPr>
-          <w:rFonts w:ascii="Times New Roman" w:hAnsi="Times New Roman" w:cs="Times New Roman"/>
-          <w:lang w:val="es-ES"/>
-        </w:rPr>
-        <w:t>Uselfuness</w:t>
-      </w:r>
-      <w:proofErr w:type="spellEnd"/>
-      <w:r>
-        <w:rPr>
-          <w:rFonts w:ascii="Times New Roman" w:hAnsi="Times New Roman" w:cs="Times New Roman"/>
-          <w:lang w:val="es-ES"/>
-        </w:rPr>
-        <w:t>, PU) como la probabilidad subjetiva del posible usuario que al utilizar cierta aplicación informática especifica aumente su rendimiento dentro de su organización y la facilidad de uso (</w:t>
-      </w:r>
-      <w:proofErr w:type="spellStart"/>
-      <w:r>
-        <w:rPr>
-          <w:rFonts w:ascii="Times New Roman" w:hAnsi="Times New Roman" w:cs="Times New Roman"/>
-          <w:lang w:val="es-ES"/>
-        </w:rPr>
-        <w:t>Perceived</w:t>
-      </w:r>
-      <w:proofErr w:type="spellEnd"/>
-      <w:r>
-        <w:rPr>
-          <w:rFonts w:ascii="Times New Roman" w:hAnsi="Times New Roman" w:cs="Times New Roman"/>
-          <w:lang w:val="es-ES"/>
-        </w:rPr>
-        <w:t xml:space="preserve"> </w:t>
-      </w:r>
-      <w:proofErr w:type="spellStart"/>
-      <w:r>
-        <w:rPr>
-          <w:rFonts w:ascii="Times New Roman" w:hAnsi="Times New Roman" w:cs="Times New Roman"/>
-          <w:lang w:val="es-ES"/>
-        </w:rPr>
-        <w:t>Ease</w:t>
-      </w:r>
-      <w:proofErr w:type="spellEnd"/>
-      <w:r>
-        <w:rPr>
-          <w:rFonts w:ascii="Times New Roman" w:hAnsi="Times New Roman" w:cs="Times New Roman"/>
-          <w:lang w:val="es-ES"/>
-        </w:rPr>
-        <w:t xml:space="preserve"> Of Use, PEOU) se refiere al grado en el cual un posible usuario espera que el sistema sea de fácil entendimiento</w:t>
-      </w:r>
-      <w:r>
-        <w:rPr>
-          <w:rFonts w:ascii="Times New Roman" w:hAnsi="Times New Roman" w:cs="Times New Roman"/>
-          <w:lang w:val="es-ES"/>
-        </w:rPr>
-        <w:t>.</w:t>
-      </w:r>
-      <w:r>
-        <w:rPr>
-          <w:rFonts w:ascii="Times New Roman" w:hAnsi="Times New Roman" w:cs="Times New Roman"/>
-          <w:lang w:val="es-ES"/>
-        </w:rPr>
-        <w:t xml:space="preserve"> </w:t>
-      </w:r>
-    </w:p>
-    <w:p>
-      <w:pPr>
-        <w:spacing w:line="360" w:lineRule="auto"/>
-        <w:jc w:val="both"/>
-        <w:rPr>
-          <w:rFonts w:ascii="Times New Roman" w:hAnsi="Times New Roman" w:cs="Times New Roman"/>
-          <w:lang w:val="es-ES"/>
-        </w:rPr>
-      </w:pPr>
-    </w:p>
-    <w:p>
-      <w:pPr>
-        <w:spacing w:line="360" w:lineRule="auto"/>
-        <w:jc w:val="both"/>
-        <w:rPr>
-          <w:rFonts w:ascii="Times New Roman" w:hAnsi="Times New Roman" w:cs="Times New Roman"/>
-          <w:lang w:val="es-ES"/>
-        </w:rPr>
-      </w:pPr>
-      <w:r>
-        <w:rPr>
-          <w:rFonts w:ascii="Times New Roman" w:hAnsi="Times New Roman" w:cs="Times New Roman"/>
-          <w:lang w:val="es-ES"/>
-        </w:rPr>
-        <w:t>El TAM postula que el uso de un sistema informático está medido por la Intención de Comportamiento de Uso (</w:t>
-      </w:r>
-      <w:proofErr w:type="spellStart"/>
-      <w:r>
-        <w:rPr>
-          <w:rFonts w:ascii="Times New Roman" w:hAnsi="Times New Roman" w:cs="Times New Roman"/>
-          <w:lang w:val="es-ES"/>
-        </w:rPr>
-        <w:t>Behavioral</w:t>
-      </w:r>
-      <w:proofErr w:type="spellEnd"/>
-      <w:r>
-        <w:rPr>
-          <w:rFonts w:ascii="Times New Roman" w:hAnsi="Times New Roman" w:cs="Times New Roman"/>
-          <w:lang w:val="es-ES"/>
-        </w:rPr>
-        <w:t xml:space="preserve"> </w:t>
-      </w:r>
-      <w:proofErr w:type="spellStart"/>
-      <w:r>
-        <w:rPr>
-          <w:rFonts w:ascii="Times New Roman" w:hAnsi="Times New Roman" w:cs="Times New Roman"/>
-          <w:lang w:val="es-ES"/>
-        </w:rPr>
-        <w:t>Intention</w:t>
-      </w:r>
-      <w:proofErr w:type="spellEnd"/>
-      <w:r>
-        <w:rPr>
-          <w:rFonts w:ascii="Times New Roman" w:hAnsi="Times New Roman" w:cs="Times New Roman"/>
-          <w:lang w:val="es-ES"/>
-        </w:rPr>
-        <w:t xml:space="preserve"> of Use, BI) que se define como la actitud de una persona en usar cierto sistema (A) y U, representándose de la siguiente forma </w:t>
-      </w:r>
-      <w:r>
-        <w:rPr>
-          <w:rFonts w:ascii="Times New Roman" w:hAnsi="Times New Roman" w:cs="Times New Roman"/>
-          <w:lang w:val="es-ES"/>
-        </w:rPr>
-        <w:fldChar w:fldCharType="begin" w:fldLock="1"/>
-      </w:r>
-      <w:r>
-        <w:rPr>
-          <w:rFonts w:ascii="Times New Roman" w:hAnsi="Times New Roman" w:cs="Times New Roman"/>
-          <w:lang w:val="es-ES"/>
-        </w:rPr>
-        <w:instrText>ADDIN CSL_CITATION { "citationItems" : [ { "id" : "ITEM-1", "itemData" : { "author" : [ { "dropping-particle" : "", "family" : "Science", "given" : "Management", "non-dropping-particle" : "", "parse-names" : false, "suffix" : "" }, { "dropping-particle" : "", "family" : "Aug", "given" : "Issue", "non-dropping-particle" : "", "parse-names" : false, "suffix" : "" } ], "id" : "ITEM-1", "issue" : "8", "issued" : { "date-parts" : [ [ "1989" ] ] }, "page" : "982-1003", "title" : "User Acceptance of Computer Technology : A Comparison of Two Theoretical Models Fred D . Davis ; Richard P . Bagozzi ; Paul R . Warshaw USER ACCEPTANCE OF COMPUTER TECHNOLOGY : A COMPARISON OF TWO THEORETICAL MODELS *", "type" : "article-journal", "volume" : "35" }, "uris" : [ "http://www.mendeley.com/documents/?uuid=6fe1a940-fd7a-4893-a0d5-78d5e7c02a10" ] } ], "mendeley" : { "formattedCitation" : "(25)", "plainTextFormattedCitation" : "(25)", "previouslyFormattedCitation" : "(24)" }, "properties" : {  }, "schema" : "https://github.com/citation-style-language/schema/raw/master/csl-citation.json" }</w:instrText>
-      </w:r>
-      <w:r>
-        <w:rPr>
-          <w:rFonts w:ascii="Times New Roman" w:hAnsi="Times New Roman" w:cs="Times New Roman"/>
-          <w:lang w:val="es-ES"/>
-        </w:rPr>
-        <w:fldChar w:fldCharType="separate"/>
-      </w:r>
-      <w:r>
-        <w:rPr>
-          <w:rFonts w:ascii="Times New Roman" w:hAnsi="Times New Roman" w:cs="Times New Roman"/>
-          <w:noProof/>
-          <w:lang w:val="es-ES"/>
-        </w:rPr>
-        <w:t>(25)</w:t>
+        <w:t>(26)</w:t>
       </w:r>
       <w:r>
         <w:rPr>
@@ -5327,7 +5692,6 @@
           <w:noProof/>
           <w:lang w:eastAsia="es-ES_tradnl"/>
         </w:rPr>
-        <w:lastRenderedPageBreak/>
         <w:drawing>
           <wp:inline distT="0" distB="0" distL="0" distR="0" wp14:anchorId="01AD64EE" wp14:editId="7405B5D5">
             <wp:extent cx="5396230" cy="1964690"/>
@@ -5438,7 +5802,7 @@
           <w:rFonts w:ascii="Times New Roman" w:hAnsi="Times New Roman" w:cs="Times New Roman"/>
           <w:lang w:val="es-ES"/>
         </w:rPr>
-        <w:instrText>ADDIN CSL_CITATION { "citationItems" : [ { "id" : "ITEM-1", "itemData" : { "DOI" : "10.1016/j.jbi.2009.07.002.THE", "ISSN" : "1532-0464", "author" : [ { "dropping-particle" : "", "family" : "In", "given" : "Future", "non-dropping-particle" : "", "parse-names" : false, "suffix" : "" }, { "dropping-particle" : "", "family" : "Care", "given" : "Health", "non-dropping-particle" : "", "parse-names" : false, "suffix" : "" } ], "id" : "ITEM-1", "issue" : "1", "issued" : { "date-parts" : [ [ "2011" ] ] }, "page" : "1-30", "title" : "the Technology Acceptance Model : Its Past and Its Future in Health Care", "type" : "article-journal", "volume" : "43" }, "uris" : [ "http://www.mendeley.com/documents/?uuid=f5bdf926-cda5-4d34-97b6-99e64b702b57" ] } ], "mendeley" : { "formattedCitation" : "(26)", "plainTextFormattedCitation" : "(26)", "previouslyFormattedCitation" : "(25)" }, "properties" : {  }, "schema" : "https://github.com/citation-style-language/schema/raw/master/csl-citation.json" }</w:instrText>
+        <w:instrText>ADDIN CSL_CITATION { "citationItems" : [ { "id" : "ITEM-1", "itemData" : { "DOI" : "10.1016/j.jbi.2009.07.002.THE", "ISSN" : "1532-0464", "author" : [ { "dropping-particle" : "", "family" : "In", "given" : "Future", "non-dropping-particle" : "", "parse-names" : false, "suffix" : "" }, { "dropping-particle" : "", "family" : "Care", "given" : "Health", "non-dropping-particle" : "", "parse-names" : false, "suffix" : "" } ], "id" : "ITEM-1", "issue" : "1", "issued" : { "date-parts" : [ [ "2011" ] ] }, "page" : "1-30", "title" : "the Technology Acceptance Model : Its Past and Its Future in Health Care", "type" : "article-journal", "volume" : "43" }, "uris" : [ "http://www.mendeley.com/documents/?uuid=f5bdf926-cda5-4d34-97b6-99e64b702b57" ] } ], "mendeley" : { "formattedCitation" : "(27)", "plainTextFormattedCitation" : "(27)", "previouslyFormattedCitation" : "(26)" }, "properties" : {  }, "schema" : "https://github.com/citation-style-language/schema/raw/master/csl-citation.json" }</w:instrText>
       </w:r>
       <w:r>
         <w:rPr>
@@ -5453,7 +5817,7 @@
           <w:noProof/>
           <w:lang w:val="es-ES"/>
         </w:rPr>
-        <w:t>(26)</w:t>
+        <w:t>(27)</w:t>
       </w:r>
       <w:r>
         <w:rPr>
@@ -5799,7 +6163,6 @@
           <w:rFonts w:ascii="Times New Roman" w:hAnsi="Times New Roman" w:cs="Times New Roman"/>
           <w:lang w:val="es-ES"/>
         </w:rPr>
-        <w:lastRenderedPageBreak/>
         <w:t>Investigación y Desarrollo, por medio de sistemas de información</w:t>
       </w:r>
       <w:r>
@@ -5876,7 +6239,7 @@
           <w:rFonts w:ascii="Times New Roman" w:hAnsi="Times New Roman" w:cs="Times New Roman"/>
           <w:lang w:val="es-ES"/>
         </w:rPr>
-        <w:instrText>ADDIN CSL_CITATION { "citationItems" : [ { "id" : "ITEM-1", "itemData" : { "URL" : "http://bi.susalud.gob.pe/geoqlik/proxy/QvAJAXZfc/opendoc.htm?document=QV Produccion%2F11- Plataforma de Informaci\u00f3n y Difusi\u00f3n_1.qvw&amp;host=QVS%40srvqlikias&amp;anonymous=true", "accessed" : { "date-parts" : [ [ "2017", "3", "20" ] ] }, "id" : "ITEM-1", "issued" : { "date-parts" : [ [ "0" ] ] }, "title" : "11- Plataforma de Informaci\u00f3n y Difusi\u00f3n_1.qvw", "type" : "webpage" }, "uris" : [ "http://www.mendeley.com/documents/?uuid=9b7cba00-384c-3f2f-846b-1d34d001d673" ] } ], "mendeley" : { "formattedCitation" : "(27)", "plainTextFormattedCitation" : "(27)", "previouslyFormattedCitation" : "(26)" }, "properties" : {  }, "schema" : "https://github.com/citation-style-language/schema/raw/master/csl-citation.json" }</w:instrText>
+        <w:instrText>ADDIN CSL_CITATION { "citationItems" : [ { "id" : "ITEM-1", "itemData" : { "URL" : "http://bi.susalud.gob.pe/geoqlik/proxy/QvAJAXZfc/opendoc.htm?document=QV Produccion%2F11- Plataforma de Informaci\u00f3n y Difusi\u00f3n_1.qvw&amp;host=QVS%40srvqlikias&amp;anonymous=true", "accessed" : { "date-parts" : [ [ "2017", "3", "20" ] ] }, "id" : "ITEM-1", "issued" : { "date-parts" : [ [ "0" ] ] }, "title" : "11- Plataforma de Informaci\u00f3n y Difusi\u00f3n_1.qvw", "type" : "webpage" }, "uris" : [ "http://www.mendeley.com/documents/?uuid=9b7cba00-384c-3f2f-846b-1d34d001d673" ] } ], "mendeley" : { "formattedCitation" : "(28)", "plainTextFormattedCitation" : "(28)", "previouslyFormattedCitation" : "(27)" }, "properties" : {  }, "schema" : "https://github.com/citation-style-language/schema/raw/master/csl-citation.json" }</w:instrText>
       </w:r>
       <w:r>
         <w:rPr>
@@ -5891,7 +6254,7 @@
           <w:noProof/>
           <w:lang w:val="es-ES"/>
         </w:rPr>
-        <w:t>(27)</w:t>
+        <w:t>(28)</w:t>
       </w:r>
       <w:r>
         <w:rPr>
@@ -5974,6 +6337,7 @@
           <w:noProof/>
           <w:lang w:eastAsia="es-ES_tradnl"/>
         </w:rPr>
+        <w:lastRenderedPageBreak/>
         <w:drawing>
           <wp:inline distT="0" distB="0" distL="0" distR="0" wp14:anchorId="657B7CBF" wp14:editId="4D6DA059">
             <wp:extent cx="2931800" cy="4038523"/>
@@ -6080,7 +6444,7 @@
           <w:rFonts w:ascii="Times New Roman" w:hAnsi="Times New Roman" w:cs="Times New Roman"/>
           <w:lang w:val="es-ES"/>
         </w:rPr>
-        <w:instrText>ADDIN CSL_CITATION { "citationItems" : [ { "id" : "ITEM-1", "itemData" : { "URL" : "http://bi.susalud.gob.pe/geoqlik/proxy/QvAJAXZfc/opendoc.htm?document=QV Produccion%2F11- Plataforma de Informaci\u00f3n y Difusi\u00f3n_1.qvw&amp;host=QVS%40srvqlikias&amp;anonymous=true", "accessed" : { "date-parts" : [ [ "2017", "3", "20" ] ] }, "id" : "ITEM-1", "issued" : { "date-parts" : [ [ "0" ] ] }, "title" : "11- Plataforma de Informaci\u00f3n y Difusi\u00f3n_1.qvw", "type" : "webpage" }, "uris" : [ "http://www.mendeley.com/documents/?uuid=9b7cba00-384c-3f2f-846b-1d34d001d673" ] } ], "mendeley" : { "formattedCitation" : "(27)", "plainTextFormattedCitation" : "(27)", "previouslyFormattedCitation" : "(26)" }, "properties" : {  }, "schema" : "https://github.com/citation-style-language/schema/raw/master/csl-citation.json" }</w:instrText>
+        <w:instrText>ADDIN CSL_CITATION { "citationItems" : [ { "id" : "ITEM-1", "itemData" : { "URL" : "http://bi.susalud.gob.pe/geoqlik/proxy/QvAJAXZfc/opendoc.htm?document=QV Produccion%2F11- Plataforma de Informaci\u00f3n y Difusi\u00f3n_1.qvw&amp;host=QVS%40srvqlikias&amp;anonymous=true", "accessed" : { "date-parts" : [ [ "2017", "3", "20" ] ] }, "id" : "ITEM-1", "issued" : { "date-parts" : [ [ "0" ] ] }, "title" : "11- Plataforma de Informaci\u00f3n y Difusi\u00f3n_1.qvw", "type" : "webpage" }, "uris" : [ "http://www.mendeley.com/documents/?uuid=9b7cba00-384c-3f2f-846b-1d34d001d673" ] } ], "mendeley" : { "formattedCitation" : "(28)", "plainTextFormattedCitation" : "(28)", "previouslyFormattedCitation" : "(27)" }, "properties" : {  }, "schema" : "https://github.com/citation-style-language/schema/raw/master/csl-citation.json" }</w:instrText>
       </w:r>
       <w:r>
         <w:rPr>
@@ -6095,7 +6459,7 @@
           <w:noProof/>
           <w:lang w:val="es-ES"/>
         </w:rPr>
-        <w:t>(27)</w:t>
+        <w:t>(28)</w:t>
       </w:r>
       <w:r>
         <w:rPr>
@@ -6158,15 +6522,7 @@
           <w:rFonts w:ascii="Times New Roman" w:hAnsi="Times New Roman" w:cs="Times New Roman"/>
           <w:lang w:val="es-ES"/>
         </w:rPr>
-        <w:t xml:space="preserve">SUSALUD cuenta con el llamado ‘Sistema de Atención a Solicitudes’ con el cual se espera obtener una retroalimentación de parte de los ciudadanos sobre la calidad de los </w:t>
-      </w:r>
-      <w:r>
-        <w:rPr>
-          <w:rFonts w:ascii="Times New Roman" w:hAnsi="Times New Roman" w:cs="Times New Roman"/>
-          <w:lang w:val="es-ES"/>
-        </w:rPr>
-        <w:lastRenderedPageBreak/>
-        <w:t>servicios de salud brindados en diversas partes del Perú, dentro de este sistema se manejan cuatro tipos diferentes de solicitudes:</w:t>
+        <w:t>SUSALUD cuenta con el llamado ‘Sistema de Atención a Solicitudes’ con el cual se espera obtener una retroalimentación de parte de los ciudadanos sobre la calidad de los servicios de salud brindados en diversas partes del Perú, dentro de este sistema se manejan cuatro tipos diferentes de solicitudes:</w:t>
       </w:r>
     </w:p>
     <w:p>
@@ -6318,7 +6674,7 @@
           <w:rFonts w:ascii="Times New Roman" w:hAnsi="Times New Roman" w:cs="Times New Roman"/>
           <w:lang w:val="es-ES"/>
         </w:rPr>
-        <w:instrText>ADDIN CSL_CITATION { "citationItems" : [ { "id" : "ITEM-1", "itemData" : { "URL" : "http://app17.susalud.gob.pe/formulario_consulta/", "accessed" : { "date-parts" : [ [ "2017", "3", "14" ] ] }, "id" : "ITEM-1", "issued" : { "date-parts" : [ [ "0" ] ] }, "note" : "NULL", "title" : "BPM PAC | Consulta", "type" : "webpage" }, "uris" : [ "http://www.mendeley.com/documents/?uuid=adb73cc0-5c40-3835-9aa4-2d4c17c47eb7" ] } ], "mendeley" : { "formattedCitation" : "(28)", "plainTextFormattedCitation" : "(28)", "previouslyFormattedCitation" : "(27)" }, "properties" : {  }, "schema" : "https://github.com/citation-style-language/schema/raw/master/csl-citation.json" }</w:instrText>
+        <w:instrText>ADDIN CSL_CITATION { "citationItems" : [ { "id" : "ITEM-1", "itemData" : { "URL" : "http://app17.susalud.gob.pe/formulario_consulta/", "accessed" : { "date-parts" : [ [ "2017", "3", "14" ] ] }, "id" : "ITEM-1", "issued" : { "date-parts" : [ [ "0" ] ] }, "note" : "NULL", "title" : "BPM PAC | Consulta", "type" : "webpage" }, "uris" : [ "http://www.mendeley.com/documents/?uuid=adb73cc0-5c40-3835-9aa4-2d4c17c47eb7" ] } ], "mendeley" : { "formattedCitation" : "(29)", "plainTextFormattedCitation" : "(29)", "previouslyFormattedCitation" : "(28)" }, "properties" : {  }, "schema" : "https://github.com/citation-style-language/schema/raw/master/csl-citation.json" }</w:instrText>
       </w:r>
       <w:r>
         <w:rPr>
@@ -6333,7 +6689,7 @@
           <w:noProof/>
           <w:lang w:val="es-ES"/>
         </w:rPr>
-        <w:t>(28)</w:t>
+        <w:t>(29)</w:t>
       </w:r>
       <w:r>
         <w:rPr>
@@ -6347,7 +6703,15 @@
           <w:rFonts w:ascii="Times New Roman" w:hAnsi="Times New Roman" w:cs="Times New Roman"/>
           <w:lang w:val="es-ES"/>
         </w:rPr>
-        <w:t xml:space="preserve"> , correo electrónico, redes sociales y un aplicativo móvil que introdujo en el 2015 para el sistema operativo Android llamado SUSALUD CONTIGO </w:t>
+        <w:t xml:space="preserve"> , correo </w:t>
+      </w:r>
+      <w:r>
+        <w:rPr>
+          <w:rFonts w:ascii="Times New Roman" w:hAnsi="Times New Roman" w:cs="Times New Roman"/>
+          <w:lang w:val="es-ES"/>
+        </w:rPr>
+        <w:lastRenderedPageBreak/>
+        <w:t xml:space="preserve">electrónico, redes sociales y un aplicativo móvil que introdujo en el 2015 para el sistema operativo Android llamado SUSALUD CONTIGO </w:t>
       </w:r>
       <w:r>
         <w:rPr>
@@ -6361,7 +6725,7 @@
           <w:rFonts w:ascii="Times New Roman" w:hAnsi="Times New Roman" w:cs="Times New Roman"/>
           <w:lang w:val="es-ES"/>
         </w:rPr>
-        <w:instrText>ADDIN CSL_CITATION { "citationItems" : [ { "id" : "ITEM-1", "itemData" : { "URL" : "https://play.google.com/store/apps/details?id=pe.gob.susalud.servicio&amp;hl=es", "accessed" : { "date-parts" : [ [ "2017", "3", "14" ] ] }, "id" : "ITEM-1", "issued" : { "date-parts" : [ [ "0" ] ] }, "note" : "NULL", "title" : "SUSALUD CONTIGO - Aplicaciones de Android en Google Play", "type" : "webpage" }, "uris" : [ "http://www.mendeley.com/documents/?uuid=8977d6c6-1550-3f55-86ac-148f9c302f14" ] } ], "mendeley" : { "formattedCitation" : "(29)", "plainTextFormattedCitation" : "(29)", "previouslyFormattedCitation" : "(28)" }, "properties" : {  }, "schema" : "https://github.com/citation-style-language/schema/raw/master/csl-citation.json" }</w:instrText>
+        <w:instrText>ADDIN CSL_CITATION { "citationItems" : [ { "id" : "ITEM-1", "itemData" : { "URL" : "https://play.google.com/store/apps/details?id=pe.gob.susalud.servicio&amp;hl=es", "accessed" : { "date-parts" : [ [ "2017", "3", "14" ] ] }, "id" : "ITEM-1", "issued" : { "date-parts" : [ [ "0" ] ] }, "note" : "NULL", "title" : "SUSALUD CONTIGO - Aplicaciones de Android en Google Play", "type" : "webpage" }, "uris" : [ "http://www.mendeley.com/documents/?uuid=8977d6c6-1550-3f55-86ac-148f9c302f14" ] } ], "mendeley" : { "formattedCitation" : "(30)", "plainTextFormattedCitation" : "(30)", "previouslyFormattedCitation" : "(29)" }, "properties" : {  }, "schema" : "https://github.com/citation-style-language/schema/raw/master/csl-citation.json" }</w:instrText>
       </w:r>
       <w:r>
         <w:rPr>
@@ -6376,7 +6740,7 @@
           <w:noProof/>
           <w:lang w:val="es-ES"/>
         </w:rPr>
-        <w:t>(29)</w:t>
+        <w:t>(30)</w:t>
       </w:r>
       <w:r>
         <w:rPr>
@@ -6404,7 +6768,7 @@
           <w:rFonts w:ascii="Times New Roman" w:hAnsi="Times New Roman" w:cs="Times New Roman"/>
           <w:lang w:val="es-ES"/>
         </w:rPr>
-        <w:instrText>ADDIN CSL_CITATION { "citationItems" : [ { "id" : "ITEM-1", "itemData" : { "URL" : "http://portales.susalud.gob.pe/web/portal/noticias/-/asset_publisher/nx8MOyZZrSvU/content/mas-de-10-mil-usuarios-utilizan-app-susalud-contigo?_101_INSTANCE_nx8MOyZZrSvU_redirect=%2Fweb%2Fportal%2Fnoticias", "accessed" : { "date-parts" : [ [ "2017", "3", "14" ] ] }, "id" : "ITEM-1", "issued" : { "date-parts" : [ [ "0" ] ] }, "note" : "NULL", "title" : "SUSALUD | M\u00c1S DE 10 MIL USUARIOS UTILIZAN APP SUSALUD CONTIGO", "type" : "webpage" }, "uris" : [ "http://www.mendeley.com/documents/?uuid=1f0f32b0-5d48-390a-b463-79ac608af8eb" ] } ], "mendeley" : { "formattedCitation" : "(30)", "plainTextFormattedCitation" : "(30)", "previouslyFormattedCitation" : "(29)" }, "properties" : {  }, "schema" : "https://github.com/citation-style-language/schema/raw/master/csl-citation.json" }</w:instrText>
+        <w:instrText>ADDIN CSL_CITATION { "citationItems" : [ { "id" : "ITEM-1", "itemData" : { "URL" : "http://portales.susalud.gob.pe/web/portal/noticias/-/asset_publisher/nx8MOyZZrSvU/content/mas-de-10-mil-usuarios-utilizan-app-susalud-contigo?_101_INSTANCE_nx8MOyZZrSvU_redirect=%2Fweb%2Fportal%2Fnoticias", "accessed" : { "date-parts" : [ [ "2017", "3", "14" ] ] }, "id" : "ITEM-1", "issued" : { "date-parts" : [ [ "0" ] ] }, "note" : "NULL", "title" : "SUSALUD | M\u00c1S DE 10 MIL USUARIOS UTILIZAN APP SUSALUD CONTIGO", "type" : "webpage" }, "uris" : [ "http://www.mendeley.com/documents/?uuid=1f0f32b0-5d48-390a-b463-79ac608af8eb" ] } ], "mendeley" : { "formattedCitation" : "(31)", "plainTextFormattedCitation" : "(31)", "previouslyFormattedCitation" : "(30)" }, "properties" : {  }, "schema" : "https://github.com/citation-style-language/schema/raw/master/csl-citation.json" }</w:instrText>
       </w:r>
       <w:r>
         <w:rPr>
@@ -6419,7 +6783,7 @@
           <w:noProof/>
           <w:lang w:val="es-ES"/>
         </w:rPr>
-        <w:t>(30)</w:t>
+        <w:t>(31)</w:t>
       </w:r>
       <w:r>
         <w:rPr>
@@ -6690,7 +7054,7 @@
           <w:rFonts w:ascii="Times New Roman" w:hAnsi="Times New Roman" w:cs="Times New Roman"/>
           <w:lang w:val="es-ES"/>
         </w:rPr>
-        <w:instrText>ADDIN CSL_CITATION { "citationItems" : [ { "id" : "ITEM-1", "itemData" : { "URL" : "http://bi.susalud.gob.pe/geoqlik/proxy/QvAJAXZfc/opendoc.htm?document=QV Produccion%2F11- Plataforma de Informaci\u00f3n y Difusi\u00f3n_1.qvw&amp;host=QVS%40srvqlikias&amp;anonymous=true", "accessed" : { "date-parts" : [ [ "2017", "3", "20" ] ] }, "id" : "ITEM-1", "issued" : { "date-parts" : [ [ "0" ] ] }, "title" : "11- Plataforma de Informaci\u00f3n y Difusi\u00f3n_1.qvw", "type" : "webpage" }, "uris" : [ "http://www.mendeley.com/documents/?uuid=9b7cba00-384c-3f2f-846b-1d34d001d673" ] } ], "mendeley" : { "formattedCitation" : "(27)", "plainTextFormattedCitation" : "(27)", "previouslyFormattedCitation" : "(26)" }, "properties" : {  }, "schema" : "https://github.com/citation-style-language/schema/raw/master/csl-citation.json" }</w:instrText>
+        <w:instrText>ADDIN CSL_CITATION { "citationItems" : [ { "id" : "ITEM-1", "itemData" : { "URL" : "http://bi.susalud.gob.pe/geoqlik/proxy/QvAJAXZfc/opendoc.htm?document=QV Produccion%2F11- Plataforma de Informaci\u00f3n y Difusi\u00f3n_1.qvw&amp;host=QVS%40srvqlikias&amp;anonymous=true", "accessed" : { "date-parts" : [ [ "2017", "3", "20" ] ] }, "id" : "ITEM-1", "issued" : { "date-parts" : [ [ "0" ] ] }, "title" : "11- Plataforma de Informaci\u00f3n y Difusi\u00f3n_1.qvw", "type" : "webpage" }, "uris" : [ "http://www.mendeley.com/documents/?uuid=9b7cba00-384c-3f2f-846b-1d34d001d673" ] } ], "mendeley" : { "formattedCitation" : "(28)", "plainTextFormattedCitation" : "(28)", "previouslyFormattedCitation" : "(27)" }, "properties" : {  }, "schema" : "https://github.com/citation-style-language/schema/raw/master/csl-citation.json" }</w:instrText>
       </w:r>
       <w:r>
         <w:rPr>
@@ -6705,7 +7069,7 @@
           <w:noProof/>
           <w:lang w:val="es-ES"/>
         </w:rPr>
-        <w:t>(27)</w:t>
+        <w:t>(28)</w:t>
       </w:r>
       <w:r>
         <w:rPr>
@@ -6811,36 +7175,6 @@
         </w:rPr>
         <w:t>.</w:t>
       </w:r>
-    </w:p>
-    <w:p>
-      <w:pPr>
-        <w:spacing w:line="360" w:lineRule="auto"/>
-        <w:jc w:val="both"/>
-        <w:rPr>
-          <w:rFonts w:ascii="Times New Roman" w:hAnsi="Times New Roman" w:cs="Times New Roman"/>
-          <w:lang w:val="es-ES"/>
-        </w:rPr>
-      </w:pPr>
-    </w:p>
-    <w:p>
-      <w:pPr>
-        <w:spacing w:line="360" w:lineRule="auto"/>
-        <w:jc w:val="both"/>
-        <w:rPr>
-          <w:rFonts w:ascii="Times New Roman" w:hAnsi="Times New Roman" w:cs="Times New Roman"/>
-          <w:lang w:val="es-ES"/>
-        </w:rPr>
-      </w:pPr>
-    </w:p>
-    <w:p>
-      <w:pPr>
-        <w:spacing w:line="360" w:lineRule="auto"/>
-        <w:jc w:val="both"/>
-        <w:rPr>
-          <w:rFonts w:ascii="Times New Roman" w:hAnsi="Times New Roman" w:cs="Times New Roman"/>
-          <w:lang w:val="es-ES"/>
-        </w:rPr>
-      </w:pPr>
     </w:p>
     <w:p>
       <w:pPr>
@@ -6895,6 +7229,7 @@
           <w:rFonts w:ascii="Times New Roman" w:hAnsi="Times New Roman" w:cs="Times New Roman"/>
           <w:lang w:val="es-ES"/>
         </w:rPr>
+        <w:lastRenderedPageBreak/>
         <w:t>Para la cantidad de solicitudes que se reciben diariamente ante SUSALUD, se esperaría que se pudiera tener estadística sobre cuáles son las principales preocupaciones y/o problemas de los asegurados por IPRESS</w:t>
       </w:r>
       <w:r>
@@ -7062,15 +7397,7 @@
           <w:rFonts w:ascii="Times New Roman" w:hAnsi="Times New Roman" w:cs="Times New Roman"/>
           <w:lang w:val="es-ES"/>
         </w:rPr>
-        <w:t xml:space="preserve"> Un sistema centralizado administrado por SUSALUD, en el cual cada IPRESS pueda ingresar los reclamos conforme van llegando </w:t>
-      </w:r>
-      <w:r>
-        <w:rPr>
-          <w:rFonts w:ascii="Times New Roman" w:hAnsi="Times New Roman" w:cs="Times New Roman"/>
-          <w:lang w:val="es-ES"/>
-        </w:rPr>
-        <w:lastRenderedPageBreak/>
-        <w:t>y donde se pueda colocar el procedimiento que se realiza para solucionar cada uno de ellos, podría reducir mucho la carga fiscalizadora de SUSALUD</w:t>
+        <w:t xml:space="preserve"> Un sistema centralizado administrado por SUSALUD, en el cual cada IPRESS pueda ingresar los reclamos conforme van llegando y donde se pueda colocar el procedimiento que se realiza para solucionar cada uno de ellos, podría reducir mucho la carga fiscalizadora de SUSALUD</w:t>
       </w:r>
       <w:r>
         <w:rPr>
@@ -7209,7 +7536,15 @@
           <w:rFonts w:ascii="Times New Roman" w:hAnsi="Times New Roman" w:cs="Times New Roman"/>
           <w:lang w:val="es-ES"/>
         </w:rPr>
-        <w:t xml:space="preserve"> Seguir los enfoques de UX y UCD podría marcar una diferencia significativa en la adopción de sistemas informáticos en el sector salud, tanto en sistemas clínicos como en sistemas de gestión de diversos recursos</w:t>
+        <w:t xml:space="preserve"> Seguir los enfoques de UX </w:t>
+      </w:r>
+      <w:r>
+        <w:rPr>
+          <w:rFonts w:ascii="Times New Roman" w:hAnsi="Times New Roman" w:cs="Times New Roman"/>
+          <w:lang w:val="es-ES"/>
+        </w:rPr>
+        <w:lastRenderedPageBreak/>
+        <w:t>y UCD podría marcar una diferencia significativa en la adopción de sistemas informáticos en el sector salud, tanto en sistemas clínicos como en sistemas de gestión de diversos recursos</w:t>
       </w:r>
       <w:r>
         <w:rPr>
@@ -7440,7 +7775,6 @@
           <w:rFonts w:ascii="Times New Roman" w:hAnsi="Times New Roman" w:cs="Times New Roman"/>
           <w:lang w:val="es-ES"/>
         </w:rPr>
-        <w:lastRenderedPageBreak/>
         <w:t>Diseñar un sistema de gestión de reclamos que se encuentre centrado en el usuario para mejoras en el Sistema de Salud del Perú</w:t>
       </w:r>
       <w:r>
@@ -7584,6 +7918,7 @@
           <w:rFonts w:ascii="Times New Roman" w:hAnsi="Times New Roman" w:cs="Times New Roman"/>
           <w:lang w:val="es-ES"/>
         </w:rPr>
+        <w:lastRenderedPageBreak/>
         <w:t xml:space="preserve">Este es un estudio de usabilidad, donde se evaluará el producto tecnológico planteado mediante pruebas dirigidas a los propios usuarios del sistema, midiendo la capacidad del sistema de cumplir el objetivo para el cual fue diseñado. </w:t>
       </w:r>
     </w:p>
@@ -7842,15 +8177,7 @@
           <w:rFonts w:ascii="Times New Roman" w:hAnsi="Times New Roman" w:cs="Times New Roman"/>
           <w:lang w:val="es-ES"/>
         </w:rPr>
-        <w:t xml:space="preserve"> en papel para poder determinar el mejor diseño </w:t>
-      </w:r>
-      <w:r>
-        <w:rPr>
-          <w:rFonts w:ascii="Times New Roman" w:hAnsi="Times New Roman" w:cs="Times New Roman"/>
-          <w:lang w:val="es-ES"/>
-        </w:rPr>
-        <w:lastRenderedPageBreak/>
-        <w:t xml:space="preserve">que requerirá cada página del sistema. Con estos </w:t>
+        <w:t xml:space="preserve"> en papel para poder determinar el mejor diseño que requerirá cada página del sistema. Con estos </w:t>
       </w:r>
       <w:proofErr w:type="spellStart"/>
       <w:r>
@@ -8180,15 +8507,7 @@
           <w:rFonts w:ascii="Times New Roman" w:hAnsi="Times New Roman" w:cs="Times New Roman"/>
           <w:lang w:val="es-ES"/>
         </w:rPr>
-        <w:t xml:space="preserve">El siguiente proyecto se evaluará de manera cualitativa en dos tiempos: antes del desarrollo del prototipo (Entrevistas a profundidad) y luego del desarrollo del prototipo </w:t>
-      </w:r>
-      <w:r>
-        <w:rPr>
-          <w:rFonts w:ascii="Times New Roman" w:hAnsi="Times New Roman" w:cs="Times New Roman"/>
-          <w:lang w:val="es-ES"/>
-        </w:rPr>
-        <w:lastRenderedPageBreak/>
-        <w:t>(Pruebas de prototipos por usuarios). De manera cuantitativa se realizará una encuesta que medirá la Usabilidad Percibida y la Facilidad de Uso Percibida.</w:t>
+        <w:t>El siguiente proyecto se evaluará de manera cualitativa en dos tiempos: antes del desarrollo del prototipo (Entrevistas a profundidad) y luego del desarrollo del prototipo (Pruebas de prototipos por usuarios). De manera cuantitativa se realizará una encuesta que medirá la Usabilidad Percibida y la Facilidad de Uso Percibida.</w:t>
       </w:r>
     </w:p>
     <w:p>
@@ -8346,6 +8665,7 @@
           <w:rFonts w:ascii="Times New Roman" w:hAnsi="Times New Roman" w:cs="Times New Roman"/>
           <w:lang w:val="es-ES"/>
         </w:rPr>
+        <w:lastRenderedPageBreak/>
         <w:t>Personal administrativo de SUSALUD</w:t>
       </w:r>
     </w:p>
@@ -8599,7 +8919,7 @@
           <w:rFonts w:ascii="Times New Roman" w:hAnsi="Times New Roman" w:cs="Times New Roman"/>
           <w:lang w:val="es-ES"/>
         </w:rPr>
-        <w:instrText>ADDIN CSL_CITATION { "citationItems" : [ { "id" : "ITEM-1", "itemData" : { "author" : [ { "dropping-particle" : "", "family" : "Davis", "given" : "Fred D.", "non-dropping-particle" : "", "parse-names" : false, "suffix" : "" } ], "id" : "ITEM-1", "issued" : { "date-parts" : [ [ "1985" ] ] }, "title" : "A Technology Acceptance Model for Empirically Testing New End-User Information Systems", "type" : "article-journal" }, "uris" : [ "http://www.mendeley.com/documents/?uuid=5a38dc1b-1746-3f83-aee1-4190b7a870a9" ] } ], "mendeley" : { "formattedCitation" : "(24)", "plainTextFormattedCitation" : "(24)", "previouslyFormattedCitation" : "(23)" }, "properties" : {  }, "schema" : "https://github.com/citation-style-language/schema/raw/master/csl-citation.json" }</w:instrText>
+        <w:instrText>ADDIN CSL_CITATION { "citationItems" : [ { "id" : "ITEM-1", "itemData" : { "author" : [ { "dropping-particle" : "", "family" : "Davis", "given" : "Fred D.", "non-dropping-particle" : "", "parse-names" : false, "suffix" : "" } ], "id" : "ITEM-1", "issued" : { "date-parts" : [ [ "1985" ] ] }, "title" : "A Technology Acceptance Model for Empirically Testing New End-User Information Systems", "type" : "article-journal" }, "uris" : [ "http://www.mendeley.com/documents/?uuid=5a38dc1b-1746-3f83-aee1-4190b7a870a9" ] } ], "mendeley" : { "formattedCitation" : "(25)", "plainTextFormattedCitation" : "(25)", "previouslyFormattedCitation" : "(24)" }, "properties" : {  }, "schema" : "https://github.com/citation-style-language/schema/raw/master/csl-citation.json" }</w:instrText>
       </w:r>
       <w:r>
         <w:rPr>
@@ -8614,7 +8934,7 @@
           <w:noProof/>
           <w:lang w:val="es-ES"/>
         </w:rPr>
-        <w:t>(24)</w:t>
+        <w:t>(25)</w:t>
       </w:r>
       <w:r>
         <w:rPr>
@@ -8654,6 +8974,7 @@
           <w:rFonts w:ascii="Times New Roman" w:hAnsi="Times New Roman" w:cs="Times New Roman"/>
           <w:lang w:val="es-ES"/>
         </w:rPr>
+        <w:lastRenderedPageBreak/>
         <w:t>Esta encuesta será realizada de manera virtual utilizando Formularios online.</w:t>
       </w:r>
     </w:p>
@@ -8937,16 +9258,7 @@
           <w:lang w:val="en-US"/>
         </w:rPr>
         <w:tab/>
-        <w:t xml:space="preserve">Jenkinson C, Coulter A, Bruster S, Richards N, Chandola T. Patients’ experiences and satisfaction with health care: results of a questionnaire study of specific aspects of care. Qual Saf Health Care [Internet]. 2002 Dec [cited 2016 Aug 7];11(4):335–9. Available from: </w:t>
-      </w:r>
-      <w:r>
-        <w:rPr>
-          <w:rFonts w:ascii="Times New Roman" w:eastAsia="Times New Roman" w:hAnsi="Times New Roman" w:cs="Times New Roman"/>
-          <w:noProof/>
-          <w:lang w:val="en-US"/>
-        </w:rPr>
-        <w:lastRenderedPageBreak/>
-        <w:t>http://www.ncbi.nlm.nih.gov/pubmed/12468693</w:t>
+        <w:t>Jenkinson C, Coulter A, Bruster S, Richards N, Chandola T. Patients’ experiences and satisfaction with health care: results of a questionnaire study of specific aspects of care. Qual Saf Health Care [Internet]. 2002 Dec [cited 2016 Aug 7];11(4):335–9. Available from: http://www.ncbi.nlm.nih.gov/pubmed/12468693</w:t>
       </w:r>
     </w:p>
     <w:p>
@@ -9112,7 +9424,16 @@
           <w:lang w:val="en-US"/>
         </w:rPr>
         <w:tab/>
-        <w:t>The HCAHPS Survey -Frequently Asked Questions The HCAHPS Survey – Frequently Asked Questions. [cited 2016 Aug 4]; Available from: http://www.hcahpsonline.org/home.aspx.</w:t>
+        <w:t xml:space="preserve">The HCAHPS Survey -Frequently Asked Questions The HCAHPS Survey – </w:t>
+      </w:r>
+      <w:r>
+        <w:rPr>
+          <w:rFonts w:ascii="Times New Roman" w:eastAsia="Times New Roman" w:hAnsi="Times New Roman" w:cs="Times New Roman"/>
+          <w:noProof/>
+          <w:lang w:val="en-US"/>
+        </w:rPr>
+        <w:lastRenderedPageBreak/>
+        <w:t>Frequently Asked Questions. [cited 2016 Aug 4]; Available from: http://www.hcahpsonline.org/home.aspx.</w:t>
       </w:r>
     </w:p>
     <w:p>
@@ -9282,7 +9603,7 @@
           <w:noProof/>
         </w:rPr>
         <w:tab/>
-        <w:t xml:space="preserve">EsSalud. Registro Informático de Atención al Asegurado [Internet]. </w:t>
+        <w:t xml:space="preserve">Susalud: la tecnología digital al servicio de ciudadanos y gestores | Gestion.pe [Internet]. </w:t>
       </w:r>
       <w:r>
         <w:rPr>
@@ -9290,7 +9611,7 @@
           <w:noProof/>
           <w:lang w:val="en-US"/>
         </w:rPr>
-        <w:t>[cited 2016 Aug 16]. Available from: http://ww3.essalud.gob.pe:8080/riid/portal.html</w:t>
+        <w:t>[cited 2017 Dec 16]. Available from: https://gestion.pe/panelg/susalud-tecnologia-digital-al-servicio-ciudadanos-y-gestores-2197181</w:t>
       </w:r>
     </w:p>
     <w:p>
@@ -9311,9 +9632,16 @@
         <w:rPr>
           <w:rFonts w:ascii="Times New Roman" w:eastAsia="Times New Roman" w:hAnsi="Times New Roman" w:cs="Times New Roman"/>
           <w:noProof/>
-          <w:lang w:val="en-US"/>
         </w:rPr>
         <w:t xml:space="preserve">13. </w:t>
+      </w:r>
+      <w:r>
+        <w:rPr>
+          <w:rFonts w:ascii="Times New Roman" w:eastAsia="Times New Roman" w:hAnsi="Times New Roman" w:cs="Times New Roman"/>
+          <w:noProof/>
+        </w:rPr>
+        <w:tab/>
+        <w:t xml:space="preserve">EsSalud. Registro Informático de Atención al Asegurado [Internet]. </w:t>
       </w:r>
       <w:r>
         <w:rPr>
@@ -9321,17 +9649,7 @@
           <w:noProof/>
           <w:lang w:val="en-US"/>
         </w:rPr>
-        <w:tab/>
-        <w:t xml:space="preserve">Reader TW, Gillespie A, Roberts J. Patient complaints in healthcare systems: a </w:t>
-      </w:r>
-      <w:r>
-        <w:rPr>
-          <w:rFonts w:ascii="Times New Roman" w:eastAsia="Times New Roman" w:hAnsi="Times New Roman" w:cs="Times New Roman"/>
-          <w:noProof/>
-          <w:lang w:val="en-US"/>
-        </w:rPr>
-        <w:lastRenderedPageBreak/>
-        <w:t>systematic review and coding taxonomy. BMJ Qual Saf [Internet]. 2014;23(May):6781. Reader TW, Gillespie A, Roberts J. Patient c. Available from: http://www.ncbi.nlm.nih.gov/pubmed/24876289</w:t>
+        <w:t>[cited 2016 Aug 16]. Available from: http://ww3.essalud.gob.pe:8080/riid/portal.html</w:t>
       </w:r>
     </w:p>
     <w:p>
@@ -9363,7 +9681,7 @@
           <w:lang w:val="en-US"/>
         </w:rPr>
         <w:tab/>
-        <w:t>Health Services Review Council. Guide to Complaint Handling in Health Care Services. 2005; Available from: http://www.health.vic.gov.au/hsc/downloads/complaints_handling.pdf</w:t>
+        <w:t>Reader TW, Gillespie A, Roberts J. Patient complaints in healthcare systems: a systematic review and coding taxonomy. BMJ Qual Saf [Internet]. 2014;23(May):6781. Reader TW, Gillespie A, Roberts J. Patient c. Available from: http://www.ncbi.nlm.nih.gov/pubmed/24876289</w:t>
       </w:r>
     </w:p>
     <w:p>
@@ -9395,7 +9713,7 @@
           <w:lang w:val="en-US"/>
         </w:rPr>
         <w:tab/>
-        <w:t xml:space="preserve">International Organization for Standardization. ISO 9241-210: Ergonomics of human–system interaction - Human-centred design for interactive systems. Int Organ Stand. 2010;2010:32. </w:t>
+        <w:t>Health Services Review Council. Guide to Complaint Handling in Health Care Services. 2005; Available from: http://www.health.vic.gov.au/hsc/downloads/complaints_handling.pdf</w:t>
       </w:r>
     </w:p>
     <w:p>
@@ -9427,7 +9745,16 @@
           <w:lang w:val="en-US"/>
         </w:rPr>
         <w:tab/>
-        <w:t xml:space="preserve">Noakes Schulze A. User-Centered Design for Information Professionals. Assoc Libr Inf Sci Educ. </w:t>
+        <w:t xml:space="preserve">International Organization for Standardization. ISO 9241-210: Ergonomics of </w:t>
+      </w:r>
+      <w:r>
+        <w:rPr>
+          <w:rFonts w:ascii="Times New Roman" w:eastAsia="Times New Roman" w:hAnsi="Times New Roman" w:cs="Times New Roman"/>
+          <w:noProof/>
+          <w:lang w:val="en-US"/>
+        </w:rPr>
+        <w:lastRenderedPageBreak/>
+        <w:t xml:space="preserve">human–system interaction - Human-centred design for interactive systems. Int Organ Stand. 2010;2010:32. </w:t>
       </w:r>
     </w:p>
     <w:p>
@@ -9459,7 +9786,7 @@
           <w:lang w:val="en-US"/>
         </w:rPr>
         <w:tab/>
-        <w:t xml:space="preserve">Heland M. HANDBOOK OF HUMAN-COMPUTER INTERACTION. 1991. 1135 p. </w:t>
+        <w:t xml:space="preserve">Noakes Schulze A. User-Centered Design for Information Professionals. Assoc Libr Inf Sci Educ. </w:t>
       </w:r>
     </w:p>
     <w:p>
@@ -9491,7 +9818,7 @@
           <w:lang w:val="en-US"/>
         </w:rPr>
         <w:tab/>
-        <w:t>Notes on User Centered Design Process (UCD) [Internet]. [cited 2017 May 24]. Available from: https://www.w3.org/WAI/redesign/ucd</w:t>
+        <w:t xml:space="preserve">Heland M. HANDBOOK OF HUMAN-COMPUTER INTERACTION. 1991. 1135 p. </w:t>
       </w:r>
     </w:p>
     <w:p>
@@ -9523,7 +9850,7 @@
           <w:lang w:val="en-US"/>
         </w:rPr>
         <w:tab/>
-        <w:t>What Is User Centered Design (UCD) Approach ? [Internet]. [cited 2017 May 24]. Available from: https://think360studio.com/what-is-user-centered-design-approach/</w:t>
+        <w:t>Notes on User Centered Design Process (UCD) [Internet]. [cited 2017 May 24]. Available from: https://www.w3.org/WAI/redesign/ucd</w:t>
       </w:r>
     </w:p>
     <w:p>
@@ -9555,7 +9882,7 @@
           <w:lang w:val="en-US"/>
         </w:rPr>
         <w:tab/>
-        <w:t>Describe the User Centered Design methodology [Internet]. [cited 2017 May 24]. Available from: http://www.modernanalyst.com/Careers/InterviewQuestions/tabid/128/ID/2191/Describe-the-User-Centered-Design-methodology.aspx</w:t>
+        <w:t>What Is User Centered Design (UCD) Approach ? [Internet]. [cited 2017 May 24]. Available from: https://think360studio.com/what-is-user-centered-design-approach/</w:t>
       </w:r>
     </w:p>
     <w:p>
@@ -9587,7 +9914,7 @@
           <w:lang w:val="en-US"/>
         </w:rPr>
         <w:tab/>
-        <w:t>HIT Implementation Strategies and User-Centered Design [Internet]. [cited 2017 May 29]. Available from: http://pinnacle-center.com/hit-implementation-strategies-and-user-centered-design/</w:t>
+        <w:t>Describe the User Centered Design methodology [Internet]. [cited 2017 May 24]. Available from: http://www.modernanalyst.com/Careers/InterviewQuestions/tabid/128/ID/2191/Describe-the-User-Centered-Design-methodology.aspx</w:t>
       </w:r>
     </w:p>
     <w:p>
@@ -9619,7 +9946,7 @@
           <w:lang w:val="en-US"/>
         </w:rPr>
         <w:tab/>
-        <w:t>Le T, Reeder B, Yoo D, Aziz R, Thompson HJ, Demiris G. An Evaluation of Wellness Assessment Visualizations for Older Adults. Telemed e-Health [Internet]. 2015;21(1):9–15. Available from: http://online.liebertpub.com/doi/abs/10.1089/tmj.2014.0012</w:t>
+        <w:t>HIT Implementation Strategies and User-Centered Design [Internet]. [cited 2017 May 29]. Available from: http://pinnacle-center.com/hit-implementation-strategies-and-user-centered-design/</w:t>
       </w:r>
     </w:p>
     <w:p>
@@ -9651,7 +9978,7 @@
           <w:lang w:val="en-US"/>
         </w:rPr>
         <w:tab/>
-        <w:t>De Vito Dabbs A, Myers BA, Mc Curry KR, Dunbar-Jacob J, Hawkins RP, Begey A, et al. User-Centered Design and Interactive Health Technologies for Patients. [cited 2017 May 29]; Available from: https://www.ncbi.nlm.nih.gov/pmc/articles/PMC2818536/pdf/nihms-160722.pdf</w:t>
+        <w:t>Le T, Reeder B, Yoo D, Aziz R, Thompson HJ, Demiris G. An Evaluation of Wellness Assessment Visualizations for Older Adults. Telemed e-Health [Internet]. 2015;21(1):9–15. Available from: http://online.liebertpub.com/doi/abs/10.1089/tmj.2014.0012</w:t>
       </w:r>
     </w:p>
     <w:p>
@@ -9683,16 +10010,7 @@
           <w:lang w:val="en-US"/>
         </w:rPr>
         <w:tab/>
-        <w:t>Davis FD. A Technology Acceptance Model for Empirically Testing New End-</w:t>
-      </w:r>
-      <w:r>
-        <w:rPr>
-          <w:rFonts w:ascii="Times New Roman" w:eastAsia="Times New Roman" w:hAnsi="Times New Roman" w:cs="Times New Roman"/>
-          <w:noProof/>
-          <w:lang w:val="en-US"/>
-        </w:rPr>
-        <w:lastRenderedPageBreak/>
-        <w:t xml:space="preserve">User Information Systems. 1985; </w:t>
+        <w:t>De Vito Dabbs A, Myers BA, Mc Curry KR, Dunbar-Jacob J, Hawkins RP, Begey A, et al. User-Centered Design and Interactive Health Technologies for Patients. [cited 2017 May 29]; Available from: https://www.ncbi.nlm.nih.gov/pmc/articles/PMC2818536/pdf/nihms-160722.pdf</w:t>
       </w:r>
     </w:p>
     <w:p>
@@ -9724,7 +10042,7 @@
           <w:lang w:val="en-US"/>
         </w:rPr>
         <w:tab/>
-        <w:t xml:space="preserve">Science M, Aug I. User Acceptance of Computer Technology : A Comparison of Two Theoretical Models Fred D . Davis ; Richard P . Bagozzi ; Paul R . Warshaw USER ACCEPTANCE OF COMPUTER TECHNOLOGY : A COMPARISON OF TWO THEORETICAL MODELS *. 1989;35(8):982–1003. </w:t>
+        <w:t xml:space="preserve">Davis FD. A Technology Acceptance Model for Empirically Testing New End-User Information Systems. 1985; </w:t>
       </w:r>
     </w:p>
     <w:p>
@@ -9756,7 +10074,7 @@
           <w:lang w:val="en-US"/>
         </w:rPr>
         <w:tab/>
-        <w:t xml:space="preserve">In F, Care H. the Technology Acceptance Model : Its Past and Its Future in Health Care. 2011;43(1):1–30. </w:t>
+        <w:t xml:space="preserve">Science M, Aug I. User Acceptance of Computer Technology : A Comparison of Two Theoretical Models Fred D . Davis ; Richard P . Bagozzi ; Paul R . Warshaw USER ACCEPTANCE OF COMPUTER TECHNOLOGY : A COMPARISON OF TWO THEORETICAL MODELS *. 1989;35(8):982–1003. </w:t>
       </w:r>
     </w:p>
     <w:p>
@@ -9770,12 +10088,14 @@
         <w:rPr>
           <w:rFonts w:ascii="Times New Roman" w:eastAsia="Times New Roman" w:hAnsi="Times New Roman" w:cs="Times New Roman"/>
           <w:noProof/>
+          <w:lang w:val="en-US"/>
         </w:rPr>
       </w:pPr>
       <w:r>
         <w:rPr>
           <w:rFonts w:ascii="Times New Roman" w:eastAsia="Times New Roman" w:hAnsi="Times New Roman" w:cs="Times New Roman"/>
           <w:noProof/>
+          <w:lang w:val="en-US"/>
         </w:rPr>
         <w:t xml:space="preserve">27. </w:t>
       </w:r>
@@ -9783,9 +10103,10 @@
         <w:rPr>
           <w:rFonts w:ascii="Times New Roman" w:eastAsia="Times New Roman" w:hAnsi="Times New Roman" w:cs="Times New Roman"/>
           <w:noProof/>
+          <w:lang w:val="en-US"/>
         </w:rPr>
         <w:tab/>
-        <w:t>11- Plataforma de Información y Difusión_1.qvw [Internet]. [cited 2017 Mar 20]. Available from: http://bi.susalud.gob.pe/geoqlik/proxy/QvAJAXZfc/opendoc.htm?document=QV Produccion%2F11- Plataforma de Información y Difusión_1.qvw&amp;host=QVS%40srvqlikias&amp;anonymous=true</w:t>
+        <w:t xml:space="preserve">In F, Care H. the Technology Acceptance Model : Its Past and Its Future in Health Care. 2011;43(1):1–30. </w:t>
       </w:r>
     </w:p>
     <w:p>
@@ -9799,25 +10120,23 @@
         <w:rPr>
           <w:rFonts w:ascii="Times New Roman" w:eastAsia="Times New Roman" w:hAnsi="Times New Roman" w:cs="Times New Roman"/>
           <w:noProof/>
-          <w:lang w:val="en-US"/>
         </w:rPr>
       </w:pPr>
       <w:r>
         <w:rPr>
           <w:rFonts w:ascii="Times New Roman" w:eastAsia="Times New Roman" w:hAnsi="Times New Roman" w:cs="Times New Roman"/>
           <w:noProof/>
-          <w:lang w:val="en-US"/>
-        </w:rPr>
+        </w:rPr>
+        <w:lastRenderedPageBreak/>
         <w:t xml:space="preserve">28. </w:t>
       </w:r>
       <w:r>
         <w:rPr>
           <w:rFonts w:ascii="Times New Roman" w:eastAsia="Times New Roman" w:hAnsi="Times New Roman" w:cs="Times New Roman"/>
           <w:noProof/>
-          <w:lang w:val="en-US"/>
         </w:rPr>
         <w:tab/>
-        <w:t>BPM PAC | Consulta [Internet]. [cited 2017 Mar 14]. Available from: http://app17.susalud.gob.pe/formulario_consulta/</w:t>
+        <w:t>11- Plataforma de Información y Difusión_1.qvw [Internet]. [cited 2017 Mar 20]. Available from: http://bi.susalud.gob.pe/geoqlik/proxy/QvAJAXZfc/opendoc.htm?document=QV Produccion%2F11- Plataforma de Información y Difusión_1.qvw&amp;host=QVS%40srvqlikias&amp;anonymous=true</w:t>
       </w:r>
     </w:p>
     <w:p>
@@ -9838,16 +10157,9 @@
         <w:rPr>
           <w:rFonts w:ascii="Times New Roman" w:eastAsia="Times New Roman" w:hAnsi="Times New Roman" w:cs="Times New Roman"/>
           <w:noProof/>
+          <w:lang w:val="en-US"/>
         </w:rPr>
         <w:t xml:space="preserve">29. </w:t>
-      </w:r>
-      <w:r>
-        <w:rPr>
-          <w:rFonts w:ascii="Times New Roman" w:eastAsia="Times New Roman" w:hAnsi="Times New Roman" w:cs="Times New Roman"/>
-          <w:noProof/>
-        </w:rPr>
-        <w:tab/>
-        <w:t xml:space="preserve">SUSALUD CONTIGO - Aplicaciones de Android en Google Play [Internet]. </w:t>
       </w:r>
       <w:r>
         <w:rPr>
@@ -9855,7 +10167,8 @@
           <w:noProof/>
           <w:lang w:val="en-US"/>
         </w:rPr>
-        <w:t>[cited 2017 Mar 14]. Available from: https://play.google.com/store/apps/details?id=pe.gob.susalud.servicio&amp;hl=es</w:t>
+        <w:tab/>
+        <w:t>BPM PAC | Consulta [Internet]. [cited 2017 Mar 14]. Available from: http://app17.susalud.gob.pe/formulario_consulta/</w:t>
       </w:r>
     </w:p>
     <w:p>
@@ -9867,33 +10180,33 @@
         <w:spacing w:line="360" w:lineRule="auto"/>
         <w:ind w:left="640" w:hanging="640"/>
         <w:rPr>
-          <w:rFonts w:ascii="Times New Roman" w:hAnsi="Times New Roman" w:cs="Times New Roman"/>
-          <w:noProof/>
-          <w:lang w:val="en-US"/>
-        </w:rPr>
-      </w:pPr>
-      <w:r>
-        <w:rPr>
-          <w:rFonts w:ascii="Times New Roman" w:eastAsia="Times New Roman" w:hAnsi="Times New Roman" w:cs="Times New Roman"/>
-          <w:noProof/>
-        </w:rPr>
-        <w:t xml:space="preserve">30. </w:t>
-      </w:r>
-      <w:r>
-        <w:rPr>
-          <w:rFonts w:ascii="Times New Roman" w:eastAsia="Times New Roman" w:hAnsi="Times New Roman" w:cs="Times New Roman"/>
-          <w:noProof/>
-        </w:rPr>
-        <w:tab/>
-        <w:t xml:space="preserve">SUSALUD | MÁS DE 10 MIL USUARIOS UTILIZAN APP SUSALUD CONTIGO [Internet]. </w:t>
-      </w:r>
-      <w:r>
-        <w:rPr>
           <w:rFonts w:ascii="Times New Roman" w:eastAsia="Times New Roman" w:hAnsi="Times New Roman" w:cs="Times New Roman"/>
           <w:noProof/>
           <w:lang w:val="en-US"/>
         </w:rPr>
-        <w:t>[cited 2017 Mar 14]. Available from: http://portales.susalud.gob.pe/web/portal/noticias/-/asset_publisher/nx8MOyZZrSvU/content/mas-de-10-mil-usuarios-utilizan-app-susalud-contigo?_101_INSTANCE_nx8MOyZZrSvU_redirect=%2Fweb%2Fportal%2Fnoticias</w:t>
+      </w:pPr>
+      <w:r>
+        <w:rPr>
+          <w:rFonts w:ascii="Times New Roman" w:eastAsia="Times New Roman" w:hAnsi="Times New Roman" w:cs="Times New Roman"/>
+          <w:noProof/>
+        </w:rPr>
+        <w:t xml:space="preserve">30. </w:t>
+      </w:r>
+      <w:r>
+        <w:rPr>
+          <w:rFonts w:ascii="Times New Roman" w:eastAsia="Times New Roman" w:hAnsi="Times New Roman" w:cs="Times New Roman"/>
+          <w:noProof/>
+        </w:rPr>
+        <w:tab/>
+        <w:t xml:space="preserve">SUSALUD CONTIGO - Aplicaciones de Android en Google Play [Internet]. </w:t>
+      </w:r>
+      <w:r>
+        <w:rPr>
+          <w:rFonts w:ascii="Times New Roman" w:eastAsia="Times New Roman" w:hAnsi="Times New Roman" w:cs="Times New Roman"/>
+          <w:noProof/>
+          <w:lang w:val="en-US"/>
+        </w:rPr>
+        <w:t>[cited 2017 Mar 14]. Available from: https://play.google.com/store/apps/details?id=pe.gob.susalud.servicio&amp;hl=es</w:t>
       </w:r>
     </w:p>
     <w:p>
@@ -9906,6 +10219,44 @@
         <w:ind w:left="640" w:hanging="640"/>
         <w:rPr>
           <w:rFonts w:ascii="Times New Roman" w:hAnsi="Times New Roman" w:cs="Times New Roman"/>
+          <w:noProof/>
+          <w:lang w:val="en-US"/>
+        </w:rPr>
+      </w:pPr>
+      <w:r>
+        <w:rPr>
+          <w:rFonts w:ascii="Times New Roman" w:eastAsia="Times New Roman" w:hAnsi="Times New Roman" w:cs="Times New Roman"/>
+          <w:noProof/>
+        </w:rPr>
+        <w:t xml:space="preserve">31. </w:t>
+      </w:r>
+      <w:r>
+        <w:rPr>
+          <w:rFonts w:ascii="Times New Roman" w:eastAsia="Times New Roman" w:hAnsi="Times New Roman" w:cs="Times New Roman"/>
+          <w:noProof/>
+        </w:rPr>
+        <w:tab/>
+        <w:t xml:space="preserve">SUSALUD | MÁS DE 10 MIL USUARIOS UTILIZAN APP SUSALUD CONTIGO [Internet]. </w:t>
+      </w:r>
+      <w:r>
+        <w:rPr>
+          <w:rFonts w:ascii="Times New Roman" w:eastAsia="Times New Roman" w:hAnsi="Times New Roman" w:cs="Times New Roman"/>
+          <w:noProof/>
+          <w:lang w:val="en-US"/>
+        </w:rPr>
+        <w:t>[cited 2017 Mar 14]. Available from: http://portales.susalud.gob.pe/web/portal/noticias/-/asset_publisher/nx8MOyZZrSvU/content/mas-de-10-mil-usuarios-utilizan-app-susalud-contigo?_101_INSTANCE_nx8MOyZZrSvU_redirect=%2Fweb%2Fportal%2Fnoticias</w:t>
+      </w:r>
+    </w:p>
+    <w:p>
+      <w:pPr>
+        <w:widowControl w:val="0"/>
+        <w:autoSpaceDE w:val="0"/>
+        <w:autoSpaceDN w:val="0"/>
+        <w:adjustRightInd w:val="0"/>
+        <w:spacing w:line="360" w:lineRule="auto"/>
+        <w:ind w:left="640" w:hanging="640"/>
+        <w:rPr>
+          <w:rFonts w:ascii="Times New Roman" w:hAnsi="Times New Roman" w:cs="Times New Roman"/>
           <w:b/>
           <w:highlight w:val="cyan"/>
           <w:lang w:val="en-US"/>
@@ -10447,7 +10798,6 @@
         <w:rPr>
           <w:rFonts w:ascii="Times New Roman" w:hAnsi="Times New Roman" w:cs="Times New Roman"/>
         </w:rPr>
-        <w:lastRenderedPageBreak/>
         <w:t>Su participación en esta entrevista es VOLUNTARIA, nadie puede obligarlo a participar si no lo desea</w:t>
       </w:r>
       <w:r>
@@ -10524,6 +10874,7 @@
           <w:b/>
           <w:bCs/>
         </w:rPr>
+        <w:lastRenderedPageBreak/>
         <w:t>Procedimientos:</w:t>
       </w:r>
     </w:p>
@@ -10835,7 +11186,6 @@
           <w:rFonts w:ascii="Times New Roman" w:hAnsi="Times New Roman" w:cs="Times New Roman"/>
           <w:bCs/>
         </w:rPr>
-        <w:lastRenderedPageBreak/>
         <w:t>Si tiene alguna duda adicional, por favor pregunte al personal del estudio, o llamar a Regina Casanova Pérez al teléfono (01) 319-0000 anexo 2264 (Facultad de Salud Pública, UPCH)</w:t>
       </w:r>
       <w:r>
@@ -10917,6 +11267,7 @@
           <w:rFonts w:ascii="Times New Roman" w:hAnsi="Times New Roman" w:cs="Times New Roman"/>
           <w:bCs/>
         </w:rPr>
+        <w:lastRenderedPageBreak/>
         <w:t>Al participar en ellas, no está renunciando a ningún tipo de derechos</w:t>
       </w:r>
       <w:r>
@@ -11727,7 +12078,6 @@
           <w:noProof/>
           <w:lang w:eastAsia="es-ES_tradnl"/>
         </w:rPr>
-        <w:lastRenderedPageBreak/>
         <mc:AlternateContent>
           <mc:Choice Requires="wps">
             <w:drawing>
@@ -12317,7 +12667,6 @@
         <w:rPr>
           <w:rFonts w:ascii="Times New Roman" w:eastAsia="Times New Roman" w:hAnsi="Times New Roman" w:cs="Times New Roman"/>
         </w:rPr>
-        <w:lastRenderedPageBreak/>
         <w:t xml:space="preserve">Primero, quiero saber </w:t>
       </w:r>
       <w:proofErr w:type="spellStart"/>
@@ -12382,6 +12731,7 @@
         <w:rPr>
           <w:rFonts w:ascii="Times New Roman" w:eastAsia="Times New Roman" w:hAnsi="Times New Roman" w:cs="Times New Roman"/>
         </w:rPr>
+        <w:lastRenderedPageBreak/>
         <w:t>¿Me podría explicar el procedimiento para presentar un reclamo en una empresa/institución?</w:t>
       </w:r>
     </w:p>
@@ -12686,7 +13036,6 @@
         <w:rPr>
           <w:rFonts w:ascii="Times New Roman" w:eastAsia="Times New Roman" w:hAnsi="Times New Roman" w:cs="Times New Roman"/>
         </w:rPr>
-        <w:lastRenderedPageBreak/>
         <w:t xml:space="preserve">Esta información será de mucha ayuda para mejorar el proceso de diseño del sistema de información que se </w:t>
       </w:r>
       <w:proofErr w:type="spellStart"/>
@@ -13055,15 +13404,7 @@
           <w:rFonts w:ascii="Times New Roman" w:hAnsi="Times New Roman" w:cs="Times New Roman"/>
           <w:lang w:val="es-ES"/>
         </w:rPr>
-        <w:t xml:space="preserve">He creado unos bocetos donde se muestra como se esta planteando que sea la distribución, visualización y flujo para un Sistema de Manejo y Recojo de </w:t>
-      </w:r>
-      <w:r>
-        <w:rPr>
-          <w:rFonts w:ascii="Times New Roman" w:hAnsi="Times New Roman" w:cs="Times New Roman"/>
-          <w:lang w:val="es-ES"/>
-        </w:rPr>
-        <w:lastRenderedPageBreak/>
-        <w:t>Reclamos en salud</w:t>
+        <w:t>He creado unos bocetos donde se muestra como se esta planteando que sea la distribución, visualización y flujo para un Sistema de Manejo y Recojo de Reclamos en salud</w:t>
       </w:r>
       <w:r>
         <w:rPr>
@@ -13177,6 +13518,7 @@
           <w:rFonts w:ascii="Times New Roman" w:hAnsi="Times New Roman" w:cs="Times New Roman"/>
           <w:lang w:val="es-ES"/>
         </w:rPr>
+        <w:lastRenderedPageBreak/>
         <w:t>Considerando el objetivo planteado al comienzo de la entrevista, ¿Qué encuentra acertado de estos bocetos para cumplir dicho objetivo?</w:t>
       </w:r>
     </w:p>
@@ -14470,7 +14812,6 @@
           <w:rFonts w:ascii="Times New Roman" w:hAnsi="Times New Roman" w:cs="Times New Roman"/>
           <w:lang w:val="es-ES"/>
         </w:rPr>
-        <w:lastRenderedPageBreak/>
         <w:fldChar w:fldCharType="begin">
           <w:ffData>
             <w:name w:val="Casilla11"/>
@@ -14704,6 +15045,7 @@
           <w:rFonts w:ascii="Times New Roman" w:hAnsi="Times New Roman" w:cs="Times New Roman"/>
           <w:lang w:val="es-ES"/>
         </w:rPr>
+        <w:lastRenderedPageBreak/>
         <w:fldChar w:fldCharType="begin">
           <w:ffData>
             <w:name w:val="Casilla14"/>
@@ -17265,7 +17607,6 @@
                 <w:rFonts w:ascii="Times New Roman" w:eastAsia="Times New Roman" w:hAnsi="Times New Roman" w:cs="Times New Roman"/>
                 <w:lang w:eastAsia="es-ES_tradnl"/>
               </w:rPr>
-              <w:lastRenderedPageBreak/>
               <w:t>7</w:t>
             </w:r>
             <w:r>
@@ -17756,6 +18097,7 @@
                 <w:rFonts w:ascii="Times New Roman" w:eastAsia="Times New Roman" w:hAnsi="Times New Roman" w:cs="Times New Roman"/>
                 <w:lang w:eastAsia="es-ES_tradnl"/>
               </w:rPr>
+              <w:lastRenderedPageBreak/>
               <w:t>9</w:t>
             </w:r>
             <w:r>

</xml_diff>